<commit_message>
docs: Add test results
</commit_message>
<xml_diff>
--- a/inicepg/ethervoltz-paper-inicepg.docx
+++ b/inicepg/ethervoltz-paper-inicepg.docx
@@ -2138,7 +2138,21 @@
           <w:rFonts w:ascii="Arial" w:hAnsi="Arial"/>
           <w:lang w:val="pt-BR"/>
         </w:rPr>
-        <w:t xml:space="preserve"> ou fora das regras definidas no contrato inteligente</w:t>
+        <w:t xml:space="preserve"> ou fora das regras</w:t>
+      </w:r>
+      <w:r>
+        <w:rPr>
+          <w:rFonts w:ascii="Arial" w:hAnsi="Arial"/>
+          <w:lang w:val="pt-BR"/>
+        </w:rPr>
+        <w:t xml:space="preserve"> de negócio</w:t>
+      </w:r>
+      <w:r>
+        <w:rPr>
+          <w:rFonts w:ascii="Arial" w:hAnsi="Arial"/>
+          <w:lang w:val="pt-BR"/>
+        </w:rPr>
+        <w:t xml:space="preserve"> definidas no contrato inteligente</w:t>
       </w:r>
       <w:r>
         <w:rPr>
@@ -2202,7 +2216,7 @@
         </w:rPr>
         <w:drawing>
           <wp:inline distT="0" distB="0" distL="0" distR="0">
-            <wp:extent cx="2270811" cy="1857375"/>
+            <wp:extent cx="2142714" cy="1752600"/>
             <wp:effectExtent l="0" t="0" r="0" b="0"/>
             <wp:docPr id="7" name="Picture 7" descr="C:\Users\rigel\Documents\Faculdade\TCC3\ethervoltz-paper\images\architecture.png"/>
             <wp:cNvGraphicFramePr>
@@ -2233,7 +2247,7 @@
                   <pic:spPr bwMode="auto">
                     <a:xfrm>
                       <a:off x="0" y="0"/>
-                      <a:ext cx="2272093" cy="1858424"/>
+                      <a:ext cx="2147575" cy="1756576"/>
                     </a:xfrm>
                     <a:prstGeom prst="rect">
                       <a:avLst/>
@@ -2249,6 +2263,17 @@
           </wp:inline>
         </w:drawing>
       </w:r>
+    </w:p>
+    <w:p>
+      <w:pPr>
+        <w:pStyle w:val="TextosemFormatao1"/>
+        <w:jc w:val="center"/>
+        <w:rPr>
+          <w:rFonts w:ascii="Arial" w:hAnsi="Arial"/>
+          <w:sz w:val="18"/>
+          <w:lang w:val="pt-BR"/>
+        </w:rPr>
+      </w:pPr>
     </w:p>
     <w:p>
       <w:pPr>
@@ -3171,7 +3196,21 @@
           <w:rFonts w:ascii="Arial" w:hAnsi="Arial"/>
           <w:lang w:val="pt-BR"/>
         </w:rPr>
-        <w:t xml:space="preserve"> (ETHEREUM,2016)</w:t>
+        <w:t xml:space="preserve"> (ETHEREUM,</w:t>
+      </w:r>
+      <w:r>
+        <w:rPr>
+          <w:rFonts w:ascii="Arial" w:hAnsi="Arial"/>
+          <w:lang w:val="pt-BR"/>
+        </w:rPr>
+        <w:t xml:space="preserve"> </w:t>
+      </w:r>
+      <w:r>
+        <w:rPr>
+          <w:rFonts w:ascii="Arial" w:hAnsi="Arial"/>
+          <w:lang w:val="pt-BR"/>
+        </w:rPr>
+        <w:t>2016)</w:t>
       </w:r>
       <w:r>
         <w:rPr>
@@ -3531,14 +3570,37 @@
           <w:i/>
           <w:lang w:val="pt-BR"/>
         </w:rPr>
-        <w:t>chai.js.</w:t>
-      </w:r>
-      <w:r>
-        <w:rPr>
-          <w:rFonts w:ascii="Arial" w:hAnsi="Arial" w:cs="Arial"/>
-          <w:lang w:val="pt-BR"/>
-        </w:rPr>
-        <w:t xml:space="preserve"> </w:t>
+        <w:t>chai.js</w:t>
+      </w:r>
+      <w:r>
+        <w:rPr>
+          <w:rFonts w:ascii="Arial" w:hAnsi="Arial" w:cs="Arial"/>
+          <w:i/>
+          <w:lang w:val="pt-BR"/>
+        </w:rPr>
+        <w:t xml:space="preserve">, </w:t>
+      </w:r>
+      <w:r>
+        <w:rPr>
+          <w:rFonts w:ascii="Arial" w:hAnsi="Arial" w:cs="Arial"/>
+          <w:lang w:val="pt-BR"/>
+        </w:rPr>
+        <w:t xml:space="preserve">e o cliente RPC </w:t>
+      </w:r>
+      <w:r>
+        <w:rPr>
+          <w:rFonts w:ascii="Arial" w:hAnsi="Arial" w:cs="Arial"/>
+          <w:i/>
+          <w:lang w:val="pt-BR"/>
+        </w:rPr>
+        <w:t>testrpc</w:t>
+      </w:r>
+      <w:r>
+        <w:rPr>
+          <w:rFonts w:ascii="Arial" w:hAnsi="Arial" w:cs="Arial"/>
+          <w:lang w:val="pt-BR"/>
+        </w:rPr>
+        <w:t xml:space="preserve"> foi utilizado para a execução dos testes automatizados.</w:t>
       </w:r>
     </w:p>
     <w:p>
@@ -3858,13 +3920,1997 @@
           <w:lang w:val="pt-BR"/>
         </w:rPr>
       </w:pPr>
-    </w:p>
-    <w:p>
-      <w:pPr>
-        <w:pStyle w:val="TextosemFormatao1"/>
+      <w:r>
+        <w:rPr>
+          <w:rFonts w:ascii="Arial" w:hAnsi="Arial" w:cs="Arial"/>
+          <w:lang w:val="pt-BR"/>
+        </w:rPr>
+        <w:t xml:space="preserve">Executados os testes em ambiente controlado, a aplicação distribuída foi compilada e lançada na rede de </w:t>
+      </w:r>
+      <w:r>
+        <w:rPr>
+          <w:rFonts w:ascii="Arial" w:hAnsi="Arial" w:cs="Arial"/>
+          <w:i/>
+          <w:lang w:val="pt-BR"/>
+        </w:rPr>
+        <w:t>Rinkeby</w:t>
+      </w:r>
+      <w:r>
+        <w:rPr>
+          <w:rFonts w:ascii="Arial" w:hAnsi="Arial" w:cs="Arial"/>
+          <w:lang w:val="pt-BR"/>
+        </w:rPr>
+        <w:t xml:space="preserve"> para </w:t>
+      </w:r>
+      <w:r>
+        <w:rPr>
+          <w:rFonts w:ascii="Arial" w:hAnsi="Arial" w:cs="Arial"/>
+          <w:lang w:val="pt-BR"/>
+        </w:rPr>
+        <w:t>testar</w:t>
+      </w:r>
+      <w:r>
+        <w:rPr>
+          <w:rFonts w:ascii="Arial" w:hAnsi="Arial" w:cs="Arial"/>
+          <w:lang w:val="pt-BR"/>
+        </w:rPr>
+        <w:t xml:space="preserve"> o </w:t>
+      </w:r>
+      <w:r>
+        <w:rPr>
+          <w:rFonts w:ascii="Arial" w:hAnsi="Arial" w:cs="Arial"/>
+          <w:lang w:val="pt-BR"/>
+        </w:rPr>
+        <w:t>funcionamento</w:t>
+      </w:r>
+      <w:r>
+        <w:rPr>
+          <w:rFonts w:ascii="Arial" w:hAnsi="Arial" w:cs="Arial"/>
+          <w:lang w:val="pt-BR"/>
+        </w:rPr>
+        <w:t xml:space="preserve"> da aplicação na internet. Foram criados pares de chaves p</w:t>
+      </w:r>
+      <w:r>
+        <w:rPr>
+          <w:rFonts w:ascii="Arial" w:hAnsi="Arial" w:cs="Arial"/>
+          <w:lang w:val="pt-BR"/>
+        </w:rPr>
+        <w:t>ública e privada</w:t>
+      </w:r>
+      <w:r>
+        <w:rPr>
+          <w:rFonts w:ascii="Arial" w:hAnsi="Arial" w:cs="Arial"/>
+          <w:lang w:val="pt-BR"/>
+        </w:rPr>
+        <w:t xml:space="preserve"> para o administrador</w:t>
+      </w:r>
+      <w:r>
+        <w:rPr>
+          <w:rFonts w:ascii="Arial" w:hAnsi="Arial" w:cs="Arial"/>
+          <w:lang w:val="pt-BR"/>
+        </w:rPr>
+        <w:t>, U</w:t>
+      </w:r>
+      <w:r>
+        <w:rPr>
+          <w:rFonts w:ascii="Arial" w:hAnsi="Arial" w:cs="Arial"/>
+          <w:lang w:val="pt-BR"/>
+        </w:rPr>
+        <w:t>rnas A e B e</w:t>
+      </w:r>
+      <w:r>
+        <w:rPr>
+          <w:rFonts w:ascii="Arial" w:hAnsi="Arial" w:cs="Arial"/>
+          <w:lang w:val="pt-BR"/>
+        </w:rPr>
+        <w:t xml:space="preserve"> C</w:t>
+      </w:r>
+      <w:r>
+        <w:rPr>
+          <w:rFonts w:ascii="Arial" w:hAnsi="Arial" w:cs="Arial"/>
+          <w:lang w:val="pt-BR"/>
+        </w:rPr>
+        <w:t xml:space="preserve">andidatos A e B. </w:t>
+      </w:r>
+      <w:r>
+        <w:rPr>
+          <w:rFonts w:ascii="Arial" w:hAnsi="Arial" w:cs="Arial"/>
+          <w:lang w:val="pt-BR"/>
+        </w:rPr>
+        <w:t>A T</w:t>
+      </w:r>
+      <w:r>
+        <w:rPr>
+          <w:rFonts w:ascii="Arial" w:hAnsi="Arial" w:cs="Arial"/>
+          <w:lang w:val="pt-BR"/>
+        </w:rPr>
+        <w:t>abela 1 apresenta</w:t>
+      </w:r>
+      <w:r>
+        <w:rPr>
+          <w:rFonts w:ascii="Arial" w:hAnsi="Arial" w:cs="Arial"/>
+          <w:lang w:val="pt-BR"/>
+        </w:rPr>
+        <w:t xml:space="preserve"> as chaves públicas</w:t>
+      </w:r>
+      <w:r>
+        <w:rPr>
+          <w:rFonts w:ascii="Arial" w:hAnsi="Arial" w:cs="Arial"/>
+          <w:lang w:val="pt-BR"/>
+        </w:rPr>
+        <w:t xml:space="preserve"> </w:t>
+      </w:r>
+      <w:r>
+        <w:rPr>
+          <w:rFonts w:ascii="Arial" w:hAnsi="Arial" w:cs="Arial"/>
+          <w:lang w:val="pt-BR"/>
+        </w:rPr>
+        <w:t xml:space="preserve">dos atores relevantes da </w:t>
+      </w:r>
+      <w:r>
+        <w:rPr>
+          <w:rFonts w:ascii="Arial" w:hAnsi="Arial" w:cs="Arial"/>
+          <w:lang w:val="pt-BR"/>
+        </w:rPr>
+        <w:t>simulação de eleição</w:t>
+      </w:r>
+      <w:r>
+        <w:rPr>
+          <w:rFonts w:ascii="Arial" w:hAnsi="Arial" w:cs="Arial"/>
+          <w:lang w:val="pt-BR"/>
+        </w:rPr>
+        <w:t xml:space="preserve"> realizada.</w:t>
+      </w:r>
+    </w:p>
+    <w:p>
+      <w:pPr>
+        <w:pStyle w:val="TextosemFormatao1"/>
+        <w:ind w:firstLine="284"/>
         <w:jc w:val="both"/>
         <w:rPr>
           <w:rFonts w:ascii="Arial" w:hAnsi="Arial" w:cs="Arial"/>
+          <w:lang w:val="pt-BR"/>
+        </w:rPr>
+      </w:pPr>
+    </w:p>
+    <w:p>
+      <w:pPr>
+        <w:pStyle w:val="TextosemFormatao1"/>
+        <w:jc w:val="center"/>
+        <w:rPr>
+          <w:rFonts w:ascii="Arial" w:hAnsi="Arial" w:cs="Arial"/>
+          <w:lang w:val="pt-BR"/>
+        </w:rPr>
+      </w:pPr>
+      <w:r>
+        <w:rPr>
+          <w:rFonts w:ascii="Arial" w:hAnsi="Arial" w:cs="Arial"/>
+          <w:lang w:val="pt-BR"/>
+        </w:rPr>
+        <w:t>Tabela 1</w:t>
+      </w:r>
+      <w:r>
+        <w:rPr>
+          <w:rFonts w:ascii="Arial" w:hAnsi="Arial" w:cs="Arial"/>
+          <w:lang w:val="pt-BR"/>
+        </w:rPr>
+        <w:t xml:space="preserve"> –</w:t>
+      </w:r>
+      <w:r>
+        <w:rPr>
+          <w:rFonts w:ascii="Arial" w:hAnsi="Arial" w:cs="Arial"/>
+          <w:lang w:val="pt-BR"/>
+        </w:rPr>
+        <w:t xml:space="preserve"> </w:t>
+      </w:r>
+      <w:r>
+        <w:rPr>
+          <w:rFonts w:ascii="Arial" w:hAnsi="Arial" w:cs="Arial"/>
+          <w:lang w:val="pt-BR"/>
+        </w:rPr>
+        <w:t>Chaves públicas das carteiras utilizadas.</w:t>
+      </w:r>
+    </w:p>
+    <w:p>
+      <w:pPr>
+        <w:pStyle w:val="TextosemFormatao1"/>
+        <w:jc w:val="both"/>
+        <w:rPr>
+          <w:rFonts w:ascii="Arial" w:hAnsi="Arial" w:cs="Arial"/>
+          <w:lang w:val="pt-BR"/>
+        </w:rPr>
+      </w:pPr>
+    </w:p>
+    <w:tbl>
+      <w:tblPr>
+        <w:tblW w:w="0" w:type="auto"/>
+        <w:jc w:val="center"/>
+        <w:tblInd w:w="351" w:type="dxa"/>
+        <w:tblLayout w:type="fixed"/>
+        <w:tblLook w:val="0000" w:firstRow="0" w:lastRow="0" w:firstColumn="0" w:lastColumn="0" w:noHBand="0" w:noVBand="0"/>
+      </w:tblPr>
+      <w:tblGrid>
+        <w:gridCol w:w="2070"/>
+        <w:gridCol w:w="4829"/>
+      </w:tblGrid>
+      <w:tr>
+        <w:trPr>
+          <w:trHeight w:val="345"/>
+          <w:jc w:val="center"/>
+        </w:trPr>
+        <w:tc>
+          <w:tcPr>
+            <w:tcW w:w="2070" w:type="dxa"/>
+            <w:tcBorders>
+              <w:top w:val="single" w:sz="4" w:space="0" w:color="000000"/>
+              <w:bottom w:val="single" w:sz="4" w:space="0" w:color="000000"/>
+            </w:tcBorders>
+            <w:vAlign w:val="center"/>
+          </w:tcPr>
+          <w:p>
+            <w:pPr>
+              <w:pStyle w:val="TextosemFormatao1"/>
+              <w:snapToGrid w:val="0"/>
+              <w:jc w:val="both"/>
+              <w:rPr>
+                <w:rFonts w:ascii="Arial" w:hAnsi="Arial" w:cs="Arial"/>
+                <w:b/>
+                <w:lang w:val="pt-BR"/>
+              </w:rPr>
+            </w:pPr>
+            <w:r>
+              <w:rPr>
+                <w:rFonts w:ascii="Arial" w:hAnsi="Arial" w:cs="Arial"/>
+                <w:b/>
+                <w:lang w:val="pt-BR"/>
+              </w:rPr>
+              <w:t>Ator</w:t>
+            </w:r>
+          </w:p>
+        </w:tc>
+        <w:tc>
+          <w:tcPr>
+            <w:tcW w:w="4829" w:type="dxa"/>
+            <w:tcBorders>
+              <w:top w:val="single" w:sz="4" w:space="0" w:color="000000"/>
+              <w:bottom w:val="single" w:sz="4" w:space="0" w:color="000000"/>
+            </w:tcBorders>
+            <w:vAlign w:val="center"/>
+          </w:tcPr>
+          <w:p>
+            <w:pPr>
+              <w:pStyle w:val="TextosemFormatao1"/>
+              <w:snapToGrid w:val="0"/>
+              <w:rPr>
+                <w:rFonts w:ascii="Arial" w:hAnsi="Arial" w:cs="Arial"/>
+                <w:b/>
+                <w:lang w:val="pt-BR"/>
+              </w:rPr>
+            </w:pPr>
+            <w:r>
+              <w:rPr>
+                <w:rFonts w:ascii="Arial" w:hAnsi="Arial" w:cs="Arial"/>
+                <w:b/>
+                <w:lang w:val="pt-BR"/>
+              </w:rPr>
+              <w:t>Chave Pública</w:t>
+            </w:r>
+          </w:p>
+        </w:tc>
+      </w:tr>
+      <w:tr>
+        <w:trPr>
+          <w:trHeight w:val="288"/>
+          <w:jc w:val="center"/>
+        </w:trPr>
+        <w:tc>
+          <w:tcPr>
+            <w:tcW w:w="2070" w:type="dxa"/>
+            <w:vAlign w:val="center"/>
+          </w:tcPr>
+          <w:p>
+            <w:pPr>
+              <w:pStyle w:val="TextosemFormatao1"/>
+              <w:snapToGrid w:val="0"/>
+              <w:spacing w:before="40" w:after="40"/>
+              <w:rPr>
+                <w:rFonts w:ascii="Arial" w:hAnsi="Arial" w:cs="Arial"/>
+                <w:lang w:val="pt-BR"/>
+              </w:rPr>
+            </w:pPr>
+            <w:r>
+              <w:rPr>
+                <w:rFonts w:ascii="Arial" w:hAnsi="Arial" w:cs="Arial"/>
+                <w:lang w:val="pt-BR"/>
+              </w:rPr>
+              <w:t>Administrador</w:t>
+            </w:r>
+          </w:p>
+        </w:tc>
+        <w:tc>
+          <w:tcPr>
+            <w:tcW w:w="4829" w:type="dxa"/>
+            <w:vAlign w:val="center"/>
+          </w:tcPr>
+          <w:p>
+            <w:pPr>
+              <w:pStyle w:val="TextosemFormatao1"/>
+              <w:snapToGrid w:val="0"/>
+              <w:spacing w:before="40" w:after="40"/>
+              <w:rPr>
+                <w:rFonts w:ascii="Arial" w:hAnsi="Arial" w:cs="Arial"/>
+                <w:lang w:val="pt-BR"/>
+              </w:rPr>
+            </w:pPr>
+            <w:r>
+              <w:rPr>
+                <w:rFonts w:ascii="Arial" w:hAnsi="Arial" w:cs="Arial"/>
+                <w:lang w:val="pt-BR"/>
+              </w:rPr>
+              <w:t>0x51e6dd45486b5fafeda75595b7501891c9fc54e7</w:t>
+            </w:r>
+          </w:p>
+        </w:tc>
+      </w:tr>
+      <w:tr>
+        <w:trPr>
+          <w:trHeight w:val="288"/>
+          <w:jc w:val="center"/>
+        </w:trPr>
+        <w:tc>
+          <w:tcPr>
+            <w:tcW w:w="2070" w:type="dxa"/>
+            <w:vAlign w:val="center"/>
+          </w:tcPr>
+          <w:p>
+            <w:pPr>
+              <w:pStyle w:val="TextosemFormatao1"/>
+              <w:snapToGrid w:val="0"/>
+              <w:spacing w:before="40" w:after="40"/>
+              <w:rPr>
+                <w:rFonts w:ascii="Arial" w:hAnsi="Arial" w:cs="Arial"/>
+                <w:lang w:val="pt-BR"/>
+              </w:rPr>
+            </w:pPr>
+            <w:r>
+              <w:rPr>
+                <w:rFonts w:ascii="Arial" w:hAnsi="Arial" w:cs="Arial"/>
+                <w:lang w:val="pt-BR"/>
+              </w:rPr>
+              <w:t>Candidato A</w:t>
+            </w:r>
+          </w:p>
+        </w:tc>
+        <w:tc>
+          <w:tcPr>
+            <w:tcW w:w="4829" w:type="dxa"/>
+            <w:vAlign w:val="center"/>
+          </w:tcPr>
+          <w:p>
+            <w:pPr>
+              <w:pStyle w:val="TextosemFormatao1"/>
+              <w:snapToGrid w:val="0"/>
+              <w:spacing w:before="40" w:after="40"/>
+              <w:rPr>
+                <w:rFonts w:ascii="Arial" w:hAnsi="Arial" w:cs="Arial"/>
+                <w:lang w:val="pt-BR"/>
+              </w:rPr>
+            </w:pPr>
+            <w:r>
+              <w:rPr>
+                <w:rFonts w:ascii="Arial" w:hAnsi="Arial" w:cs="Arial"/>
+                <w:lang w:val="pt-BR"/>
+              </w:rPr>
+              <w:t>0x2ec72e4e7846e33bd0cc88cbaecdf4bb01bcd3ff</w:t>
+            </w:r>
+          </w:p>
+        </w:tc>
+      </w:tr>
+      <w:tr>
+        <w:trPr>
+          <w:trHeight w:val="288"/>
+          <w:jc w:val="center"/>
+        </w:trPr>
+        <w:tc>
+          <w:tcPr>
+            <w:tcW w:w="2070" w:type="dxa"/>
+            <w:vAlign w:val="center"/>
+          </w:tcPr>
+          <w:p>
+            <w:pPr>
+              <w:pStyle w:val="TextosemFormatao1"/>
+              <w:snapToGrid w:val="0"/>
+              <w:rPr>
+                <w:rFonts w:ascii="Arial" w:hAnsi="Arial" w:cs="Arial"/>
+                <w:lang w:val="pt-BR"/>
+              </w:rPr>
+            </w:pPr>
+            <w:r>
+              <w:rPr>
+                <w:rFonts w:ascii="Arial" w:hAnsi="Arial" w:cs="Arial"/>
+                <w:lang w:val="pt-BR"/>
+              </w:rPr>
+              <w:t>Candidato B</w:t>
+            </w:r>
+          </w:p>
+        </w:tc>
+        <w:tc>
+          <w:tcPr>
+            <w:tcW w:w="4829" w:type="dxa"/>
+            <w:vAlign w:val="center"/>
+          </w:tcPr>
+          <w:p>
+            <w:pPr>
+              <w:pStyle w:val="TextosemFormatao1"/>
+              <w:snapToGrid w:val="0"/>
+              <w:rPr>
+                <w:rFonts w:ascii="Arial" w:hAnsi="Arial" w:cs="Arial"/>
+                <w:lang w:val="pt-BR"/>
+              </w:rPr>
+            </w:pPr>
+            <w:r>
+              <w:rPr>
+                <w:rFonts w:ascii="Arial" w:hAnsi="Arial" w:cs="Arial"/>
+                <w:lang w:val="pt-BR"/>
+              </w:rPr>
+              <w:t>0x2330d7654399d22a750bd22b8fc8501a347b7547</w:t>
+            </w:r>
+          </w:p>
+        </w:tc>
+      </w:tr>
+      <w:tr>
+        <w:trPr>
+          <w:trHeight w:val="288"/>
+          <w:jc w:val="center"/>
+        </w:trPr>
+        <w:tc>
+          <w:tcPr>
+            <w:tcW w:w="2070" w:type="dxa"/>
+            <w:vAlign w:val="center"/>
+          </w:tcPr>
+          <w:p>
+            <w:pPr>
+              <w:pStyle w:val="TextosemFormatao1"/>
+              <w:snapToGrid w:val="0"/>
+              <w:rPr>
+                <w:rFonts w:ascii="Arial" w:hAnsi="Arial" w:cs="Arial"/>
+                <w:lang w:val="pt-BR"/>
+              </w:rPr>
+            </w:pPr>
+            <w:r>
+              <w:rPr>
+                <w:rFonts w:ascii="Arial" w:hAnsi="Arial" w:cs="Arial"/>
+                <w:lang w:val="pt-BR"/>
+              </w:rPr>
+              <w:t>Urna A</w:t>
+            </w:r>
+          </w:p>
+        </w:tc>
+        <w:tc>
+          <w:tcPr>
+            <w:tcW w:w="4829" w:type="dxa"/>
+            <w:vAlign w:val="center"/>
+          </w:tcPr>
+          <w:p>
+            <w:pPr>
+              <w:pStyle w:val="TextosemFormatao1"/>
+              <w:snapToGrid w:val="0"/>
+              <w:rPr>
+                <w:rFonts w:ascii="Arial" w:hAnsi="Arial" w:cs="Arial"/>
+                <w:lang w:val="pt-BR"/>
+              </w:rPr>
+            </w:pPr>
+            <w:r>
+              <w:rPr>
+                <w:rFonts w:ascii="Arial" w:hAnsi="Arial" w:cs="Arial"/>
+                <w:lang w:val="pt-BR"/>
+              </w:rPr>
+              <w:t>0x0caa969e554a35f1176d739e384045691d21ee64</w:t>
+            </w:r>
+          </w:p>
+        </w:tc>
+      </w:tr>
+      <w:tr>
+        <w:trPr>
+          <w:trHeight w:val="288"/>
+          <w:jc w:val="center"/>
+        </w:trPr>
+        <w:tc>
+          <w:tcPr>
+            <w:tcW w:w="2070" w:type="dxa"/>
+            <w:vAlign w:val="center"/>
+          </w:tcPr>
+          <w:p>
+            <w:pPr>
+              <w:pStyle w:val="TextosemFormatao1"/>
+              <w:snapToGrid w:val="0"/>
+              <w:rPr>
+                <w:rFonts w:ascii="Arial" w:hAnsi="Arial" w:cs="Arial"/>
+                <w:lang w:val="pt-BR"/>
+              </w:rPr>
+            </w:pPr>
+            <w:r>
+              <w:rPr>
+                <w:rFonts w:ascii="Arial" w:hAnsi="Arial" w:cs="Arial"/>
+                <w:lang w:val="pt-BR"/>
+              </w:rPr>
+              <w:t>Urna B</w:t>
+            </w:r>
+          </w:p>
+        </w:tc>
+        <w:tc>
+          <w:tcPr>
+            <w:tcW w:w="4829" w:type="dxa"/>
+            <w:vAlign w:val="center"/>
+          </w:tcPr>
+          <w:p>
+            <w:pPr>
+              <w:pStyle w:val="TextosemFormatao1"/>
+              <w:snapToGrid w:val="0"/>
+              <w:rPr>
+                <w:rFonts w:ascii="Arial" w:hAnsi="Arial" w:cs="Arial"/>
+                <w:lang w:val="pt-BR"/>
+              </w:rPr>
+            </w:pPr>
+            <w:r>
+              <w:rPr>
+                <w:rFonts w:ascii="Arial" w:hAnsi="Arial" w:cs="Arial"/>
+                <w:lang w:val="pt-BR"/>
+              </w:rPr>
+              <w:t>0xdc2b8ea73104807285a3fad17c35dcc80e54ba46</w:t>
+            </w:r>
+          </w:p>
+        </w:tc>
+      </w:tr>
+      <w:tr>
+        <w:trPr>
+          <w:trHeight w:val="288"/>
+          <w:jc w:val="center"/>
+        </w:trPr>
+        <w:tc>
+          <w:tcPr>
+            <w:tcW w:w="2070" w:type="dxa"/>
+            <w:tcBorders>
+              <w:bottom w:val="single" w:sz="4" w:space="0" w:color="000000"/>
+            </w:tcBorders>
+            <w:vAlign w:val="center"/>
+          </w:tcPr>
+          <w:p>
+            <w:pPr>
+              <w:pStyle w:val="TextosemFormatao1"/>
+              <w:snapToGrid w:val="0"/>
+              <w:rPr>
+                <w:rFonts w:ascii="Arial" w:hAnsi="Arial" w:cs="Arial"/>
+                <w:lang w:val="pt-BR"/>
+              </w:rPr>
+            </w:pPr>
+            <w:r>
+              <w:rPr>
+                <w:rFonts w:ascii="Arial" w:hAnsi="Arial" w:cs="Arial"/>
+                <w:lang w:val="pt-BR"/>
+              </w:rPr>
+              <w:t>Contrato Inteligente</w:t>
+            </w:r>
+          </w:p>
+        </w:tc>
+        <w:tc>
+          <w:tcPr>
+            <w:tcW w:w="4829" w:type="dxa"/>
+            <w:tcBorders>
+              <w:bottom w:val="single" w:sz="4" w:space="0" w:color="000000"/>
+            </w:tcBorders>
+            <w:vAlign w:val="center"/>
+          </w:tcPr>
+          <w:p>
+            <w:pPr>
+              <w:pStyle w:val="TextosemFormatao1"/>
+              <w:snapToGrid w:val="0"/>
+              <w:rPr>
+                <w:rFonts w:ascii="Arial" w:hAnsi="Arial" w:cs="Arial"/>
+                <w:lang w:val="pt-BR"/>
+              </w:rPr>
+            </w:pPr>
+            <w:r>
+              <w:rPr>
+                <w:rFonts w:ascii="Arial" w:hAnsi="Arial" w:cs="Arial"/>
+                <w:lang w:val="pt-BR"/>
+              </w:rPr>
+              <w:t>0x063407a72493c8058b415f50076bc990c3927958</w:t>
+            </w:r>
+          </w:p>
+        </w:tc>
+      </w:tr>
+    </w:tbl>
+    <w:p>
+      <w:pPr>
+        <w:pStyle w:val="TextosemFormatao1"/>
+        <w:jc w:val="center"/>
+        <w:rPr>
+          <w:rFonts w:ascii="Arial" w:hAnsi="Arial" w:cs="Arial"/>
+          <w:sz w:val="18"/>
+          <w:szCs w:val="18"/>
+          <w:lang w:val="pt-BR"/>
+        </w:rPr>
+      </w:pPr>
+      <w:r>
+        <w:rPr>
+          <w:rFonts w:ascii="Arial" w:hAnsi="Arial" w:cs="Arial"/>
+          <w:sz w:val="18"/>
+          <w:szCs w:val="18"/>
+          <w:lang w:val="pt-BR"/>
+        </w:rPr>
+        <w:t>Fonte: Etherscan (2017)</w:t>
+      </w:r>
+      <w:r>
+        <w:rPr>
+          <w:rFonts w:ascii="Arial" w:hAnsi="Arial" w:cs="Arial"/>
+          <w:sz w:val="18"/>
+          <w:szCs w:val="18"/>
+          <w:lang w:val="pt-BR"/>
+        </w:rPr>
+        <w:t>.</w:t>
+      </w:r>
+    </w:p>
+    <w:p>
+      <w:pPr>
+        <w:pStyle w:val="TextosemFormatao1"/>
+        <w:ind w:firstLine="284"/>
+        <w:jc w:val="both"/>
+        <w:rPr>
+          <w:rFonts w:ascii="Arial" w:hAnsi="Arial" w:cs="Arial"/>
+          <w:lang w:val="pt-BR"/>
+        </w:rPr>
+      </w:pPr>
+    </w:p>
+    <w:p>
+      <w:pPr>
+        <w:pStyle w:val="TextosemFormatao1"/>
+        <w:ind w:firstLine="284"/>
+        <w:jc w:val="both"/>
+        <w:rPr>
+          <w:rFonts w:ascii="Arial" w:hAnsi="Arial" w:cs="Arial"/>
+          <w:lang w:val="pt-BR"/>
+        </w:rPr>
+      </w:pPr>
+      <w:r>
+        <w:rPr>
+          <w:rFonts w:ascii="Arial" w:hAnsi="Arial" w:cs="Arial"/>
+          <w:lang w:val="pt-BR"/>
+        </w:rPr>
+        <w:t xml:space="preserve">Após a criação da aplicação na rede, </w:t>
+      </w:r>
+      <w:r>
+        <w:rPr>
+          <w:rFonts w:ascii="Arial" w:hAnsi="Arial" w:cs="Arial"/>
+          <w:lang w:val="pt-BR"/>
+        </w:rPr>
+        <w:t xml:space="preserve">o único endereço reconhecido pelo programa é o do administrador, que foi o criador do contrato. Foram enviadas transações assinadas com a chave privada do adminstrador, para adicionar os endereços das urnas e dos candidatos, para que possam emitir e receber votos durante o periodo eleitoral. </w:t>
+      </w:r>
+    </w:p>
+    <w:p>
+      <w:pPr>
+        <w:pStyle w:val="TextosemFormatao1"/>
+        <w:ind w:firstLine="284"/>
+        <w:jc w:val="both"/>
+        <w:rPr>
+          <w:rFonts w:ascii="Arial" w:hAnsi="Arial" w:cs="Arial"/>
+          <w:lang w:val="pt-BR"/>
+        </w:rPr>
+      </w:pPr>
+      <w:r>
+        <w:rPr>
+          <w:rFonts w:ascii="Arial" w:hAnsi="Arial" w:cs="Arial"/>
+          <w:lang w:val="pt-BR"/>
+        </w:rPr>
+        <w:t xml:space="preserve">De maneira similar, após a criação do contrato, o administrador possui custódia de todos os </w:t>
+      </w:r>
+      <w:r>
+        <w:rPr>
+          <w:rFonts w:ascii="Arial" w:hAnsi="Arial" w:cs="Arial"/>
+          <w:i/>
+          <w:lang w:val="pt-BR"/>
+        </w:rPr>
+        <w:t>VoltToken</w:t>
+      </w:r>
+      <w:r>
+        <w:rPr>
+          <w:rFonts w:ascii="Arial" w:hAnsi="Arial" w:cs="Arial"/>
+          <w:lang w:val="pt-BR"/>
+        </w:rPr>
+        <w:t xml:space="preserve">s em circulação. Dos 500.000 </w:t>
+      </w:r>
+      <w:r>
+        <w:rPr>
+          <w:rFonts w:ascii="Arial" w:hAnsi="Arial" w:cs="Arial"/>
+          <w:i/>
+          <w:lang w:val="pt-BR"/>
+        </w:rPr>
+        <w:t>VoltTokens</w:t>
+      </w:r>
+      <w:r>
+        <w:rPr>
+          <w:rFonts w:ascii="Arial" w:hAnsi="Arial" w:cs="Arial"/>
+          <w:lang w:val="pt-BR"/>
+        </w:rPr>
+        <w:t xml:space="preserve"> criados, </w:t>
+      </w:r>
+      <w:r>
+        <w:rPr>
+          <w:rFonts w:ascii="Arial" w:hAnsi="Arial" w:cs="Arial"/>
+          <w:lang w:val="pt-BR"/>
+        </w:rPr>
+        <w:t>20 foram transferidos para a U</w:t>
+      </w:r>
+      <w:r>
+        <w:rPr>
+          <w:rFonts w:ascii="Arial" w:hAnsi="Arial" w:cs="Arial"/>
+          <w:lang w:val="pt-BR"/>
+        </w:rPr>
+        <w:t xml:space="preserve">rna </w:t>
+      </w:r>
+      <w:r>
+        <w:rPr>
+          <w:rFonts w:ascii="Arial" w:hAnsi="Arial" w:cs="Arial"/>
+          <w:lang w:val="pt-BR"/>
+        </w:rPr>
+        <w:t>A e 5000 para a Urna B para que, no período eleitoral, as urnas possam assinar transferências de suas próprias carteiras para as carteiras dos candidatos. Dentro do período eleitoral, as duas carteiras assinaram votos para cada candidato.</w:t>
+      </w:r>
+    </w:p>
+    <w:p>
+      <w:pPr>
+        <w:pStyle w:val="TextosemFormatao1"/>
+        <w:ind w:firstLine="284"/>
+        <w:jc w:val="both"/>
+        <w:rPr>
+          <w:rFonts w:ascii="Arial" w:hAnsi="Arial" w:cs="Arial"/>
+          <w:lang w:val="pt-BR"/>
+        </w:rPr>
+      </w:pPr>
+      <w:r>
+        <w:rPr>
+          <w:rFonts w:ascii="Arial" w:hAnsi="Arial" w:cs="Arial"/>
+          <w:lang w:val="pt-BR"/>
+        </w:rPr>
+        <w:t xml:space="preserve">Com o explorador de blocos rinkeby.etherscan.io, foram </w:t>
+      </w:r>
+      <w:r>
+        <w:rPr>
+          <w:rFonts w:ascii="Arial" w:hAnsi="Arial" w:cs="Arial"/>
+          <w:lang w:val="pt-BR"/>
+        </w:rPr>
+        <w:t>extraídas informações</w:t>
+      </w:r>
+      <w:r>
+        <w:rPr>
+          <w:rFonts w:ascii="Arial" w:hAnsi="Arial" w:cs="Arial"/>
+          <w:lang w:val="pt-BR"/>
+        </w:rPr>
+        <w:t xml:space="preserve"> </w:t>
+      </w:r>
+      <w:r>
+        <w:rPr>
+          <w:rFonts w:ascii="Arial" w:hAnsi="Arial" w:cs="Arial"/>
+          <w:lang w:val="pt-BR"/>
+        </w:rPr>
+        <w:t>d</w:t>
+      </w:r>
+      <w:r>
+        <w:rPr>
+          <w:rFonts w:ascii="Arial" w:hAnsi="Arial" w:cs="Arial"/>
+          <w:lang w:val="pt-BR"/>
+        </w:rPr>
+        <w:t xml:space="preserve">as transferências de </w:t>
+      </w:r>
+      <w:r>
+        <w:rPr>
+          <w:rFonts w:ascii="Arial" w:hAnsi="Arial" w:cs="Arial"/>
+          <w:i/>
+          <w:lang w:val="pt-BR"/>
+        </w:rPr>
+        <w:t>VoltTokens</w:t>
+      </w:r>
+      <w:r>
+        <w:rPr>
+          <w:rFonts w:ascii="Arial" w:hAnsi="Arial" w:cs="Arial"/>
+          <w:lang w:val="pt-BR"/>
+        </w:rPr>
+        <w:t xml:space="preserve"> realizadas</w:t>
+      </w:r>
+      <w:r>
+        <w:rPr>
+          <w:rFonts w:ascii="Arial" w:hAnsi="Arial" w:cs="Arial"/>
+          <w:lang w:val="pt-BR"/>
+        </w:rPr>
+        <w:t xml:space="preserve"> que são apresentadas na</w:t>
+      </w:r>
+      <w:r>
+        <w:rPr>
+          <w:rFonts w:ascii="Arial" w:hAnsi="Arial" w:cs="Arial"/>
+          <w:lang w:val="pt-BR"/>
+        </w:rPr>
+        <w:t xml:space="preserve"> Tabe</w:t>
+      </w:r>
+      <w:r>
+        <w:rPr>
+          <w:rFonts w:ascii="Arial" w:hAnsi="Arial" w:cs="Arial"/>
+          <w:lang w:val="pt-BR"/>
+        </w:rPr>
+        <w:t>la 2. A</w:t>
+      </w:r>
+      <w:r>
+        <w:rPr>
+          <w:rFonts w:ascii="Arial" w:hAnsi="Arial" w:cs="Arial"/>
+          <w:lang w:val="pt-BR"/>
+        </w:rPr>
+        <w:t>s 7 primeiras</w:t>
+      </w:r>
+      <w:r>
+        <w:rPr>
+          <w:rFonts w:ascii="Arial" w:hAnsi="Arial" w:cs="Arial"/>
+          <w:lang w:val="pt-BR"/>
+        </w:rPr>
+        <w:t xml:space="preserve"> transferências da criptomoeda retornadas pelo explorador orde</w:t>
+      </w:r>
+      <w:r>
+        <w:rPr>
+          <w:rFonts w:ascii="Arial" w:hAnsi="Arial" w:cs="Arial"/>
+          <w:lang w:val="pt-BR"/>
+        </w:rPr>
+        <w:t>nadas cronológicamente, sendo que as mais recentes estão no topo</w:t>
+      </w:r>
+      <w:r>
+        <w:rPr>
+          <w:rFonts w:ascii="Arial" w:hAnsi="Arial" w:cs="Arial"/>
+          <w:lang w:val="pt-BR"/>
+        </w:rPr>
+        <w:t>. As duas primeiras são a distribuição de tokens realizada pelo administrador antes do período eleitoral e as demais são os votos realizados pelos eleitores dentro do período eleitoral.</w:t>
+      </w:r>
+      <w:r>
+        <w:rPr>
+          <w:rFonts w:ascii="Arial" w:hAnsi="Arial" w:cs="Arial"/>
+          <w:lang w:val="pt-BR"/>
+        </w:rPr>
+        <w:t xml:space="preserve"> </w:t>
+      </w:r>
+    </w:p>
+    <w:p>
+      <w:pPr>
+        <w:pStyle w:val="TextosemFormatao1"/>
+        <w:ind w:firstLine="284"/>
+        <w:jc w:val="both"/>
+        <w:rPr>
+          <w:rFonts w:ascii="Arial" w:hAnsi="Arial" w:cs="Arial"/>
+          <w:lang w:val="pt-BR"/>
+        </w:rPr>
+      </w:pPr>
+    </w:p>
+    <w:p>
+      <w:pPr>
+        <w:pStyle w:val="TextosemFormatao1"/>
+        <w:jc w:val="center"/>
+        <w:rPr>
+          <w:rFonts w:ascii="Arial" w:hAnsi="Arial" w:cs="Arial"/>
+          <w:lang w:val="pt-BR"/>
+        </w:rPr>
+      </w:pPr>
+      <w:r>
+        <w:rPr>
+          <w:rFonts w:ascii="Arial" w:hAnsi="Arial" w:cs="Arial"/>
+          <w:lang w:val="pt-BR"/>
+        </w:rPr>
+        <w:lastRenderedPageBreak/>
+        <w:t>Tabela 2</w:t>
+      </w:r>
+      <w:r>
+        <w:rPr>
+          <w:rFonts w:ascii="Arial" w:hAnsi="Arial" w:cs="Arial"/>
+          <w:lang w:val="pt-BR"/>
+        </w:rPr>
+        <w:t xml:space="preserve"> –</w:t>
+      </w:r>
+      <w:r>
+        <w:rPr>
+          <w:rFonts w:ascii="Arial" w:hAnsi="Arial" w:cs="Arial"/>
+          <w:lang w:val="pt-BR"/>
+        </w:rPr>
+        <w:t xml:space="preserve"> </w:t>
+      </w:r>
+      <w:r>
+        <w:rPr>
+          <w:rFonts w:ascii="Arial" w:hAnsi="Arial" w:cs="Arial"/>
+          <w:lang w:val="pt-BR"/>
+        </w:rPr>
+        <w:t>Transferências de VoltTokens.</w:t>
+      </w:r>
+    </w:p>
+    <w:p>
+      <w:pPr>
+        <w:pStyle w:val="TextosemFormatao1"/>
+        <w:jc w:val="both"/>
+        <w:rPr>
+          <w:rFonts w:ascii="Arial" w:hAnsi="Arial" w:cs="Arial"/>
+          <w:lang w:val="pt-BR"/>
+        </w:rPr>
+      </w:pPr>
+    </w:p>
+    <w:tbl>
+      <w:tblPr>
+        <w:tblW w:w="0" w:type="auto"/>
+        <w:jc w:val="center"/>
+        <w:tblInd w:w="-1296" w:type="dxa"/>
+        <w:tblLayout w:type="fixed"/>
+        <w:tblLook w:val="0000" w:firstRow="0" w:lastRow="0" w:firstColumn="0" w:lastColumn="0" w:noHBand="0" w:noVBand="0"/>
+      </w:tblPr>
+      <w:tblGrid>
+        <w:gridCol w:w="2292"/>
+        <w:gridCol w:w="2223"/>
+        <w:gridCol w:w="2298"/>
+        <w:gridCol w:w="1440"/>
+      </w:tblGrid>
+      <w:tr>
+        <w:trPr>
+          <w:trHeight w:val="345"/>
+          <w:jc w:val="center"/>
+        </w:trPr>
+        <w:tc>
+          <w:tcPr>
+            <w:tcW w:w="2292" w:type="dxa"/>
+            <w:tcBorders>
+              <w:top w:val="single" w:sz="4" w:space="0" w:color="000000"/>
+              <w:bottom w:val="single" w:sz="4" w:space="0" w:color="000000"/>
+            </w:tcBorders>
+            <w:vAlign w:val="center"/>
+          </w:tcPr>
+          <w:p>
+            <w:pPr>
+              <w:pStyle w:val="TextosemFormatao1"/>
+              <w:snapToGrid w:val="0"/>
+              <w:rPr>
+                <w:rFonts w:ascii="Arial" w:hAnsi="Arial" w:cs="Arial"/>
+                <w:b/>
+                <w:lang w:val="pt-BR"/>
+              </w:rPr>
+            </w:pPr>
+            <w:r>
+              <w:rPr>
+                <w:rFonts w:ascii="Arial" w:hAnsi="Arial" w:cs="Arial"/>
+                <w:b/>
+                <w:lang w:val="pt-BR"/>
+              </w:rPr>
+              <w:t xml:space="preserve">Tx Hash </w:t>
+            </w:r>
+          </w:p>
+        </w:tc>
+        <w:tc>
+          <w:tcPr>
+            <w:tcW w:w="2223" w:type="dxa"/>
+            <w:tcBorders>
+              <w:top w:val="single" w:sz="4" w:space="0" w:color="000000"/>
+              <w:bottom w:val="single" w:sz="4" w:space="0" w:color="000000"/>
+            </w:tcBorders>
+            <w:vAlign w:val="center"/>
+          </w:tcPr>
+          <w:p>
+            <w:pPr>
+              <w:pStyle w:val="TextosemFormatao1"/>
+              <w:snapToGrid w:val="0"/>
+              <w:jc w:val="both"/>
+              <w:rPr>
+                <w:rFonts w:ascii="Arial" w:hAnsi="Arial" w:cs="Arial"/>
+                <w:b/>
+                <w:lang w:val="pt-BR"/>
+              </w:rPr>
+            </w:pPr>
+            <w:r>
+              <w:rPr>
+                <w:rFonts w:ascii="Arial" w:hAnsi="Arial" w:cs="Arial"/>
+                <w:b/>
+                <w:lang w:val="pt-BR"/>
+              </w:rPr>
+              <w:t>De</w:t>
+            </w:r>
+          </w:p>
+        </w:tc>
+        <w:tc>
+          <w:tcPr>
+            <w:tcW w:w="2298" w:type="dxa"/>
+            <w:tcBorders>
+              <w:top w:val="single" w:sz="4" w:space="0" w:color="000000"/>
+              <w:bottom w:val="single" w:sz="4" w:space="0" w:color="000000"/>
+            </w:tcBorders>
+            <w:vAlign w:val="center"/>
+          </w:tcPr>
+          <w:p>
+            <w:pPr>
+              <w:pStyle w:val="TextosemFormatao1"/>
+              <w:snapToGrid w:val="0"/>
+              <w:rPr>
+                <w:rFonts w:ascii="Arial" w:hAnsi="Arial" w:cs="Arial"/>
+                <w:b/>
+                <w:lang w:val="pt-BR"/>
+              </w:rPr>
+            </w:pPr>
+            <w:r>
+              <w:rPr>
+                <w:rFonts w:ascii="Arial" w:hAnsi="Arial" w:cs="Arial"/>
+                <w:b/>
+                <w:lang w:val="pt-BR"/>
+              </w:rPr>
+              <w:t>Para</w:t>
+            </w:r>
+          </w:p>
+        </w:tc>
+        <w:tc>
+          <w:tcPr>
+            <w:tcW w:w="1440" w:type="dxa"/>
+            <w:tcBorders>
+              <w:top w:val="single" w:sz="4" w:space="0" w:color="000000"/>
+              <w:bottom w:val="single" w:sz="4" w:space="0" w:color="000000"/>
+            </w:tcBorders>
+            <w:vAlign w:val="center"/>
+          </w:tcPr>
+          <w:p>
+            <w:pPr>
+              <w:pStyle w:val="TextosemFormatao1"/>
+              <w:snapToGrid w:val="0"/>
+              <w:rPr>
+                <w:rFonts w:ascii="Arial" w:hAnsi="Arial" w:cs="Arial"/>
+                <w:b/>
+                <w:lang w:val="pt-BR"/>
+              </w:rPr>
+            </w:pPr>
+            <w:r>
+              <w:rPr>
+                <w:rFonts w:ascii="Arial" w:hAnsi="Arial" w:cs="Arial"/>
+                <w:b/>
+                <w:lang w:val="pt-BR"/>
+              </w:rPr>
+              <w:t>Quantidade</w:t>
+            </w:r>
+          </w:p>
+        </w:tc>
+      </w:tr>
+      <w:tr>
+        <w:trPr>
+          <w:trHeight w:val="288"/>
+          <w:jc w:val="center"/>
+        </w:trPr>
+        <w:tc>
+          <w:tcPr>
+            <w:tcW w:w="2292" w:type="dxa"/>
+          </w:tcPr>
+          <w:p>
+            <w:pPr>
+              <w:pStyle w:val="TextosemFormatao1"/>
+              <w:snapToGrid w:val="0"/>
+              <w:spacing w:before="40" w:after="40"/>
+              <w:rPr>
+                <w:rFonts w:ascii="Arial" w:hAnsi="Arial" w:cs="Arial"/>
+                <w:lang w:val="pt-BR"/>
+              </w:rPr>
+            </w:pPr>
+            <w:r>
+              <w:rPr>
+                <w:rFonts w:ascii="Arial" w:hAnsi="Arial" w:cs="Arial"/>
+                <w:lang w:val="pt-BR"/>
+              </w:rPr>
+              <w:t>0xe7bc3eee0198af8</w:t>
+            </w:r>
+            <w:r>
+              <w:rPr>
+                <w:rFonts w:ascii="Arial" w:hAnsi="Arial" w:cs="Arial"/>
+                <w:lang w:val="pt-BR"/>
+              </w:rPr>
+              <w:t>...</w:t>
+            </w:r>
+          </w:p>
+        </w:tc>
+        <w:tc>
+          <w:tcPr>
+            <w:tcW w:w="2223" w:type="dxa"/>
+            <w:vAlign w:val="center"/>
+          </w:tcPr>
+          <w:p>
+            <w:pPr>
+              <w:pStyle w:val="TextosemFormatao1"/>
+              <w:snapToGrid w:val="0"/>
+              <w:spacing w:before="40" w:after="40"/>
+              <w:rPr>
+                <w:rFonts w:ascii="Arial" w:hAnsi="Arial" w:cs="Arial"/>
+                <w:lang w:val="pt-BR"/>
+              </w:rPr>
+            </w:pPr>
+            <w:r>
+              <w:rPr>
+                <w:rFonts w:ascii="Arial" w:hAnsi="Arial" w:cs="Arial"/>
+                <w:lang w:val="pt-BR"/>
+              </w:rPr>
+              <w:t>0x0caa969e554a35f...</w:t>
+            </w:r>
+          </w:p>
+        </w:tc>
+        <w:tc>
+          <w:tcPr>
+            <w:tcW w:w="2298" w:type="dxa"/>
+          </w:tcPr>
+          <w:p>
+            <w:pPr>
+              <w:pStyle w:val="TextosemFormatao1"/>
+              <w:snapToGrid w:val="0"/>
+              <w:spacing w:before="40" w:after="40"/>
+              <w:rPr>
+                <w:rFonts w:ascii="Arial" w:hAnsi="Arial" w:cs="Arial"/>
+                <w:lang w:val="pt-BR"/>
+              </w:rPr>
+            </w:pPr>
+            <w:r>
+              <w:rPr>
+                <w:rFonts w:ascii="Arial" w:hAnsi="Arial" w:cs="Arial"/>
+                <w:lang w:val="pt-BR"/>
+              </w:rPr>
+              <w:t>0x2330d7654399d2</w:t>
+            </w:r>
+            <w:r>
+              <w:rPr>
+                <w:rFonts w:ascii="Arial" w:hAnsi="Arial" w:cs="Arial"/>
+                <w:lang w:val="pt-BR"/>
+              </w:rPr>
+              <w:t>...</w:t>
+            </w:r>
+          </w:p>
+        </w:tc>
+        <w:tc>
+          <w:tcPr>
+            <w:tcW w:w="1440" w:type="dxa"/>
+          </w:tcPr>
+          <w:p>
+            <w:pPr>
+              <w:pStyle w:val="TextosemFormatao1"/>
+              <w:snapToGrid w:val="0"/>
+              <w:spacing w:before="40" w:after="40"/>
+              <w:jc w:val="center"/>
+              <w:rPr>
+                <w:rFonts w:ascii="Arial" w:hAnsi="Arial" w:cs="Arial"/>
+                <w:lang w:val="pt-BR"/>
+              </w:rPr>
+            </w:pPr>
+            <w:r>
+              <w:rPr>
+                <w:rFonts w:ascii="Arial" w:hAnsi="Arial" w:cs="Arial"/>
+                <w:lang w:val="pt-BR"/>
+              </w:rPr>
+              <w:t>1</w:t>
+            </w:r>
+          </w:p>
+        </w:tc>
+      </w:tr>
+      <w:tr>
+        <w:trPr>
+          <w:trHeight w:val="288"/>
+          <w:jc w:val="center"/>
+        </w:trPr>
+        <w:tc>
+          <w:tcPr>
+            <w:tcW w:w="2292" w:type="dxa"/>
+          </w:tcPr>
+          <w:p>
+            <w:pPr>
+              <w:pStyle w:val="TextosemFormatao1"/>
+              <w:snapToGrid w:val="0"/>
+              <w:spacing w:before="40" w:after="40"/>
+              <w:rPr>
+                <w:rFonts w:ascii="Arial" w:hAnsi="Arial" w:cs="Arial"/>
+                <w:lang w:val="pt-BR"/>
+              </w:rPr>
+            </w:pPr>
+            <w:r>
+              <w:rPr>
+                <w:rFonts w:ascii="Arial" w:hAnsi="Arial" w:cs="Arial"/>
+                <w:lang w:val="pt-BR"/>
+              </w:rPr>
+              <w:t>0x53ff40ddba85bf4e</w:t>
+            </w:r>
+            <w:r>
+              <w:rPr>
+                <w:rFonts w:ascii="Arial" w:hAnsi="Arial" w:cs="Arial"/>
+                <w:lang w:val="pt-BR"/>
+              </w:rPr>
+              <w:t>...</w:t>
+            </w:r>
+          </w:p>
+        </w:tc>
+        <w:tc>
+          <w:tcPr>
+            <w:tcW w:w="2223" w:type="dxa"/>
+            <w:vAlign w:val="center"/>
+          </w:tcPr>
+          <w:p>
+            <w:pPr>
+              <w:pStyle w:val="TextosemFormatao1"/>
+              <w:snapToGrid w:val="0"/>
+              <w:spacing w:before="40" w:after="40"/>
+              <w:rPr>
+                <w:rFonts w:ascii="Arial" w:hAnsi="Arial" w:cs="Arial"/>
+                <w:lang w:val="pt-BR"/>
+              </w:rPr>
+            </w:pPr>
+            <w:r>
+              <w:rPr>
+                <w:rFonts w:ascii="Arial" w:hAnsi="Arial" w:cs="Arial"/>
+                <w:lang w:val="pt-BR"/>
+              </w:rPr>
+              <w:t>0xdc2b8ea7310480</w:t>
+            </w:r>
+            <w:r>
+              <w:rPr>
+                <w:rFonts w:ascii="Arial" w:hAnsi="Arial" w:cs="Arial"/>
+                <w:lang w:val="pt-BR"/>
+              </w:rPr>
+              <w:t>...</w:t>
+            </w:r>
+          </w:p>
+        </w:tc>
+        <w:tc>
+          <w:tcPr>
+            <w:tcW w:w="2298" w:type="dxa"/>
+          </w:tcPr>
+          <w:p>
+            <w:pPr>
+              <w:pStyle w:val="TextosemFormatao1"/>
+              <w:snapToGrid w:val="0"/>
+              <w:spacing w:before="40" w:after="40"/>
+              <w:rPr>
+                <w:rFonts w:ascii="Arial" w:hAnsi="Arial" w:cs="Arial"/>
+                <w:lang w:val="pt-BR"/>
+              </w:rPr>
+            </w:pPr>
+            <w:r>
+              <w:rPr>
+                <w:rFonts w:ascii="Arial" w:hAnsi="Arial" w:cs="Arial"/>
+                <w:lang w:val="pt-BR"/>
+              </w:rPr>
+              <w:t>0x2330d7654399d2</w:t>
+            </w:r>
+            <w:r>
+              <w:rPr>
+                <w:rFonts w:ascii="Arial" w:hAnsi="Arial" w:cs="Arial"/>
+                <w:lang w:val="pt-BR"/>
+              </w:rPr>
+              <w:t>...</w:t>
+            </w:r>
+          </w:p>
+        </w:tc>
+        <w:tc>
+          <w:tcPr>
+            <w:tcW w:w="1440" w:type="dxa"/>
+          </w:tcPr>
+          <w:p>
+            <w:pPr>
+              <w:pStyle w:val="TextosemFormatao1"/>
+              <w:snapToGrid w:val="0"/>
+              <w:spacing w:before="40" w:after="40"/>
+              <w:jc w:val="center"/>
+              <w:rPr>
+                <w:rFonts w:ascii="Arial" w:hAnsi="Arial" w:cs="Arial"/>
+                <w:lang w:val="pt-BR"/>
+              </w:rPr>
+            </w:pPr>
+            <w:r>
+              <w:rPr>
+                <w:rFonts w:ascii="Arial" w:hAnsi="Arial" w:cs="Arial"/>
+                <w:lang w:val="pt-BR"/>
+              </w:rPr>
+              <w:t>1</w:t>
+            </w:r>
+          </w:p>
+        </w:tc>
+      </w:tr>
+      <w:tr>
+        <w:trPr>
+          <w:trHeight w:val="288"/>
+          <w:jc w:val="center"/>
+        </w:trPr>
+        <w:tc>
+          <w:tcPr>
+            <w:tcW w:w="2292" w:type="dxa"/>
+          </w:tcPr>
+          <w:p>
+            <w:pPr>
+              <w:pStyle w:val="TextosemFormatao1"/>
+              <w:snapToGrid w:val="0"/>
+              <w:spacing w:before="40" w:after="40"/>
+              <w:rPr>
+                <w:rFonts w:ascii="Arial" w:hAnsi="Arial" w:cs="Arial"/>
+                <w:lang w:val="pt-BR"/>
+              </w:rPr>
+            </w:pPr>
+            <w:r>
+              <w:rPr>
+                <w:rFonts w:ascii="Arial" w:hAnsi="Arial" w:cs="Arial"/>
+                <w:lang w:val="pt-BR"/>
+              </w:rPr>
+              <w:t>0xad7336b2cefad9e</w:t>
+            </w:r>
+            <w:r>
+              <w:rPr>
+                <w:rFonts w:ascii="Arial" w:hAnsi="Arial" w:cs="Arial"/>
+                <w:lang w:val="pt-BR"/>
+              </w:rPr>
+              <w:t>...</w:t>
+            </w:r>
+          </w:p>
+        </w:tc>
+        <w:tc>
+          <w:tcPr>
+            <w:tcW w:w="2223" w:type="dxa"/>
+            <w:vAlign w:val="center"/>
+          </w:tcPr>
+          <w:p>
+            <w:pPr>
+              <w:pStyle w:val="TextosemFormatao1"/>
+              <w:snapToGrid w:val="0"/>
+              <w:spacing w:before="40" w:after="40"/>
+              <w:rPr>
+                <w:rFonts w:ascii="Arial" w:hAnsi="Arial" w:cs="Arial"/>
+                <w:lang w:val="pt-BR"/>
+              </w:rPr>
+            </w:pPr>
+            <w:r>
+              <w:rPr>
+                <w:rFonts w:ascii="Arial" w:hAnsi="Arial" w:cs="Arial"/>
+                <w:lang w:val="pt-BR"/>
+              </w:rPr>
+              <w:t>0xdc2b8ea7310480</w:t>
+            </w:r>
+            <w:r>
+              <w:rPr>
+                <w:rFonts w:ascii="Arial" w:hAnsi="Arial" w:cs="Arial"/>
+                <w:lang w:val="pt-BR"/>
+              </w:rPr>
+              <w:t>...</w:t>
+            </w:r>
+          </w:p>
+        </w:tc>
+        <w:tc>
+          <w:tcPr>
+            <w:tcW w:w="2298" w:type="dxa"/>
+          </w:tcPr>
+          <w:p>
+            <w:pPr>
+              <w:pStyle w:val="TextosemFormatao1"/>
+              <w:snapToGrid w:val="0"/>
+              <w:spacing w:before="40" w:after="40"/>
+              <w:rPr>
+                <w:rFonts w:ascii="Arial" w:hAnsi="Arial" w:cs="Arial"/>
+                <w:lang w:val="pt-BR"/>
+              </w:rPr>
+            </w:pPr>
+            <w:r>
+              <w:rPr>
+                <w:rFonts w:ascii="Arial" w:hAnsi="Arial" w:cs="Arial"/>
+                <w:lang w:val="pt-BR"/>
+              </w:rPr>
+              <w:t>0x2330d7654399d2</w:t>
+            </w:r>
+            <w:r>
+              <w:rPr>
+                <w:rFonts w:ascii="Arial" w:hAnsi="Arial" w:cs="Arial"/>
+                <w:lang w:val="pt-BR"/>
+              </w:rPr>
+              <w:t>...</w:t>
+            </w:r>
+          </w:p>
+        </w:tc>
+        <w:tc>
+          <w:tcPr>
+            <w:tcW w:w="1440" w:type="dxa"/>
+          </w:tcPr>
+          <w:p>
+            <w:pPr>
+              <w:pStyle w:val="TextosemFormatao1"/>
+              <w:snapToGrid w:val="0"/>
+              <w:spacing w:before="40" w:after="40"/>
+              <w:jc w:val="center"/>
+              <w:rPr>
+                <w:rFonts w:ascii="Arial" w:hAnsi="Arial" w:cs="Arial"/>
+                <w:lang w:val="pt-BR"/>
+              </w:rPr>
+            </w:pPr>
+            <w:r>
+              <w:rPr>
+                <w:rFonts w:ascii="Arial" w:hAnsi="Arial" w:cs="Arial"/>
+                <w:lang w:val="pt-BR"/>
+              </w:rPr>
+              <w:t>1</w:t>
+            </w:r>
+          </w:p>
+        </w:tc>
+      </w:tr>
+      <w:tr>
+        <w:trPr>
+          <w:trHeight w:val="288"/>
+          <w:jc w:val="center"/>
+        </w:trPr>
+        <w:tc>
+          <w:tcPr>
+            <w:tcW w:w="2292" w:type="dxa"/>
+          </w:tcPr>
+          <w:p>
+            <w:pPr>
+              <w:pStyle w:val="TextosemFormatao1"/>
+              <w:snapToGrid w:val="0"/>
+              <w:rPr>
+                <w:rFonts w:ascii="Arial" w:hAnsi="Arial" w:cs="Arial"/>
+                <w:lang w:val="pt-BR"/>
+              </w:rPr>
+            </w:pPr>
+            <w:r>
+              <w:rPr>
+                <w:rFonts w:ascii="Arial" w:hAnsi="Arial" w:cs="Arial"/>
+                <w:lang w:val="pt-BR"/>
+              </w:rPr>
+              <w:t>0x4b41b2b901be65</w:t>
+            </w:r>
+            <w:r>
+              <w:rPr>
+                <w:rFonts w:ascii="Arial" w:hAnsi="Arial" w:cs="Arial"/>
+                <w:lang w:val="pt-BR"/>
+              </w:rPr>
+              <w:t>...</w:t>
+            </w:r>
+          </w:p>
+        </w:tc>
+        <w:tc>
+          <w:tcPr>
+            <w:tcW w:w="2223" w:type="dxa"/>
+            <w:vAlign w:val="center"/>
+          </w:tcPr>
+          <w:p>
+            <w:pPr>
+              <w:pStyle w:val="TextosemFormatao1"/>
+              <w:snapToGrid w:val="0"/>
+              <w:rPr>
+                <w:rFonts w:ascii="Arial" w:hAnsi="Arial" w:cs="Arial"/>
+                <w:lang w:val="pt-BR"/>
+              </w:rPr>
+            </w:pPr>
+            <w:r>
+              <w:rPr>
+                <w:rFonts w:ascii="Arial" w:hAnsi="Arial" w:cs="Arial"/>
+                <w:lang w:val="pt-BR"/>
+              </w:rPr>
+              <w:t>0xdc2b8ea7310480</w:t>
+            </w:r>
+            <w:r>
+              <w:rPr>
+                <w:rFonts w:ascii="Arial" w:hAnsi="Arial" w:cs="Arial"/>
+                <w:lang w:val="pt-BR"/>
+              </w:rPr>
+              <w:t>...</w:t>
+            </w:r>
+          </w:p>
+        </w:tc>
+        <w:tc>
+          <w:tcPr>
+            <w:tcW w:w="2298" w:type="dxa"/>
+          </w:tcPr>
+          <w:p>
+            <w:pPr>
+              <w:pStyle w:val="TextosemFormatao1"/>
+              <w:snapToGrid w:val="0"/>
+              <w:rPr>
+                <w:rFonts w:ascii="Arial" w:hAnsi="Arial" w:cs="Arial"/>
+                <w:lang w:val="pt-BR"/>
+              </w:rPr>
+            </w:pPr>
+            <w:r>
+              <w:rPr>
+                <w:rFonts w:ascii="Arial" w:hAnsi="Arial" w:cs="Arial"/>
+                <w:lang w:val="pt-BR"/>
+              </w:rPr>
+              <w:t>0x2330d7654399d2</w:t>
+            </w:r>
+            <w:r>
+              <w:rPr>
+                <w:rFonts w:ascii="Arial" w:hAnsi="Arial" w:cs="Arial"/>
+                <w:lang w:val="pt-BR"/>
+              </w:rPr>
+              <w:t>...</w:t>
+            </w:r>
+          </w:p>
+        </w:tc>
+        <w:tc>
+          <w:tcPr>
+            <w:tcW w:w="1440" w:type="dxa"/>
+          </w:tcPr>
+          <w:p>
+            <w:pPr>
+              <w:pStyle w:val="TextosemFormatao1"/>
+              <w:snapToGrid w:val="0"/>
+              <w:jc w:val="center"/>
+              <w:rPr>
+                <w:rFonts w:ascii="Arial" w:hAnsi="Arial" w:cs="Arial"/>
+                <w:lang w:val="pt-BR"/>
+              </w:rPr>
+            </w:pPr>
+            <w:r>
+              <w:rPr>
+                <w:rFonts w:ascii="Arial" w:hAnsi="Arial" w:cs="Arial"/>
+                <w:lang w:val="pt-BR"/>
+              </w:rPr>
+              <w:t>1</w:t>
+            </w:r>
+          </w:p>
+        </w:tc>
+      </w:tr>
+      <w:tr>
+        <w:trPr>
+          <w:trHeight w:val="288"/>
+          <w:jc w:val="center"/>
+        </w:trPr>
+        <w:tc>
+          <w:tcPr>
+            <w:tcW w:w="2292" w:type="dxa"/>
+          </w:tcPr>
+          <w:p>
+            <w:pPr>
+              <w:pStyle w:val="TextosemFormatao1"/>
+              <w:snapToGrid w:val="0"/>
+              <w:rPr>
+                <w:rFonts w:ascii="Arial" w:hAnsi="Arial" w:cs="Arial"/>
+                <w:lang w:val="pt-BR"/>
+              </w:rPr>
+            </w:pPr>
+            <w:r>
+              <w:rPr>
+                <w:rFonts w:ascii="Arial" w:hAnsi="Arial" w:cs="Arial"/>
+                <w:lang w:val="pt-BR"/>
+              </w:rPr>
+              <w:t>0x3a131d962da6916</w:t>
+            </w:r>
+            <w:r>
+              <w:rPr>
+                <w:rFonts w:ascii="Arial" w:hAnsi="Arial" w:cs="Arial"/>
+                <w:lang w:val="pt-BR"/>
+              </w:rPr>
+              <w:t>...</w:t>
+            </w:r>
+          </w:p>
+        </w:tc>
+        <w:tc>
+          <w:tcPr>
+            <w:tcW w:w="2223" w:type="dxa"/>
+            <w:vAlign w:val="center"/>
+          </w:tcPr>
+          <w:p>
+            <w:pPr>
+              <w:pStyle w:val="TextosemFormatao1"/>
+              <w:snapToGrid w:val="0"/>
+              <w:rPr>
+                <w:rFonts w:ascii="Arial" w:hAnsi="Arial" w:cs="Arial"/>
+                <w:lang w:val="pt-BR"/>
+              </w:rPr>
+            </w:pPr>
+            <w:r>
+              <w:rPr>
+                <w:rFonts w:ascii="Arial" w:hAnsi="Arial" w:cs="Arial"/>
+                <w:lang w:val="pt-BR"/>
+              </w:rPr>
+              <w:t>0xdc2b8ea7310480</w:t>
+            </w:r>
+            <w:r>
+              <w:rPr>
+                <w:rFonts w:ascii="Arial" w:hAnsi="Arial" w:cs="Arial"/>
+                <w:lang w:val="pt-BR"/>
+              </w:rPr>
+              <w:t>...</w:t>
+            </w:r>
+          </w:p>
+        </w:tc>
+        <w:tc>
+          <w:tcPr>
+            <w:tcW w:w="2298" w:type="dxa"/>
+          </w:tcPr>
+          <w:p>
+            <w:pPr>
+              <w:pStyle w:val="TextosemFormatao1"/>
+              <w:snapToGrid w:val="0"/>
+              <w:rPr>
+                <w:rFonts w:ascii="Arial" w:hAnsi="Arial" w:cs="Arial"/>
+                <w:lang w:val="pt-BR"/>
+              </w:rPr>
+            </w:pPr>
+            <w:r>
+              <w:rPr>
+                <w:rFonts w:ascii="Arial" w:hAnsi="Arial" w:cs="Arial"/>
+                <w:lang w:val="pt-BR"/>
+              </w:rPr>
+              <w:t>0x2330d7654399d2</w:t>
+            </w:r>
+            <w:r>
+              <w:rPr>
+                <w:rFonts w:ascii="Arial" w:hAnsi="Arial" w:cs="Arial"/>
+                <w:lang w:val="pt-BR"/>
+              </w:rPr>
+              <w:t>...</w:t>
+            </w:r>
+          </w:p>
+        </w:tc>
+        <w:tc>
+          <w:tcPr>
+            <w:tcW w:w="1440" w:type="dxa"/>
+          </w:tcPr>
+          <w:p>
+            <w:pPr>
+              <w:pStyle w:val="TextosemFormatao1"/>
+              <w:snapToGrid w:val="0"/>
+              <w:jc w:val="center"/>
+              <w:rPr>
+                <w:rFonts w:ascii="Arial" w:hAnsi="Arial" w:cs="Arial"/>
+                <w:lang w:val="pt-BR"/>
+              </w:rPr>
+            </w:pPr>
+            <w:r>
+              <w:rPr>
+                <w:rFonts w:ascii="Arial" w:hAnsi="Arial" w:cs="Arial"/>
+                <w:lang w:val="pt-BR"/>
+              </w:rPr>
+              <w:t>1</w:t>
+            </w:r>
+          </w:p>
+        </w:tc>
+      </w:tr>
+      <w:tr>
+        <w:trPr>
+          <w:trHeight w:val="288"/>
+          <w:jc w:val="center"/>
+        </w:trPr>
+        <w:tc>
+          <w:tcPr>
+            <w:tcW w:w="2292" w:type="dxa"/>
+          </w:tcPr>
+          <w:p>
+            <w:pPr>
+              <w:pStyle w:val="TextosemFormatao1"/>
+              <w:snapToGrid w:val="0"/>
+              <w:rPr>
+                <w:rFonts w:ascii="Arial" w:hAnsi="Arial" w:cs="Arial"/>
+                <w:lang w:val="pt-BR"/>
+              </w:rPr>
+            </w:pPr>
+            <w:r>
+              <w:rPr>
+                <w:rFonts w:ascii="Arial" w:hAnsi="Arial" w:cs="Arial"/>
+                <w:lang w:val="pt-BR"/>
+              </w:rPr>
+              <w:t>0x4d2c5eb13346c6</w:t>
+            </w:r>
+            <w:r>
+              <w:rPr>
+                <w:rFonts w:ascii="Arial" w:hAnsi="Arial" w:cs="Arial"/>
+                <w:lang w:val="pt-BR"/>
+              </w:rPr>
+              <w:t>...</w:t>
+            </w:r>
+          </w:p>
+        </w:tc>
+        <w:tc>
+          <w:tcPr>
+            <w:tcW w:w="2223" w:type="dxa"/>
+            <w:vAlign w:val="center"/>
+          </w:tcPr>
+          <w:p>
+            <w:pPr>
+              <w:pStyle w:val="TextosemFormatao1"/>
+              <w:snapToGrid w:val="0"/>
+              <w:rPr>
+                <w:rFonts w:ascii="Arial" w:hAnsi="Arial" w:cs="Arial"/>
+                <w:lang w:val="pt-BR"/>
+              </w:rPr>
+            </w:pPr>
+            <w:r>
+              <w:rPr>
+                <w:rFonts w:ascii="Arial" w:hAnsi="Arial" w:cs="Arial"/>
+                <w:lang w:val="pt-BR"/>
+              </w:rPr>
+              <w:t>0x51e6dd45486b5fa</w:t>
+            </w:r>
+            <w:r>
+              <w:rPr>
+                <w:rFonts w:ascii="Arial" w:hAnsi="Arial" w:cs="Arial"/>
+                <w:lang w:val="pt-BR"/>
+              </w:rPr>
+              <w:t>...</w:t>
+            </w:r>
+          </w:p>
+        </w:tc>
+        <w:tc>
+          <w:tcPr>
+            <w:tcW w:w="2298" w:type="dxa"/>
+          </w:tcPr>
+          <w:p>
+            <w:pPr>
+              <w:pStyle w:val="TextosemFormatao1"/>
+              <w:snapToGrid w:val="0"/>
+              <w:rPr>
+                <w:rFonts w:ascii="Arial" w:hAnsi="Arial" w:cs="Arial"/>
+                <w:lang w:val="pt-BR"/>
+              </w:rPr>
+            </w:pPr>
+            <w:r>
+              <w:rPr>
+                <w:rFonts w:ascii="Arial" w:hAnsi="Arial" w:cs="Arial"/>
+                <w:lang w:val="pt-BR"/>
+              </w:rPr>
+              <w:t>0x0caa969e554a35f</w:t>
+            </w:r>
+            <w:r>
+              <w:rPr>
+                <w:rFonts w:ascii="Arial" w:hAnsi="Arial" w:cs="Arial"/>
+                <w:lang w:val="pt-BR"/>
+              </w:rPr>
+              <w:t>...</w:t>
+            </w:r>
+          </w:p>
+        </w:tc>
+        <w:tc>
+          <w:tcPr>
+            <w:tcW w:w="1440" w:type="dxa"/>
+          </w:tcPr>
+          <w:p>
+            <w:pPr>
+              <w:pStyle w:val="TextosemFormatao1"/>
+              <w:snapToGrid w:val="0"/>
+              <w:jc w:val="center"/>
+              <w:rPr>
+                <w:rFonts w:ascii="Arial" w:hAnsi="Arial" w:cs="Arial"/>
+                <w:lang w:val="pt-BR"/>
+              </w:rPr>
+            </w:pPr>
+            <w:r>
+              <w:rPr>
+                <w:rFonts w:ascii="Arial" w:hAnsi="Arial" w:cs="Arial"/>
+                <w:lang w:val="pt-BR"/>
+              </w:rPr>
+              <w:t>20</w:t>
+            </w:r>
+          </w:p>
+        </w:tc>
+      </w:tr>
+      <w:tr>
+        <w:trPr>
+          <w:trHeight w:val="288"/>
+          <w:jc w:val="center"/>
+        </w:trPr>
+        <w:tc>
+          <w:tcPr>
+            <w:tcW w:w="2292" w:type="dxa"/>
+            <w:tcBorders>
+              <w:bottom w:val="single" w:sz="4" w:space="0" w:color="000000"/>
+            </w:tcBorders>
+          </w:tcPr>
+          <w:p>
+            <w:pPr>
+              <w:pStyle w:val="TextosemFormatao1"/>
+              <w:snapToGrid w:val="0"/>
+              <w:rPr>
+                <w:rFonts w:ascii="Arial" w:hAnsi="Arial" w:cs="Arial"/>
+                <w:lang w:val="pt-BR"/>
+              </w:rPr>
+            </w:pPr>
+            <w:r>
+              <w:rPr>
+                <w:rFonts w:ascii="Arial" w:hAnsi="Arial" w:cs="Arial"/>
+                <w:lang w:val="pt-BR"/>
+              </w:rPr>
+              <w:t>0xcd463fc2767af00</w:t>
+            </w:r>
+            <w:r>
+              <w:rPr>
+                <w:rFonts w:ascii="Arial" w:hAnsi="Arial" w:cs="Arial"/>
+                <w:lang w:val="pt-BR"/>
+              </w:rPr>
+              <w:t>...</w:t>
+            </w:r>
+          </w:p>
+        </w:tc>
+        <w:tc>
+          <w:tcPr>
+            <w:tcW w:w="2223" w:type="dxa"/>
+            <w:tcBorders>
+              <w:bottom w:val="single" w:sz="4" w:space="0" w:color="000000"/>
+            </w:tcBorders>
+            <w:vAlign w:val="center"/>
+          </w:tcPr>
+          <w:p>
+            <w:pPr>
+              <w:pStyle w:val="TextosemFormatao1"/>
+              <w:snapToGrid w:val="0"/>
+              <w:rPr>
+                <w:rFonts w:ascii="Arial" w:hAnsi="Arial" w:cs="Arial"/>
+                <w:lang w:val="pt-BR"/>
+              </w:rPr>
+            </w:pPr>
+            <w:r>
+              <w:rPr>
+                <w:rFonts w:ascii="Arial" w:hAnsi="Arial" w:cs="Arial"/>
+                <w:lang w:val="pt-BR"/>
+              </w:rPr>
+              <w:t>0x51e6dd45486b5fa</w:t>
+            </w:r>
+            <w:r>
+              <w:rPr>
+                <w:rFonts w:ascii="Arial" w:hAnsi="Arial" w:cs="Arial"/>
+                <w:lang w:val="pt-BR"/>
+              </w:rPr>
+              <w:t>...</w:t>
+            </w:r>
+          </w:p>
+        </w:tc>
+        <w:tc>
+          <w:tcPr>
+            <w:tcW w:w="2298" w:type="dxa"/>
+            <w:tcBorders>
+              <w:bottom w:val="single" w:sz="4" w:space="0" w:color="000000"/>
+            </w:tcBorders>
+          </w:tcPr>
+          <w:p>
+            <w:pPr>
+              <w:pStyle w:val="TextosemFormatao1"/>
+              <w:snapToGrid w:val="0"/>
+              <w:rPr>
+                <w:rFonts w:ascii="Arial" w:hAnsi="Arial" w:cs="Arial"/>
+                <w:lang w:val="pt-BR"/>
+              </w:rPr>
+            </w:pPr>
+            <w:r>
+              <w:rPr>
+                <w:rFonts w:ascii="Arial" w:hAnsi="Arial" w:cs="Arial"/>
+                <w:lang w:val="pt-BR"/>
+              </w:rPr>
+              <w:t>0xdc2b8ea7310480</w:t>
+            </w:r>
+            <w:r>
+              <w:rPr>
+                <w:rFonts w:ascii="Arial" w:hAnsi="Arial" w:cs="Arial"/>
+                <w:lang w:val="pt-BR"/>
+              </w:rPr>
+              <w:t>...</w:t>
+            </w:r>
+          </w:p>
+        </w:tc>
+        <w:tc>
+          <w:tcPr>
+            <w:tcW w:w="1440" w:type="dxa"/>
+            <w:tcBorders>
+              <w:bottom w:val="single" w:sz="4" w:space="0" w:color="000000"/>
+            </w:tcBorders>
+          </w:tcPr>
+          <w:p>
+            <w:pPr>
+              <w:pStyle w:val="TextosemFormatao1"/>
+              <w:snapToGrid w:val="0"/>
+              <w:jc w:val="center"/>
+              <w:rPr>
+                <w:rFonts w:ascii="Arial" w:hAnsi="Arial" w:cs="Arial"/>
+                <w:lang w:val="pt-BR"/>
+              </w:rPr>
+            </w:pPr>
+            <w:r>
+              <w:rPr>
+                <w:rFonts w:ascii="Arial" w:hAnsi="Arial" w:cs="Arial"/>
+                <w:lang w:val="pt-BR"/>
+              </w:rPr>
+              <w:t>5000</w:t>
+            </w:r>
+          </w:p>
+        </w:tc>
+      </w:tr>
+    </w:tbl>
+    <w:p>
+      <w:pPr>
+        <w:pStyle w:val="TextosemFormatao1"/>
+        <w:jc w:val="center"/>
+        <w:rPr>
+          <w:rFonts w:ascii="Arial" w:hAnsi="Arial" w:cs="Arial"/>
+          <w:sz w:val="18"/>
+          <w:szCs w:val="18"/>
+          <w:lang w:val="pt-BR"/>
+        </w:rPr>
+      </w:pPr>
+      <w:r>
+        <w:rPr>
+          <w:rFonts w:ascii="Arial" w:hAnsi="Arial" w:cs="Arial"/>
+          <w:sz w:val="18"/>
+          <w:szCs w:val="18"/>
+          <w:lang w:val="pt-BR"/>
+        </w:rPr>
+        <w:t>Fonte: Etherscan (2017)</w:t>
+      </w:r>
+    </w:p>
+    <w:p>
+      <w:pPr>
+        <w:pStyle w:val="TextosemFormatao1"/>
+        <w:ind w:firstLine="284"/>
+        <w:jc w:val="both"/>
+        <w:rPr>
+          <w:rFonts w:ascii="Arial" w:hAnsi="Arial" w:cs="Arial"/>
+          <w:lang w:val="pt-BR"/>
+        </w:rPr>
+      </w:pPr>
+    </w:p>
+    <w:p>
+      <w:pPr>
+        <w:pStyle w:val="TextosemFormatao1"/>
+        <w:ind w:firstLine="284"/>
+        <w:jc w:val="both"/>
+        <w:rPr>
+          <w:rFonts w:ascii="Arial" w:hAnsi="Arial" w:cs="Arial"/>
+          <w:lang w:val="pt-BR"/>
+        </w:rPr>
+      </w:pPr>
+      <w:r>
+        <w:rPr>
+          <w:rFonts w:ascii="Arial" w:hAnsi="Arial" w:cs="Arial"/>
+          <w:lang w:val="pt-BR"/>
+        </w:rPr>
+        <w:t xml:space="preserve">A coluna “Tx Hash” apresenta o </w:t>
+      </w:r>
+      <w:r>
+        <w:rPr>
+          <w:rFonts w:ascii="Arial" w:hAnsi="Arial" w:cs="Arial"/>
+          <w:i/>
+          <w:lang w:val="pt-BR"/>
+        </w:rPr>
+        <w:t>hash</w:t>
+      </w:r>
+      <w:r>
+        <w:rPr>
+          <w:rFonts w:ascii="Arial" w:hAnsi="Arial" w:cs="Arial"/>
+          <w:lang w:val="pt-BR"/>
+        </w:rPr>
+        <w:t xml:space="preserve"> de cada transação realizada e inclu</w:t>
+      </w:r>
+      <w:r>
+        <w:rPr>
+          <w:rFonts w:ascii="Arial" w:hAnsi="Arial" w:cs="Arial"/>
+          <w:lang w:val="pt-BR"/>
+        </w:rPr>
+        <w:t xml:space="preserve">ída em um bloco por um minerador da rede </w:t>
+      </w:r>
+      <w:r>
+        <w:rPr>
+          <w:rFonts w:ascii="Arial" w:hAnsi="Arial" w:cs="Arial"/>
+          <w:i/>
+          <w:lang w:val="pt-BR"/>
+        </w:rPr>
+        <w:t>Rinkeby</w:t>
+      </w:r>
+      <w:r>
+        <w:rPr>
+          <w:rFonts w:ascii="Arial" w:hAnsi="Arial" w:cs="Arial"/>
+          <w:lang w:val="pt-BR"/>
+        </w:rPr>
+        <w:t>.</w:t>
+      </w:r>
+    </w:p>
+    <w:p>
+      <w:pPr>
+        <w:pStyle w:val="TextosemFormatao1"/>
+        <w:ind w:firstLine="284"/>
+        <w:jc w:val="both"/>
+        <w:rPr>
+          <w:rFonts w:ascii="Arial" w:hAnsi="Arial" w:cs="Arial"/>
+          <w:lang w:val="pt-BR"/>
+        </w:rPr>
+      </w:pPr>
+    </w:p>
+    <w:p>
+      <w:pPr>
+        <w:pStyle w:val="TextosemFormatao1"/>
+        <w:jc w:val="both"/>
+        <w:rPr>
+          <w:rFonts w:ascii="Arial" w:hAnsi="Arial" w:cs="Arial"/>
           <w:b/>
           <w:lang w:val="pt-BR"/>
         </w:rPr>
@@ -3909,7 +5955,16 @@
           <w:rFonts w:ascii="Arial" w:hAnsi="Arial" w:cs="Arial"/>
           <w:lang w:val="pt-BR"/>
         </w:rPr>
-        <w:t xml:space="preserve">leitoral. Já no sistema proposto, o administrador do sistema eleitoral não possui custódia nem do programa que realiza a transferência dos </w:t>
+        <w:t>leitoral. Já no sistema pr</w:t>
+      </w:r>
+      <w:bookmarkStart w:id="0" w:name="_GoBack"/>
+      <w:bookmarkEnd w:id="0"/>
+      <w:r>
+        <w:rPr>
+          <w:rFonts w:ascii="Arial" w:hAnsi="Arial" w:cs="Arial"/>
+          <w:lang w:val="pt-BR"/>
+        </w:rPr>
+        <w:t xml:space="preserve">oposto, o administrador do sistema eleitoral não possui custódia nem do programa que realiza a transferência dos </w:t>
       </w:r>
       <w:r>
         <w:rPr>
@@ -4584,6 +6639,16 @@
     <w:p>
       <w:pPr>
         <w:pStyle w:val="TextosemFormatao1"/>
+        <w:ind w:left="720"/>
+        <w:rPr>
+          <w:rFonts w:ascii="Arial" w:hAnsi="Arial" w:cs="Arial"/>
+          <w:lang w:val="pt-BR"/>
+        </w:rPr>
+      </w:pPr>
+    </w:p>
+    <w:p>
+      <w:pPr>
+        <w:pStyle w:val="TextosemFormatao1"/>
         <w:jc w:val="both"/>
         <w:rPr>
           <w:rFonts w:ascii="Arial" w:hAnsi="Arial" w:cs="Arial"/>
@@ -4597,7 +6662,6 @@
           <w:b/>
           <w:lang w:val="pt-BR"/>
         </w:rPr>
-        <w:lastRenderedPageBreak/>
         <w:t>Conclusão</w:t>
       </w:r>
     </w:p>
@@ -4634,7 +6698,15 @@
           <w:rFonts w:ascii="Arial" w:hAnsi="Arial" w:cs="Arial"/>
           <w:lang w:val="pt-BR"/>
         </w:rPr>
-        <w:t xml:space="preserve"> é uma proposta que visa decentralizar o processo eleitoral e de auditorias ao transferir a responsabilidade de gerenciar dos registros digitais de votos a um programa que executa em uma máquina virtual que não possui autoridade central, é imutável e resistente a censura. Ao transformar o voto do eleitor em uma criptomoeda, o sistema imediatamente ganha todas as propriedades de segurança do protocolo de consenso e de disponibilidade da rede </w:t>
+        <w:t xml:space="preserve"> é uma proposta que visa decentralizar o processo eleitoral e de auditorias ao transferir a responsabilidade de gerenciar dos registros digitais de votos a um programa que executa em uma </w:t>
+      </w:r>
+      <w:r>
+        <w:rPr>
+          <w:rFonts w:ascii="Arial" w:hAnsi="Arial" w:cs="Arial"/>
+          <w:lang w:val="pt-BR"/>
+        </w:rPr>
+        <w:lastRenderedPageBreak/>
+        <w:t xml:space="preserve">máquina virtual que não possui autoridade central, é imutável e resistente a censura. Ao transformar o voto do eleitor em uma criptomoeda, o sistema imediatamente ganha todas as propriedades de segurança do protocolo de consenso e de disponibilidade da rede </w:t>
       </w:r>
       <w:r>
         <w:rPr>
@@ -4693,8 +6765,6 @@
         </w:rPr>
         <w:t>Votos são finitos e cada voto é rastreável do candidato até a urna de onde partiu, garantindo o anonimato ao eleitor.</w:t>
       </w:r>
-      <w:bookmarkStart w:id="0" w:name="_GoBack"/>
-      <w:bookmarkEnd w:id="0"/>
     </w:p>
     <w:p>
       <w:pPr>
@@ -5044,7 +7114,7 @@
         <w:jc w:val="both"/>
         <w:rPr>
           <w:rFonts w:ascii="Arial" w:hAnsi="Arial" w:cs="Arial"/>
-          <w:b/>
+          <w:szCs w:val="20"/>
         </w:rPr>
       </w:pPr>
       <w:r>
@@ -5101,55 +7171,111 @@
         <w:jc w:val="both"/>
         <w:rPr>
           <w:rFonts w:ascii="Arial" w:hAnsi="Arial" w:cs="Arial"/>
+          <w:szCs w:val="20"/>
+        </w:rPr>
+      </w:pPr>
+    </w:p>
+    <w:p>
+      <w:pPr>
+        <w:pStyle w:val="TextosemFormatao1"/>
+        <w:rPr>
+          <w:rFonts w:ascii="Arial" w:hAnsi="Arial" w:cs="Arial"/>
           <w:b/>
+          <w:lang w:val="pt-BR"/>
+        </w:rPr>
+      </w:pPr>
+      <w:r>
+        <w:rPr>
+          <w:rFonts w:ascii="Arial" w:hAnsi="Arial" w:cs="Arial"/>
+        </w:rPr>
+        <w:t>ETHERSCAN, The Ethereum Block Explorer. 2017. Disponível em: &lt;</w:t>
+      </w:r>
+      <w:hyperlink r:id="rId19" w:history="1">
+        <w:r>
+          <w:rPr>
+            <w:rStyle w:val="Hyperlink"/>
+            <w:rFonts w:ascii="Arial" w:hAnsi="Arial" w:cs="Arial"/>
+            <w:color w:val="000000" w:themeColor="text1"/>
+          </w:rPr>
+          <w:t>https://rinkeby.etherscan.io/token</w:t>
+        </w:r>
+        <w:r>
+          <w:rPr>
+            <w:rStyle w:val="Hyperlink"/>
+            <w:rFonts w:ascii="Arial" w:hAnsi="Arial" w:cs="Arial"/>
+            <w:color w:val="000000" w:themeColor="text1"/>
+          </w:rPr>
+          <w:t xml:space="preserve"> </w:t>
+        </w:r>
+        <w:r>
+          <w:rPr>
+            <w:rStyle w:val="Hyperlink"/>
+            <w:rFonts w:ascii="Arial" w:hAnsi="Arial" w:cs="Arial"/>
+            <w:color w:val="000000" w:themeColor="text1"/>
+          </w:rPr>
+          <w:t>/0x063407a72493c8058b415f50076bc990c3927958</w:t>
+        </w:r>
+      </w:hyperlink>
+      <w:r>
+        <w:rPr>
+          <w:rFonts w:ascii="Arial" w:hAnsi="Arial" w:cs="Arial"/>
+        </w:rPr>
+        <w:t>&gt; Acesso em: 19 set.2017.</w:t>
+      </w:r>
+    </w:p>
+    <w:p>
+      <w:pPr>
+        <w:pStyle w:val="TextosemFormatao1"/>
+        <w:jc w:val="both"/>
+        <w:rPr>
+          <w:rFonts w:ascii="Arial" w:hAnsi="Arial" w:cs="Arial"/>
+          <w:b/>
+          <w:lang w:val="pt-BR"/>
+        </w:rPr>
+      </w:pPr>
+    </w:p>
+    <w:p>
+      <w:pPr>
+        <w:pStyle w:val="TextosemFormatao1"/>
+        <w:rPr>
+          <w:rFonts w:ascii="Arial" w:hAnsi="Arial" w:cs="Arial"/>
+        </w:rPr>
+      </w:pPr>
+      <w:r>
+        <w:rPr>
+          <w:rFonts w:ascii="Arial" w:hAnsi="Arial" w:cs="Arial"/>
+        </w:rPr>
+        <w:t>RIVEST</w:t>
+      </w:r>
+      <w:r>
+        <w:rPr>
+          <w:rFonts w:ascii="Arial" w:hAnsi="Arial" w:cs="Arial"/>
+        </w:rPr>
+        <w:t>,</w:t>
+      </w:r>
+      <w:r>
+        <w:rPr>
+          <w:rFonts w:ascii="Arial" w:hAnsi="Arial" w:cs="Arial"/>
+        </w:rPr>
+        <w:t xml:space="preserve"> R. L. et al.</w:t>
+      </w:r>
+      <w:r>
+        <w:rPr>
+          <w:rFonts w:ascii="Arial" w:hAnsi="Arial" w:cs="Arial"/>
+        </w:rPr>
+        <w:t xml:space="preserve"> </w:t>
+      </w:r>
+      <w:r>
+        <w:rPr>
+          <w:rFonts w:ascii="Arial" w:hAnsi="Arial" w:cs="Arial"/>
+        </w:rPr>
+        <w:t xml:space="preserve">On the notion of </w:t>
+      </w:r>
+      <w:r>
+        <w:rPr>
+          <w:rFonts w:ascii="Arial" w:hAnsi="Arial" w:cs="Arial"/>
           <w:lang w:val="en-US"/>
         </w:rPr>
-      </w:pPr>
-    </w:p>
-    <w:p>
-      <w:pPr>
-        <w:pStyle w:val="TextosemFormatao1"/>
-        <w:rPr>
-          <w:rFonts w:ascii="Arial" w:hAnsi="Arial" w:cs="Arial"/>
-          <w:b/>
-          <w:lang w:val="pt-BR"/>
-        </w:rPr>
-      </w:pPr>
-      <w:r>
-        <w:rPr>
-          <w:rFonts w:ascii="Arial" w:hAnsi="Arial" w:cs="Arial"/>
-        </w:rPr>
-        <w:t>RIVEST</w:t>
-      </w:r>
-      <w:r>
-        <w:rPr>
-          <w:rFonts w:ascii="Arial" w:hAnsi="Arial" w:cs="Arial"/>
-        </w:rPr>
-        <w:t>,</w:t>
-      </w:r>
-      <w:r>
-        <w:rPr>
-          <w:rFonts w:ascii="Arial" w:hAnsi="Arial" w:cs="Arial"/>
-        </w:rPr>
-        <w:t xml:space="preserve"> R. L. et al.</w:t>
-      </w:r>
-      <w:r>
-        <w:rPr>
-          <w:rFonts w:ascii="Arial" w:hAnsi="Arial" w:cs="Arial"/>
-        </w:rPr>
-        <w:t xml:space="preserve"> </w:t>
-      </w:r>
-      <w:r>
-        <w:rPr>
-          <w:rFonts w:ascii="Arial" w:hAnsi="Arial" w:cs="Arial"/>
-        </w:rPr>
-        <w:t xml:space="preserve">On the notion of </w:t>
-      </w:r>
-      <w:r>
-        <w:rPr>
-          <w:rFonts w:ascii="Arial" w:hAnsi="Arial" w:cs="Arial"/>
-          <w:lang w:val="en-US"/>
-        </w:rPr>
         <w:t>“</w:t>
       </w:r>
       <w:r>
@@ -5182,7 +7308,7 @@
         </w:rPr>
         <w:t xml:space="preserve"> &lt;</w:t>
       </w:r>
-      <w:hyperlink r:id="rId19" w:history="1">
+      <w:hyperlink r:id="rId20" w:history="1">
         <w:r>
           <w:rPr>
             <w:rStyle w:val="Hyperlink"/>
@@ -5325,7 +7451,7 @@
         </w:rPr>
         <w:t>&lt;</w:t>
       </w:r>
-      <w:hyperlink r:id="rId20" w:history="1">
+      <w:hyperlink r:id="rId21" w:history="1">
         <w:r>
           <w:rPr>
             <w:rStyle w:val="Hyperlink"/>
@@ -5441,7 +7567,7 @@
         </w:rPr>
         <w:t xml:space="preserve"> &lt;</w:t>
       </w:r>
-      <w:hyperlink r:id="rId21" w:history="1">
+      <w:hyperlink r:id="rId22" w:history="1">
         <w:r>
           <w:rPr>
             <w:rStyle w:val="Hyperlink"/>
@@ -5842,7 +7968,7 @@
                               <w:sz w:val="18"/>
                               <w:szCs w:val="18"/>
                             </w:rPr>
-                            <w:t>2</w:t>
+                            <w:t>6</w:t>
                           </w:r>
                           <w:r>
                             <w:rPr>
@@ -5925,7 +8051,7 @@
                         <w:sz w:val="18"/>
                         <w:szCs w:val="18"/>
                       </w:rPr>
-                      <w:t>2</w:t>
+                      <w:t>6</w:t>
                     </w:r>
                     <w:r>
                       <w:rPr>
@@ -8631,7 +10757,7 @@
   <a:extraClrSchemeLst/>
   <a:extLst>
     <a:ext uri="{05A4C25C-085E-4340-85A3-A5531E510DB2}">
-      <thm15:themeFamily xmlns="" xmlns:thm15="http://schemas.microsoft.com/office/thememl/2012/main" name="Office Theme" id="{62F939B6-93AF-4DB8-9C6B-D6C7DFDC589F}" vid="{4A3C46E8-61CC-4603-A589-7422A47A8E4A}"/>
+      <thm15:themeFamily xmlns:thm15="http://schemas.microsoft.com/office/thememl/2012/main" xmlns="" name="Office Theme" id="{62F939B6-93AF-4DB8-9C6B-D6C7DFDC589F}" vid="{4A3C46E8-61CC-4603-A589-7422A47A8E4A}"/>
     </a:ext>
   </a:extLst>
 </a:theme>
@@ -8642,7 +10768,7 @@
 </file>
 
 <file path=customXml/itemProps1.xml><?xml version="1.0" encoding="utf-8"?>
-<ds:datastoreItem xmlns:ds="http://schemas.openxmlformats.org/officeDocument/2006/customXml" ds:itemID="{74466B81-9F6B-410E-9D89-97A32698AF0E}">
+<ds:datastoreItem xmlns:ds="http://schemas.openxmlformats.org/officeDocument/2006/customXml" ds:itemID="{1A0115D7-0E26-4B8C-BE38-88659325287D}">
   <ds:schemaRefs>
     <ds:schemaRef ds:uri="http://schemas.openxmlformats.org/officeDocument/2006/bibliography"/>
   </ds:schemaRefs>

</xml_diff>

<commit_message>
docs: Fix formatting, typos and text
</commit_message>
<xml_diff>
--- a/inicepg/ethervoltz-paper-inicepg.docx
+++ b/inicepg/ethervoltz-paper-inicepg.docx
@@ -147,42 +147,33 @@
         <w:rPr>
           <w:color w:val="000000" w:themeColor="text1"/>
         </w:rPr>
-        <w:t xml:space="preserve">Branco, 882, Jardim Esplanada – 12242-800 - São José dos Campos-SP, Brasil, </w:t>
-      </w:r>
-      <w:r>
-        <w:fldChar w:fldCharType="begin"/>
-      </w:r>
-      <w:r>
-        <w:instrText xml:space="preserve"> HYPERLINK "mailto:mtsalenc@gmail.com" </w:instrText>
-      </w:r>
-      <w:r>
-        <w:fldChar w:fldCharType="separate"/>
-      </w:r>
+        <w:t xml:space="preserve">Branco, 882, Jardim Esplanada – 12242-800 - </w:t>
+      </w:r>
+      <w:r>
+        <w:rPr>
+          <w:color w:val="000000" w:themeColor="text1"/>
+        </w:rPr>
+        <w:t xml:space="preserve">São José dos Campos-SP, Brasil, </w:t>
+      </w:r>
+      <w:hyperlink r:id="rId9" w:history="1">
+        <w:r>
+          <w:rPr>
+            <w:rStyle w:val="Hyperlink"/>
+            <w:color w:val="000000" w:themeColor="text1"/>
+            <w:u w:val="none"/>
+          </w:rPr>
+          <w:t>mtsalenc@gmail.com</w:t>
+        </w:r>
+      </w:hyperlink>
       <w:r>
         <w:rPr>
           <w:rStyle w:val="Hyperlink"/>
           <w:color w:val="000000" w:themeColor="text1"/>
           <w:u w:val="none"/>
         </w:rPr>
-        <w:t>mtsalenc@gmail.com</w:t>
-      </w:r>
-      <w:r>
-        <w:rPr>
-          <w:rStyle w:val="Hyperlink"/>
-          <w:color w:val="000000" w:themeColor="text1"/>
-          <w:u w:val="none"/>
-        </w:rPr>
-        <w:fldChar w:fldCharType="end"/>
-      </w:r>
-      <w:r>
-        <w:rPr>
-          <w:rStyle w:val="Hyperlink"/>
-          <w:color w:val="000000" w:themeColor="text1"/>
-          <w:u w:val="none"/>
-        </w:rPr>
         <w:t xml:space="preserve">, </w:t>
       </w:r>
-      <w:hyperlink r:id="rId9" w:history="1">
+      <w:hyperlink r:id="rId10" w:history="1">
         <w:r>
           <w:rPr>
             <w:rStyle w:val="Hyperlink"/>
@@ -206,7 +197,7 @@
         </w:rPr>
         <w:t xml:space="preserve"> </w:t>
       </w:r>
-      <w:hyperlink r:id="rId10" w:history="1">
+      <w:hyperlink r:id="rId11" w:history="1">
         <w:r>
           <w:rPr>
             <w:rStyle w:val="Hyperlink"/>
@@ -407,8 +398,8 @@
           <w:sz w:val="20"/>
         </w:rPr>
         <w:sectPr>
-          <w:headerReference w:type="default" r:id="rId11"/>
-          <w:footerReference w:type="default" r:id="rId12"/>
+          <w:headerReference w:type="default" r:id="rId12"/>
+          <w:footerReference w:type="default" r:id="rId13"/>
           <w:footnotePr>
             <w:pos w:val="beneathText"/>
           </w:footnotePr>
@@ -889,7 +880,19 @@
         <w:rPr>
           <w:rFonts w:ascii="Arial" w:hAnsi="Arial" w:cs="Arial"/>
         </w:rPr>
-        <w:t>,20</w:t>
+        <w:t>,</w:t>
+      </w:r>
+      <w:r>
+        <w:rPr>
+          <w:rFonts w:ascii="Arial" w:hAnsi="Arial" w:cs="Arial"/>
+        </w:rPr>
+        <w:t xml:space="preserve"> </w:t>
+      </w:r>
+      <w:r>
+        <w:rPr>
+          <w:rFonts w:ascii="Arial" w:hAnsi="Arial" w:cs="Arial"/>
+        </w:rPr>
+        <w:t>20</w:t>
       </w:r>
       <w:r>
         <w:rPr>
@@ -964,7 +967,19 @@
         <w:rPr>
           <w:rFonts w:ascii="Arial" w:hAnsi="Arial" w:cs="Arial"/>
         </w:rPr>
-        <w:t>SÉRVULO et al.,2010)</w:t>
+        <w:t>SÉRVULO et al.,</w:t>
+      </w:r>
+      <w:r>
+        <w:rPr>
+          <w:rFonts w:ascii="Arial" w:hAnsi="Arial" w:cs="Arial"/>
+        </w:rPr>
+        <w:t xml:space="preserve"> </w:t>
+      </w:r>
+      <w:r>
+        <w:rPr>
+          <w:rFonts w:ascii="Arial" w:hAnsi="Arial" w:cs="Arial"/>
+        </w:rPr>
+        <w:t>2010)</w:t>
       </w:r>
       <w:r>
         <w:rPr>
@@ -1025,7 +1040,19 @@
         <w:rPr>
           <w:rFonts w:ascii="Arial" w:hAnsi="Arial" w:cs="Arial"/>
         </w:rPr>
-        <w:t>SÉRVULO et al.,2010)</w:t>
+        <w:t>SÉRVULO et al.,</w:t>
+      </w:r>
+      <w:r>
+        <w:rPr>
+          <w:rFonts w:ascii="Arial" w:hAnsi="Arial" w:cs="Arial"/>
+        </w:rPr>
+        <w:t xml:space="preserve"> </w:t>
+      </w:r>
+      <w:r>
+        <w:rPr>
+          <w:rFonts w:ascii="Arial" w:hAnsi="Arial" w:cs="Arial"/>
+        </w:rPr>
+        <w:t>2010)</w:t>
       </w:r>
       <w:r>
         <w:rPr>
@@ -1675,7 +1702,16 @@
           <w:rFonts w:ascii="Arial" w:hAnsi="Arial"/>
           <w:lang w:val="pt-BR"/>
         </w:rPr>
-        <w:t xml:space="preserve"> de transformar cada voto em uma criptomoeda</w:t>
+        <w:t xml:space="preserve"> de transformar cada voto em uma cripto</w:t>
+      </w:r>
+      <w:bookmarkStart w:id="0" w:name="_GoBack"/>
+      <w:bookmarkEnd w:id="0"/>
+      <w:r>
+        <w:rPr>
+          <w:rFonts w:ascii="Arial" w:hAnsi="Arial"/>
+          <w:lang w:val="pt-BR"/>
+        </w:rPr>
+        <w:t>moeda</w:t>
       </w:r>
       <w:r>
         <w:rPr>
@@ -1689,205 +1725,192 @@
           <w:rFonts w:ascii="Arial" w:hAnsi="Arial"/>
           <w:lang w:val="pt-BR"/>
         </w:rPr>
+        <w:t xml:space="preserve"> </w:t>
+      </w:r>
+      <w:r>
+        <w:rPr>
+          <w:rFonts w:ascii="Arial" w:hAnsi="Arial"/>
+          <w:lang w:val="pt-BR"/>
+        </w:rPr>
+        <w:t>batizada de</w:t>
+      </w:r>
+      <w:r>
+        <w:rPr>
+          <w:rFonts w:ascii="Arial" w:hAnsi="Arial"/>
+          <w:lang w:val="pt-BR"/>
+        </w:rPr>
+        <w:t xml:space="preserve"> </w:t>
+      </w:r>
+      <w:r>
+        <w:rPr>
+          <w:rFonts w:ascii="Arial" w:hAnsi="Arial"/>
+          <w:lang w:val="pt-BR"/>
+        </w:rPr>
+        <w:t>VoltToken</w:t>
+      </w:r>
+      <w:r>
+        <w:rPr>
+          <w:rFonts w:ascii="Arial" w:hAnsi="Arial"/>
+          <w:lang w:val="pt-BR"/>
+        </w:rPr>
+        <w:t xml:space="preserve">, </w:t>
+      </w:r>
+      <w:r>
+        <w:rPr>
+          <w:rFonts w:ascii="Arial" w:hAnsi="Arial"/>
+          <w:lang w:val="pt-BR"/>
+        </w:rPr>
+        <w:t xml:space="preserve">cujas regras de emissão e transferência são </w:t>
+      </w:r>
+      <w:r>
+        <w:rPr>
+          <w:rFonts w:ascii="Arial" w:hAnsi="Arial"/>
+          <w:lang w:val="pt-BR"/>
+        </w:rPr>
+        <w:t>em</w:t>
+      </w:r>
+      <w:r>
+        <w:rPr>
+          <w:rFonts w:ascii="Arial" w:hAnsi="Arial"/>
+          <w:lang w:val="pt-BR"/>
+        </w:rPr>
+        <w:t xml:space="preserve"> um contrato </w:t>
+      </w:r>
+      <w:r>
+        <w:rPr>
+          <w:rFonts w:ascii="Arial" w:hAnsi="Arial"/>
+          <w:lang w:val="pt-BR"/>
+        </w:rPr>
+        <w:t>i</w:t>
+      </w:r>
+      <w:r>
+        <w:rPr>
+          <w:rFonts w:ascii="Arial" w:hAnsi="Arial"/>
+          <w:lang w:val="pt-BR"/>
+        </w:rPr>
+        <w:t xml:space="preserve">nteligente </w:t>
+      </w:r>
+      <w:r>
+        <w:rPr>
+          <w:rFonts w:ascii="Arial" w:hAnsi="Arial"/>
+          <w:lang w:val="pt-BR"/>
+        </w:rPr>
+        <w:t>p</w:t>
+      </w:r>
+      <w:r>
+        <w:rPr>
+          <w:rFonts w:ascii="Arial" w:hAnsi="Arial"/>
+          <w:lang w:val="pt-BR"/>
+        </w:rPr>
+        <w:t xml:space="preserve">rogramado na linguagem </w:t>
+      </w:r>
+      <w:r>
+        <w:rPr>
+          <w:rFonts w:ascii="Arial" w:hAnsi="Arial"/>
+          <w:i/>
+          <w:lang w:val="pt-BR"/>
+        </w:rPr>
+        <w:t>Solidity</w:t>
+      </w:r>
+      <w:r>
+        <w:rPr>
+          <w:rFonts w:ascii="Arial" w:hAnsi="Arial"/>
+          <w:lang w:val="pt-BR"/>
+        </w:rPr>
+        <w:t xml:space="preserve">. </w:t>
+      </w:r>
+      <w:r>
+        <w:rPr>
+          <w:rFonts w:ascii="Arial" w:hAnsi="Arial" w:cs="Arial"/>
+          <w:lang w:val="pt-BR"/>
+        </w:rPr>
+        <w:t xml:space="preserve">A linguagem </w:t>
+      </w:r>
+      <w:r>
+        <w:rPr>
+          <w:rFonts w:ascii="Arial" w:hAnsi="Arial" w:cs="Arial"/>
+          <w:i/>
+          <w:lang w:val="pt-BR"/>
+        </w:rPr>
+        <w:t>Solidity</w:t>
+      </w:r>
+      <w:r>
+        <w:rPr>
+          <w:rFonts w:ascii="Arial" w:hAnsi="Arial" w:cs="Arial"/>
+          <w:lang w:val="pt-BR"/>
+        </w:rPr>
+        <w:t xml:space="preserve"> é uma linguagem de alto nível similar ao javascript</w:t>
+      </w:r>
+      <w:r>
+        <w:rPr>
+          <w:rFonts w:ascii="Arial" w:hAnsi="Arial" w:cs="Arial"/>
+          <w:lang w:val="pt-BR"/>
+        </w:rPr>
         <w:t>,</w:t>
       </w:r>
       <w:r>
         <w:rPr>
-          <w:rFonts w:ascii="Arial" w:hAnsi="Arial"/>
+          <w:rFonts w:ascii="Arial" w:hAnsi="Arial" w:cs="Arial"/>
           <w:lang w:val="pt-BR"/>
         </w:rPr>
         <w:t xml:space="preserve"> </w:t>
       </w:r>
       <w:r>
         <w:rPr>
-          <w:rFonts w:ascii="Arial" w:hAnsi="Arial"/>
-          <w:lang w:val="pt-BR"/>
-        </w:rPr>
-        <w:t>batizada de</w:t>
-      </w:r>
-      <w:r>
-        <w:rPr>
-          <w:rFonts w:ascii="Arial" w:hAnsi="Arial"/>
-          <w:lang w:val="pt-BR"/>
-        </w:rPr>
-        <w:t xml:space="preserve"> </w:t>
-      </w:r>
-      <w:r>
-        <w:rPr>
-          <w:rFonts w:ascii="Arial" w:hAnsi="Arial"/>
+          <w:rFonts w:ascii="Arial" w:hAnsi="Arial" w:cs="Arial"/>
+          <w:lang w:val="pt-BR"/>
+        </w:rPr>
+        <w:t>orientada a</w:t>
+      </w:r>
+      <w:r>
+        <w:rPr>
+          <w:rFonts w:ascii="Arial" w:hAnsi="Arial" w:cs="Arial"/>
+          <w:lang w:val="pt-BR"/>
+        </w:rPr>
+        <w:t xml:space="preserve"> contratos inteligentes e que é compilada para bytecode que a máquina virtual </w:t>
+      </w:r>
+      <w:r>
+        <w:rPr>
+          <w:rFonts w:ascii="Arial" w:hAnsi="Arial" w:cs="Arial"/>
           <w:i/>
           <w:lang w:val="pt-BR"/>
         </w:rPr>
-        <w:t>VoltToken</w:t>
-      </w:r>
-      <w:r>
-        <w:rPr>
-          <w:rFonts w:ascii="Arial" w:hAnsi="Arial"/>
-          <w:lang w:val="pt-BR"/>
-        </w:rPr>
-        <w:t xml:space="preserve">, </w:t>
-      </w:r>
-      <w:r>
-        <w:rPr>
-          <w:rFonts w:ascii="Arial" w:hAnsi="Arial"/>
-          <w:lang w:val="pt-BR"/>
-        </w:rPr>
-        <w:t xml:space="preserve">cujas regras de emissão e transferência são definidos no </w:t>
-      </w:r>
-      <w:r>
-        <w:rPr>
-          <w:rFonts w:ascii="Arial" w:hAnsi="Arial"/>
-          <w:i/>
-          <w:lang w:val="pt-BR"/>
-        </w:rPr>
-        <w:t>bytecode</w:t>
-      </w:r>
-      <w:r>
-        <w:rPr>
-          <w:rFonts w:ascii="Arial" w:hAnsi="Arial"/>
-          <w:lang w:val="pt-BR"/>
-        </w:rPr>
-        <w:t xml:space="preserve"> </w:t>
-      </w:r>
-      <w:r>
-        <w:rPr>
-          <w:rFonts w:ascii="Arial" w:hAnsi="Arial"/>
-          <w:lang w:val="pt-BR"/>
-        </w:rPr>
-        <w:t xml:space="preserve">gerado </w:t>
-      </w:r>
-      <w:r>
-        <w:rPr>
-          <w:rFonts w:ascii="Arial" w:hAnsi="Arial"/>
-          <w:lang w:val="pt-BR"/>
-        </w:rPr>
-        <w:t xml:space="preserve">da compilação </w:t>
-      </w:r>
-      <w:r>
-        <w:rPr>
-          <w:rFonts w:ascii="Arial" w:hAnsi="Arial"/>
-          <w:lang w:val="pt-BR"/>
-        </w:rPr>
-        <w:t>de um contrato inteligente imutável</w:t>
-      </w:r>
-      <w:r>
-        <w:rPr>
-          <w:rFonts w:ascii="Arial" w:hAnsi="Arial"/>
-          <w:lang w:val="pt-BR"/>
-        </w:rPr>
-        <w:t xml:space="preserve"> (ETHEREUM, 2016)</w:t>
-      </w:r>
-      <w:r>
-        <w:rPr>
-          <w:rFonts w:ascii="Arial" w:hAnsi="Arial"/>
-          <w:lang w:val="pt-BR"/>
-        </w:rPr>
-        <w:t>. Desta forma, cada voto é uma transferência de uma carteira associada a uma determinada urna, para uma carteira associada a um determinado candidato.</w:t>
-      </w:r>
-      <w:r>
-        <w:rPr>
-          <w:rFonts w:ascii="Arial" w:hAnsi="Arial"/>
-          <w:lang w:val="pt-BR"/>
-        </w:rPr>
-        <w:t xml:space="preserve"> A apuração dos votos é</w:t>
-      </w:r>
-      <w:r>
-        <w:rPr>
-          <w:rFonts w:ascii="Arial" w:hAnsi="Arial"/>
-          <w:lang w:val="pt-BR"/>
-        </w:rPr>
-        <w:t xml:space="preserve"> um procedimento instantâneo e consiste em </w:t>
-      </w:r>
-      <w:r>
-        <w:rPr>
-          <w:rFonts w:ascii="Arial" w:hAnsi="Arial"/>
-          <w:lang w:val="pt-BR"/>
-        </w:rPr>
-        <w:t>solicita</w:t>
-      </w:r>
-      <w:r>
-        <w:rPr>
-          <w:rFonts w:ascii="Arial" w:hAnsi="Arial"/>
-          <w:lang w:val="pt-BR"/>
-        </w:rPr>
-        <w:t>r</w:t>
-      </w:r>
-      <w:r>
-        <w:rPr>
-          <w:rFonts w:ascii="Arial" w:hAnsi="Arial"/>
-          <w:lang w:val="pt-BR"/>
-        </w:rPr>
-        <w:t xml:space="preserve"> o balanço da</w:t>
-      </w:r>
-      <w:r>
-        <w:rPr>
-          <w:rFonts w:ascii="Arial" w:hAnsi="Arial"/>
-          <w:lang w:val="pt-BR"/>
-        </w:rPr>
-        <w:t>s</w:t>
-      </w:r>
-      <w:r>
-        <w:rPr>
-          <w:rFonts w:ascii="Arial" w:hAnsi="Arial"/>
-          <w:lang w:val="pt-BR"/>
-        </w:rPr>
-        <w:t xml:space="preserve"> carteira</w:t>
-      </w:r>
-      <w:r>
-        <w:rPr>
-          <w:rFonts w:ascii="Arial" w:hAnsi="Arial"/>
-          <w:lang w:val="pt-BR"/>
-        </w:rPr>
-        <w:t>s</w:t>
-      </w:r>
-      <w:r>
-        <w:rPr>
-          <w:rFonts w:ascii="Arial" w:hAnsi="Arial"/>
-          <w:lang w:val="pt-BR"/>
-        </w:rPr>
-        <w:t xml:space="preserve"> associada</w:t>
-      </w:r>
-      <w:r>
-        <w:rPr>
-          <w:rFonts w:ascii="Arial" w:hAnsi="Arial"/>
-          <w:lang w:val="pt-BR"/>
-        </w:rPr>
-        <w:t>s</w:t>
-      </w:r>
-      <w:r>
-        <w:rPr>
-          <w:rFonts w:ascii="Arial" w:hAnsi="Arial"/>
-          <w:lang w:val="pt-BR"/>
-        </w:rPr>
-        <w:t xml:space="preserve"> </w:t>
-      </w:r>
-      <w:r>
-        <w:rPr>
-          <w:rFonts w:ascii="Arial" w:hAnsi="Arial"/>
-          <w:lang w:val="pt-BR"/>
-        </w:rPr>
-        <w:t>a</w:t>
-      </w:r>
-      <w:r>
-        <w:rPr>
-          <w:rFonts w:ascii="Arial" w:hAnsi="Arial"/>
-          <w:lang w:val="pt-BR"/>
-        </w:rPr>
-        <w:t xml:space="preserve"> </w:t>
-      </w:r>
-      <w:r>
-        <w:rPr>
-          <w:rFonts w:ascii="Arial" w:hAnsi="Arial"/>
-          <w:lang w:val="pt-BR"/>
-        </w:rPr>
-        <w:t>cada</w:t>
-      </w:r>
-      <w:r>
-        <w:rPr>
-          <w:rFonts w:ascii="Arial" w:hAnsi="Arial"/>
-          <w:lang w:val="pt-BR"/>
-        </w:rPr>
-        <w:t xml:space="preserve"> candidato.</w:t>
+        <w:t>Ethereum</w:t>
+      </w:r>
+      <w:r>
+        <w:rPr>
+          <w:rFonts w:ascii="Arial" w:hAnsi="Arial" w:cs="Arial"/>
+          <w:lang w:val="pt-BR"/>
+        </w:rPr>
+        <w:t xml:space="preserve"> é capaz de interpretar</w:t>
+      </w:r>
+      <w:r>
+        <w:rPr>
+          <w:rFonts w:ascii="Arial" w:hAnsi="Arial" w:cs="Arial"/>
+          <w:lang w:val="pt-BR"/>
+        </w:rPr>
+        <w:t xml:space="preserve"> (ETHEREUM</w:t>
+      </w:r>
+      <w:r>
+        <w:rPr>
+          <w:rFonts w:ascii="Arial" w:hAnsi="Arial" w:cs="Arial"/>
+          <w:lang w:val="pt-BR"/>
+        </w:rPr>
+        <w:t>, 201</w:t>
+      </w:r>
+      <w:r>
+        <w:rPr>
+          <w:rFonts w:ascii="Arial" w:hAnsi="Arial" w:cs="Arial"/>
+          <w:lang w:val="pt-BR"/>
+        </w:rPr>
+        <w:t>7</w:t>
+      </w:r>
+      <w:r>
+        <w:rPr>
+          <w:rFonts w:ascii="Arial" w:hAnsi="Arial" w:cs="Arial"/>
+          <w:lang w:val="pt-BR"/>
+        </w:rPr>
+        <w:t>).</w:t>
       </w:r>
     </w:p>
     <w:p>
@@ -1905,6 +1928,129 @@
           <w:rFonts w:ascii="Arial" w:hAnsi="Arial"/>
           <w:lang w:val="pt-BR"/>
         </w:rPr>
+        <w:t xml:space="preserve">Cada voto é uma transferência de uma carteira associada a uma determinada urna, para uma carteira associada a um determinado candidato. </w:t>
+      </w:r>
+      <w:r>
+        <w:rPr>
+          <w:rFonts w:ascii="Arial" w:hAnsi="Arial"/>
+          <w:lang w:val="pt-BR"/>
+        </w:rPr>
+        <w:t>A apuração dos votos é</w:t>
+      </w:r>
+      <w:r>
+        <w:rPr>
+          <w:rFonts w:ascii="Arial" w:hAnsi="Arial"/>
+          <w:lang w:val="pt-BR"/>
+        </w:rPr>
+        <w:t xml:space="preserve"> um procedimento instantâneo e consiste em </w:t>
+      </w:r>
+      <w:r>
+        <w:rPr>
+          <w:rFonts w:ascii="Arial" w:hAnsi="Arial"/>
+          <w:lang w:val="pt-BR"/>
+        </w:rPr>
+        <w:t>solicita</w:t>
+      </w:r>
+      <w:r>
+        <w:rPr>
+          <w:rFonts w:ascii="Arial" w:hAnsi="Arial"/>
+          <w:lang w:val="pt-BR"/>
+        </w:rPr>
+        <w:t>r</w:t>
+      </w:r>
+      <w:r>
+        <w:rPr>
+          <w:rFonts w:ascii="Arial" w:hAnsi="Arial"/>
+          <w:lang w:val="pt-BR"/>
+        </w:rPr>
+        <w:t xml:space="preserve"> o balanço da</w:t>
+      </w:r>
+      <w:r>
+        <w:rPr>
+          <w:rFonts w:ascii="Arial" w:hAnsi="Arial"/>
+          <w:lang w:val="pt-BR"/>
+        </w:rPr>
+        <w:t>s</w:t>
+      </w:r>
+      <w:r>
+        <w:rPr>
+          <w:rFonts w:ascii="Arial" w:hAnsi="Arial"/>
+          <w:lang w:val="pt-BR"/>
+        </w:rPr>
+        <w:t xml:space="preserve"> carteira</w:t>
+      </w:r>
+      <w:r>
+        <w:rPr>
+          <w:rFonts w:ascii="Arial" w:hAnsi="Arial"/>
+          <w:lang w:val="pt-BR"/>
+        </w:rPr>
+        <w:t>s</w:t>
+      </w:r>
+      <w:r>
+        <w:rPr>
+          <w:rFonts w:ascii="Arial" w:hAnsi="Arial"/>
+          <w:lang w:val="pt-BR"/>
+        </w:rPr>
+        <w:t xml:space="preserve"> associada</w:t>
+      </w:r>
+      <w:r>
+        <w:rPr>
+          <w:rFonts w:ascii="Arial" w:hAnsi="Arial"/>
+          <w:lang w:val="pt-BR"/>
+        </w:rPr>
+        <w:t>s</w:t>
+      </w:r>
+      <w:r>
+        <w:rPr>
+          <w:rFonts w:ascii="Arial" w:hAnsi="Arial"/>
+          <w:lang w:val="pt-BR"/>
+        </w:rPr>
+        <w:t xml:space="preserve"> </w:t>
+      </w:r>
+      <w:r>
+        <w:rPr>
+          <w:rFonts w:ascii="Arial" w:hAnsi="Arial"/>
+          <w:lang w:val="pt-BR"/>
+        </w:rPr>
+        <w:t>a</w:t>
+      </w:r>
+      <w:r>
+        <w:rPr>
+          <w:rFonts w:ascii="Arial" w:hAnsi="Arial"/>
+          <w:lang w:val="pt-BR"/>
+        </w:rPr>
+        <w:t xml:space="preserve"> </w:t>
+      </w:r>
+      <w:r>
+        <w:rPr>
+          <w:rFonts w:ascii="Arial" w:hAnsi="Arial"/>
+          <w:lang w:val="pt-BR"/>
+        </w:rPr>
+        <w:t>cada</w:t>
+      </w:r>
+      <w:r>
+        <w:rPr>
+          <w:rFonts w:ascii="Arial" w:hAnsi="Arial"/>
+          <w:lang w:val="pt-BR"/>
+        </w:rPr>
+        <w:t xml:space="preserve"> candidato.</w:t>
+      </w:r>
+    </w:p>
+    <w:p>
+      <w:pPr>
+        <w:pStyle w:val="TextosemFormatao1"/>
+        <w:ind w:firstLine="360"/>
+        <w:jc w:val="both"/>
+        <w:rPr>
+          <w:rFonts w:ascii="Arial" w:hAnsi="Arial"/>
+          <w:lang w:val="pt-BR"/>
+        </w:rPr>
+      </w:pPr>
+      <w:r>
+        <w:rPr>
+          <w:rFonts w:ascii="Arial" w:hAnsi="Arial"/>
+          <w:lang w:val="pt-BR"/>
+        </w:rPr>
         <w:t>Para garantir o requisito 2, a</w:t>
       </w:r>
       <w:r>
@@ -2113,7 +2259,6 @@
       <w:r>
         <w:rPr>
           <w:rFonts w:ascii="Arial" w:hAnsi="Arial"/>
-          <w:i/>
           <w:lang w:val="pt-BR"/>
         </w:rPr>
         <w:t>VoltToken</w:t>
@@ -2121,7 +2266,6 @@
       <w:r>
         <w:rPr>
           <w:rFonts w:ascii="Arial" w:hAnsi="Arial"/>
-          <w:i/>
           <w:lang w:val="pt-BR"/>
         </w:rPr>
         <w:t>s</w:t>
@@ -2159,7 +2303,7 @@
           <w:rFonts w:ascii="Arial" w:hAnsi="Arial"/>
           <w:lang w:val="pt-BR"/>
         </w:rPr>
-        <w:t xml:space="preserve"> (ETHEREUM, 2016).</w:t>
+        <w:t>.</w:t>
       </w:r>
     </w:p>
     <w:p>
@@ -2215,8 +2359,8 @@
           <w:lang w:val="en-US" w:eastAsia="en-US"/>
         </w:rPr>
         <w:drawing>
-          <wp:inline distT="0" distB="0" distL="0" distR="0">
-            <wp:extent cx="2142714" cy="1752600"/>
+          <wp:inline distT="0" distB="0" distL="0" distR="0" wp14:anchorId="1C4C56FD" wp14:editId="37B1F037">
+            <wp:extent cx="1990725" cy="1628284"/>
             <wp:effectExtent l="0" t="0" r="0" b="0"/>
             <wp:docPr id="7" name="Picture 7" descr="C:\Users\rigel\Documents\Faculdade\TCC3\ethervoltz-paper\images\architecture.png"/>
             <wp:cNvGraphicFramePr>
@@ -2232,7 +2376,7 @@
                     </pic:cNvPicPr>
                   </pic:nvPicPr>
                   <pic:blipFill>
-                    <a:blip r:embed="rId13">
+                    <a:blip r:embed="rId14" cstate="print">
                       <a:extLst>
                         <a:ext uri="{28A0092B-C50C-407E-A947-70E740481C1C}">
                           <a14:useLocalDpi xmlns:a14="http://schemas.microsoft.com/office/drawing/2010/main" val="0"/>
@@ -2247,7 +2391,7 @@
                   <pic:spPr bwMode="auto">
                     <a:xfrm>
                       <a:off x="0" y="0"/>
-                      <a:ext cx="2147575" cy="1756576"/>
+                      <a:ext cx="2006196" cy="1640938"/>
                     </a:xfrm>
                     <a:prstGeom prst="rect">
                       <a:avLst/>
@@ -2410,7 +2554,6 @@
       <w:r>
         <w:rPr>
           <w:rFonts w:ascii="Arial" w:hAnsi="Arial"/>
-          <w:i/>
           <w:lang w:val="pt-BR"/>
         </w:rPr>
         <w:t>VoltToken</w:t>
@@ -2418,7 +2561,6 @@
       <w:r>
         <w:rPr>
           <w:rFonts w:ascii="Arial" w:hAnsi="Arial"/>
-          <w:i/>
           <w:lang w:val="pt-BR"/>
         </w:rPr>
         <w:t>s</w:t>
@@ -2774,7 +2916,6 @@
       <w:r>
         <w:rPr>
           <w:rFonts w:ascii="Arial" w:hAnsi="Arial"/>
-          <w:i/>
           <w:lang w:val="pt-BR"/>
         </w:rPr>
         <w:t>EtherVoltz</w:t>
@@ -3058,12 +3199,12 @@
                     </pic:cNvPicPr>
                   </pic:nvPicPr>
                   <pic:blipFill rotWithShape="1">
-                    <a:blip r:embed="rId14" cstate="print">
+                    <a:blip r:embed="rId15" cstate="print">
                       <a:grayscl/>
                       <a:extLst>
                         <a:ext uri="{BEBA8EAE-BF5A-486C-A8C5-ECC9F3942E4B}">
                           <a14:imgProps xmlns:a14="http://schemas.microsoft.com/office/drawing/2010/main">
-                            <a14:imgLayer r:embed="rId15">
+                            <a14:imgLayer r:embed="rId16">
                               <a14:imgEffect>
                                 <a14:sharpenSoften amount="50000"/>
                               </a14:imgEffect>
@@ -3511,7 +3652,21 @@
           <w:rFonts w:ascii="Arial" w:hAnsi="Arial" w:cs="Arial"/>
           <w:lang w:val="pt-BR"/>
         </w:rPr>
-        <w:t xml:space="preserve"> e testes </w:t>
+        <w:t>.</w:t>
+      </w:r>
+      <w:r>
+        <w:rPr>
+          <w:rFonts w:ascii="Arial" w:hAnsi="Arial" w:cs="Arial"/>
+          <w:lang w:val="pt-BR"/>
+        </w:rPr>
+        <w:t xml:space="preserve"> </w:t>
+      </w:r>
+      <w:r>
+        <w:rPr>
+          <w:rFonts w:ascii="Arial" w:hAnsi="Arial" w:cs="Arial"/>
+          <w:lang w:val="pt-BR"/>
+        </w:rPr>
+        <w:t xml:space="preserve">Cada função criada possui testes unitários desenvolvidos utilizando </w:t>
       </w:r>
       <w:r>
         <w:rPr>
@@ -3526,11 +3681,42 @@
           <w:rFonts w:ascii="Arial" w:hAnsi="Arial" w:cs="Arial"/>
           <w:lang w:val="pt-BR"/>
         </w:rPr>
-        <w:t xml:space="preserve"> para cada função</w:t>
-      </w:r>
-      <w:r>
-        <w:rPr>
-          <w:rFonts w:ascii="Arial" w:hAnsi="Arial" w:cs="Arial"/>
+        <w:t>,</w:t>
+      </w:r>
+      <w:r>
+        <w:rPr>
+          <w:rFonts w:ascii="Arial" w:hAnsi="Arial" w:cs="Arial"/>
+          <w:lang w:val="pt-BR"/>
+        </w:rPr>
+        <w:t xml:space="preserve"> as suites de asserção </w:t>
+      </w:r>
+      <w:r>
+        <w:rPr>
+          <w:rFonts w:ascii="Arial" w:hAnsi="Arial" w:cs="Arial"/>
+          <w:i/>
+          <w:lang w:val="pt-BR"/>
+        </w:rPr>
+        <w:t>mocha.js</w:t>
+      </w:r>
+      <w:r>
+        <w:rPr>
+          <w:rFonts w:ascii="Arial" w:hAnsi="Arial" w:cs="Arial"/>
+          <w:lang w:val="pt-BR"/>
+        </w:rPr>
+        <w:t xml:space="preserve"> e </w:t>
+      </w:r>
+      <w:r>
+        <w:rPr>
+          <w:rFonts w:ascii="Arial" w:hAnsi="Arial" w:cs="Arial"/>
+          <w:i/>
+          <w:lang w:val="pt-BR"/>
+        </w:rPr>
+        <w:t>chai.js</w:t>
+      </w:r>
+      <w:r>
+        <w:rPr>
+          <w:rFonts w:ascii="Arial" w:hAnsi="Arial" w:cs="Arial"/>
+          <w:i/>
           <w:lang w:val="pt-BR"/>
         </w:rPr>
         <w:t xml:space="preserve"> </w:t>
@@ -3540,14 +3726,7 @@
           <w:rFonts w:ascii="Arial" w:hAnsi="Arial" w:cs="Arial"/>
           <w:lang w:val="pt-BR"/>
         </w:rPr>
-        <w:t xml:space="preserve">criada. Os testes são desenvolvidos </w:t>
-      </w:r>
-      <w:r>
-        <w:rPr>
-          <w:rFonts w:ascii="Arial" w:hAnsi="Arial" w:cs="Arial"/>
-          <w:lang w:val="pt-BR"/>
-        </w:rPr>
-        <w:t xml:space="preserve">utilizando as suites de teste e asserção </w:t>
+        <w:t xml:space="preserve">e o cliente RPC </w:t>
       </w:r>
       <w:r>
         <w:rPr>
@@ -3555,44 +3734,6 @@
           <w:i/>
           <w:lang w:val="pt-BR"/>
         </w:rPr>
-        <w:t>mocha.js</w:t>
-      </w:r>
-      <w:r>
-        <w:rPr>
-          <w:rFonts w:ascii="Arial" w:hAnsi="Arial" w:cs="Arial"/>
-          <w:lang w:val="pt-BR"/>
-        </w:rPr>
-        <w:t xml:space="preserve"> e </w:t>
-      </w:r>
-      <w:r>
-        <w:rPr>
-          <w:rFonts w:ascii="Arial" w:hAnsi="Arial" w:cs="Arial"/>
-          <w:i/>
-          <w:lang w:val="pt-BR"/>
-        </w:rPr>
-        <w:t>chai.js</w:t>
-      </w:r>
-      <w:r>
-        <w:rPr>
-          <w:rFonts w:ascii="Arial" w:hAnsi="Arial" w:cs="Arial"/>
-          <w:i/>
-          <w:lang w:val="pt-BR"/>
-        </w:rPr>
-        <w:t xml:space="preserve">, </w:t>
-      </w:r>
-      <w:r>
-        <w:rPr>
-          <w:rFonts w:ascii="Arial" w:hAnsi="Arial" w:cs="Arial"/>
-          <w:lang w:val="pt-BR"/>
-        </w:rPr>
-        <w:t xml:space="preserve">e o cliente RPC </w:t>
-      </w:r>
-      <w:r>
-        <w:rPr>
-          <w:rFonts w:ascii="Arial" w:hAnsi="Arial" w:cs="Arial"/>
-          <w:i/>
-          <w:lang w:val="pt-BR"/>
-        </w:rPr>
         <w:t>testrpc</w:t>
       </w:r>
       <w:r>
@@ -3600,7 +3741,14 @@
           <w:rFonts w:ascii="Arial" w:hAnsi="Arial" w:cs="Arial"/>
           <w:lang w:val="pt-BR"/>
         </w:rPr>
-        <w:t xml:space="preserve"> foi utilizado para a execução dos testes automatizados.</w:t>
+        <w:t xml:space="preserve"> p</w:t>
+      </w:r>
+      <w:r>
+        <w:rPr>
+          <w:rFonts w:ascii="Arial" w:hAnsi="Arial" w:cs="Arial"/>
+          <w:lang w:val="pt-BR"/>
+        </w:rPr>
+        <w:t>ara a execução dos testes automatizados.</w:t>
       </w:r>
     </w:p>
     <w:p>
@@ -3662,10 +3810,17 @@
       <w:r>
         <w:rPr>
           <w:rFonts w:ascii="Arial" w:hAnsi="Arial" w:cs="Arial"/>
+          <w:lang w:val="pt-BR"/>
+        </w:rPr>
+        <w:t>VoltTokens</w:t>
+      </w:r>
+      <w:r>
+        <w:rPr>
+          <w:rFonts w:ascii="Arial" w:hAnsi="Arial" w:cs="Arial"/>
           <w:i/>
           <w:lang w:val="pt-BR"/>
         </w:rPr>
-        <w:t>VoltTokens</w:t>
+        <w:t xml:space="preserve"> para candidatos</w:t>
       </w:r>
       <w:r>
         <w:rPr>
@@ -3719,7 +3874,6 @@
       <w:r>
         <w:rPr>
           <w:rFonts w:ascii="Arial" w:hAnsi="Arial" w:cs="Arial"/>
-          <w:i/>
           <w:lang w:val="pt-BR"/>
         </w:rPr>
         <w:t>VoltTokens</w:t>
@@ -3757,14 +3911,35 @@
           <w:rFonts w:ascii="Arial" w:hAnsi="Arial" w:cs="Arial"/>
           <w:lang w:val="pt-BR"/>
         </w:rPr>
-        <w:t>O número total de moedas</w:t>
-      </w:r>
-      <w:r>
-        <w:rPr>
-          <w:rFonts w:ascii="Arial" w:hAnsi="Arial" w:cs="Arial"/>
-          <w:lang w:val="pt-BR"/>
-        </w:rPr>
-        <w:t xml:space="preserve"> em circulação é definido n</w:t>
+        <w:t xml:space="preserve">O número total de </w:t>
+      </w:r>
+      <w:r>
+        <w:rPr>
+          <w:rFonts w:ascii="Arial" w:hAnsi="Arial" w:cs="Arial"/>
+          <w:lang w:val="pt-BR"/>
+        </w:rPr>
+        <w:t>VoltTokens</w:t>
+      </w:r>
+      <w:r>
+        <w:rPr>
+          <w:rFonts w:ascii="Arial" w:hAnsi="Arial" w:cs="Arial"/>
+          <w:lang w:val="pt-BR"/>
+        </w:rPr>
+        <w:t xml:space="preserve"> em circulação é</w:t>
+      </w:r>
+      <w:r>
+        <w:rPr>
+          <w:rFonts w:ascii="Arial" w:hAnsi="Arial" w:cs="Arial"/>
+          <w:lang w:val="pt-BR"/>
+        </w:rPr>
+        <w:t xml:space="preserve"> finito e</w:t>
+      </w:r>
+      <w:r>
+        <w:rPr>
+          <w:rFonts w:ascii="Arial" w:hAnsi="Arial" w:cs="Arial"/>
+          <w:lang w:val="pt-BR"/>
+        </w:rPr>
+        <w:t xml:space="preserve"> definido n</w:t>
       </w:r>
       <w:r>
         <w:rPr>
@@ -3825,7 +4000,6 @@
       <w:r>
         <w:rPr>
           <w:rFonts w:ascii="Arial" w:hAnsi="Arial" w:cs="Arial"/>
-          <w:i/>
           <w:lang w:val="pt-BR"/>
         </w:rPr>
         <w:t>VoltTokens</w:t>
@@ -3836,6 +4010,62 @@
           <w:lang w:val="pt-BR"/>
         </w:rPr>
         <w:t xml:space="preserve"> correspondente ao número de eleitores que devem votar naquela urna.</w:t>
+      </w:r>
+    </w:p>
+    <w:p>
+      <w:pPr>
+        <w:pStyle w:val="TextosemFormatao1"/>
+        <w:numPr>
+          <w:ilvl w:val="0"/>
+          <w:numId w:val="12"/>
+        </w:numPr>
+        <w:jc w:val="both"/>
+        <w:rPr>
+          <w:rFonts w:ascii="Arial" w:hAnsi="Arial" w:cs="Arial"/>
+          <w:lang w:val="pt-BR"/>
+        </w:rPr>
+      </w:pPr>
+      <w:r>
+        <w:rPr>
+          <w:rFonts w:ascii="Arial" w:hAnsi="Arial" w:cs="Arial"/>
+          <w:lang w:val="pt-BR"/>
+        </w:rPr>
+        <w:t>O administrador só pode definir candidatos e urnas antes do período eleitoral.</w:t>
+      </w:r>
+    </w:p>
+    <w:p>
+      <w:pPr>
+        <w:pStyle w:val="TextosemFormatao1"/>
+        <w:numPr>
+          <w:ilvl w:val="0"/>
+          <w:numId w:val="12"/>
+        </w:numPr>
+        <w:jc w:val="both"/>
+        <w:rPr>
+          <w:rFonts w:ascii="Arial" w:hAnsi="Arial" w:cs="Arial"/>
+          <w:lang w:val="pt-BR"/>
+        </w:rPr>
+      </w:pPr>
+      <w:r>
+        <w:rPr>
+          <w:rFonts w:ascii="Arial" w:hAnsi="Arial" w:cs="Arial"/>
+          <w:lang w:val="pt-BR"/>
+        </w:rPr>
+        <w:t xml:space="preserve">O administrador só pode distribuir </w:t>
+      </w:r>
+      <w:r>
+        <w:rPr>
+          <w:rFonts w:ascii="Arial" w:hAnsi="Arial" w:cs="Arial"/>
+          <w:lang w:val="pt-BR"/>
+        </w:rPr>
+        <w:t>VoltTokens</w:t>
+      </w:r>
+      <w:r>
+        <w:rPr>
+          <w:rFonts w:ascii="Arial" w:hAnsi="Arial" w:cs="Arial"/>
+          <w:lang w:val="pt-BR"/>
+        </w:rPr>
+        <w:t xml:space="preserve"> às urnas antes do período eleitoral.</w:t>
       </w:r>
     </w:p>
     <w:p>
@@ -3876,7 +4106,6 @@
       <w:r>
         <w:rPr>
           <w:rFonts w:ascii="Arial" w:hAnsi="Arial" w:cs="Arial"/>
-          <w:i/>
           <w:lang w:val="pt-BR"/>
         </w:rPr>
         <w:t>VoltTokens</w:t>
@@ -3925,7 +4154,49 @@
           <w:rFonts w:ascii="Arial" w:hAnsi="Arial" w:cs="Arial"/>
           <w:lang w:val="pt-BR"/>
         </w:rPr>
-        <w:t xml:space="preserve">Executados os testes em ambiente controlado, a aplicação distribuída foi compilada e lançada na rede de </w:t>
+        <w:t>Após a execução</w:t>
+      </w:r>
+      <w:r>
+        <w:rPr>
+          <w:rFonts w:ascii="Arial" w:hAnsi="Arial" w:cs="Arial"/>
+          <w:lang w:val="pt-BR"/>
+        </w:rPr>
+        <w:t xml:space="preserve"> </w:t>
+      </w:r>
+      <w:r>
+        <w:rPr>
+          <w:rFonts w:ascii="Arial" w:hAnsi="Arial" w:cs="Arial"/>
+          <w:lang w:val="pt-BR"/>
+        </w:rPr>
+        <w:t>de</w:t>
+      </w:r>
+      <w:r>
+        <w:rPr>
+          <w:rFonts w:ascii="Arial" w:hAnsi="Arial" w:cs="Arial"/>
+          <w:lang w:val="pt-BR"/>
+        </w:rPr>
+        <w:t xml:space="preserve"> testes em ambiente controla</w:t>
+      </w:r>
+      <w:r>
+        <w:rPr>
+          <w:rFonts w:ascii="Arial" w:hAnsi="Arial" w:cs="Arial"/>
+          <w:lang w:val="pt-BR"/>
+        </w:rPr>
+        <w:t>do, a aplicação distribuída foi</w:t>
+      </w:r>
+      <w:r>
+        <w:rPr>
+          <w:rFonts w:ascii="Arial" w:hAnsi="Arial" w:cs="Arial"/>
+          <w:lang w:val="pt-BR"/>
+        </w:rPr>
+        <w:t xml:space="preserve"> lançada na rede </w:t>
+      </w:r>
+      <w:r>
+        <w:rPr>
+          <w:rFonts w:ascii="Arial" w:hAnsi="Arial" w:cs="Arial"/>
+          <w:lang w:val="pt-BR"/>
+        </w:rPr>
+        <w:t xml:space="preserve">pública </w:t>
       </w:r>
       <w:r>
         <w:rPr>
@@ -3968,7 +4239,14 @@
           <w:rFonts w:ascii="Arial" w:hAnsi="Arial" w:cs="Arial"/>
           <w:lang w:val="pt-BR"/>
         </w:rPr>
-        <w:t xml:space="preserve"> da aplicação na internet. Foram criados pares de chaves p</w:t>
+        <w:t xml:space="preserve"> </w:t>
+      </w:r>
+      <w:r>
+        <w:rPr>
+          <w:rFonts w:ascii="Arial" w:hAnsi="Arial" w:cs="Arial"/>
+          <w:lang w:val="pt-BR"/>
+        </w:rPr>
+        <w:t>na internet. Foram criados pares de chaves p</w:t>
       </w:r>
       <w:r>
         <w:rPr>
@@ -3996,7 +4274,14 @@
           <w:rFonts w:ascii="Arial" w:hAnsi="Arial" w:cs="Arial"/>
           <w:lang w:val="pt-BR"/>
         </w:rPr>
-        <w:t>rnas A e B e</w:t>
+        <w:t>rnas</w:t>
+      </w:r>
+      <w:r>
+        <w:rPr>
+          <w:rFonts w:ascii="Arial" w:hAnsi="Arial" w:cs="Arial"/>
+          <w:lang w:val="pt-BR"/>
+        </w:rPr>
+        <w:t xml:space="preserve"> A e B e</w:t>
       </w:r>
       <w:r>
         <w:rPr>
@@ -4539,7 +4824,7 @@
           <w:szCs w:val="18"/>
           <w:lang w:val="pt-BR"/>
         </w:rPr>
-        <w:t>Fonte: Etherscan (2017)</w:t>
+        <w:t xml:space="preserve">Fonte: </w:t>
       </w:r>
       <w:r>
         <w:rPr>
@@ -4548,7 +4833,7 @@
           <w:szCs w:val="18"/>
           <w:lang w:val="pt-BR"/>
         </w:rPr>
-        <w:t>.</w:t>
+        <w:t>O autor</w:t>
       </w:r>
     </w:p>
     <w:p>
@@ -4584,7 +4869,35 @@
           <w:rFonts w:ascii="Arial" w:hAnsi="Arial" w:cs="Arial"/>
           <w:lang w:val="pt-BR"/>
         </w:rPr>
-        <w:t xml:space="preserve">o único endereço reconhecido pelo programa é o do administrador, que foi o criador do contrato. Foram enviadas transações assinadas com a chave privada do adminstrador, para adicionar os endereços das urnas e dos candidatos, para que possam emitir e receber votos durante o periodo eleitoral. </w:t>
+        <w:t xml:space="preserve">o único endereço reconhecido pelo programa é o do administrador, que foi o criador do contrato. Foram enviadas transações assinadas com </w:t>
+      </w:r>
+      <w:r>
+        <w:rPr>
+          <w:rFonts w:ascii="Arial" w:hAnsi="Arial" w:cs="Arial"/>
+          <w:lang w:val="pt-BR"/>
+        </w:rPr>
+        <w:t>a chave privada do adminstrador</w:t>
+      </w:r>
+      <w:r>
+        <w:rPr>
+          <w:rFonts w:ascii="Arial" w:hAnsi="Arial" w:cs="Arial"/>
+          <w:lang w:val="pt-BR"/>
+        </w:rPr>
+        <w:t xml:space="preserve"> para adicionar os endereços das urnas e dos candidatos, para que possam emitir e receber votos</w:t>
+      </w:r>
+      <w:r>
+        <w:rPr>
+          <w:rFonts w:ascii="Arial" w:hAnsi="Arial" w:cs="Arial"/>
+          <w:lang w:val="pt-BR"/>
+        </w:rPr>
+        <w:t>, respectivamente</w:t>
+      </w:r>
+      <w:r>
+        <w:rPr>
+          <w:rFonts w:ascii="Arial" w:hAnsi="Arial" w:cs="Arial"/>
+          <w:lang w:val="pt-BR"/>
+        </w:rPr>
+        <w:t xml:space="preserve">. </w:t>
       </w:r>
     </w:p>
     <w:p>
@@ -4602,27 +4915,25 @@
           <w:rFonts w:ascii="Arial" w:hAnsi="Arial" w:cs="Arial"/>
           <w:lang w:val="pt-BR"/>
         </w:rPr>
-        <w:t xml:space="preserve">De maneira similar, após a criação do contrato, o administrador possui custódia de todos os </w:t>
-      </w:r>
-      <w:r>
-        <w:rPr>
-          <w:rFonts w:ascii="Arial" w:hAnsi="Arial" w:cs="Arial"/>
-          <w:i/>
-          <w:lang w:val="pt-BR"/>
-        </w:rPr>
-        <w:t>VoltToken</w:t>
-      </w:r>
-      <w:r>
-        <w:rPr>
-          <w:rFonts w:ascii="Arial" w:hAnsi="Arial" w:cs="Arial"/>
-          <w:lang w:val="pt-BR"/>
-        </w:rPr>
-        <w:t xml:space="preserve">s em circulação. Dos 500.000 </w:t>
-      </w:r>
-      <w:r>
-        <w:rPr>
-          <w:rFonts w:ascii="Arial" w:hAnsi="Arial" w:cs="Arial"/>
-          <w:i/>
+        <w:t>De ma</w:t>
+      </w:r>
+      <w:r>
+        <w:rPr>
+          <w:rFonts w:ascii="Arial" w:hAnsi="Arial" w:cs="Arial"/>
+          <w:lang w:val="pt-BR"/>
+        </w:rPr>
+        <w:t>neira similar, após o lançamento da aplicação</w:t>
+      </w:r>
+      <w:r>
+        <w:rPr>
+          <w:rFonts w:ascii="Arial" w:hAnsi="Arial" w:cs="Arial"/>
+          <w:lang w:val="pt-BR"/>
+        </w:rPr>
+        <w:t xml:space="preserve">, o administrador possui custódia de todos os </w:t>
+      </w:r>
+      <w:r>
+        <w:rPr>
+          <w:rFonts w:ascii="Arial" w:hAnsi="Arial" w:cs="Arial"/>
           <w:lang w:val="pt-BR"/>
         </w:rPr>
         <w:t>VoltTokens</w:t>
@@ -4632,6 +4943,20 @@
           <w:rFonts w:ascii="Arial" w:hAnsi="Arial" w:cs="Arial"/>
           <w:lang w:val="pt-BR"/>
         </w:rPr>
+        <w:t xml:space="preserve"> em circulação. Dos 500.000 </w:t>
+      </w:r>
+      <w:r>
+        <w:rPr>
+          <w:rFonts w:ascii="Arial" w:hAnsi="Arial" w:cs="Arial"/>
+          <w:lang w:val="pt-BR"/>
+        </w:rPr>
+        <w:t>VoltTokens</w:t>
+      </w:r>
+      <w:r>
+        <w:rPr>
+          <w:rFonts w:ascii="Arial" w:hAnsi="Arial" w:cs="Arial"/>
+          <w:lang w:val="pt-BR"/>
+        </w:rPr>
         <w:t xml:space="preserve"> criados, </w:t>
       </w:r>
       <w:r>
@@ -4653,7 +4978,21 @@
           <w:rFonts w:ascii="Arial" w:hAnsi="Arial" w:cs="Arial"/>
           <w:lang w:val="pt-BR"/>
         </w:rPr>
-        <w:t>A e 5000 para a Urna B para que, no período eleitoral, as urnas possam assinar transferências de suas próprias carteiras para as carteiras dos candidatos. Dentro do período eleitoral, as duas carteiras assinaram votos para cada candidato.</w:t>
+        <w:t>A e 5000 para a Urna B para que</w:t>
+      </w:r>
+      <w:r>
+        <w:rPr>
+          <w:rFonts w:ascii="Arial" w:hAnsi="Arial" w:cs="Arial"/>
+          <w:lang w:val="pt-BR"/>
+        </w:rPr>
+        <w:t xml:space="preserve"> as urnas possam assinar transferências de suas próprias carteiras para as carteiras dos candidatos. Dentro do período eleitoral, as duas carteiras assi</w:t>
+      </w:r>
+      <w:r>
+        <w:rPr>
+          <w:rFonts w:ascii="Arial" w:hAnsi="Arial" w:cs="Arial"/>
+          <w:lang w:val="pt-BR"/>
+        </w:rPr>
+        <w:t>naram votos para cada candidato, como ocorreria em uma eleição real.</w:t>
       </w:r>
     </w:p>
     <w:p>
@@ -4671,14 +5010,36 @@
           <w:rFonts w:ascii="Arial" w:hAnsi="Arial" w:cs="Arial"/>
           <w:lang w:val="pt-BR"/>
         </w:rPr>
-        <w:t xml:space="preserve">Com o explorador de blocos rinkeby.etherscan.io, foram </w:t>
-      </w:r>
-      <w:r>
-        <w:rPr>
-          <w:rFonts w:ascii="Arial" w:hAnsi="Arial" w:cs="Arial"/>
-          <w:lang w:val="pt-BR"/>
-        </w:rPr>
-        <w:t>extraídas informações</w:t>
+        <w:t xml:space="preserve">Com o explorador de blocos </w:t>
+      </w:r>
+      <w:r>
+        <w:rPr>
+          <w:rFonts w:ascii="Arial" w:hAnsi="Arial" w:cs="Arial"/>
+          <w:i/>
+          <w:lang w:val="pt-BR"/>
+        </w:rPr>
+        <w:t>rinkeby.etherscan.io</w:t>
+      </w:r>
+      <w:r>
+        <w:rPr>
+          <w:rFonts w:ascii="Arial" w:hAnsi="Arial" w:cs="Arial"/>
+          <w:lang w:val="pt-BR"/>
+        </w:rPr>
+        <w:t xml:space="preserve">, foram </w:t>
+      </w:r>
+      <w:r>
+        <w:rPr>
+          <w:rFonts w:ascii="Arial" w:hAnsi="Arial" w:cs="Arial"/>
+          <w:lang w:val="pt-BR"/>
+        </w:rPr>
+        <w:t>adquiridas</w:t>
+      </w:r>
+      <w:r>
+        <w:rPr>
+          <w:rFonts w:ascii="Arial" w:hAnsi="Arial" w:cs="Arial"/>
+          <w:lang w:val="pt-BR"/>
+        </w:rPr>
+        <w:t xml:space="preserve"> informações</w:t>
       </w:r>
       <w:r>
         <w:rPr>
@@ -4699,7 +5060,112 @@
           <w:rFonts w:ascii="Arial" w:hAnsi="Arial" w:cs="Arial"/>
           <w:lang w:val="pt-BR"/>
         </w:rPr>
-        <w:t xml:space="preserve">as transferências de </w:t>
+        <w:t xml:space="preserve">as </w:t>
+      </w:r>
+      <w:r>
+        <w:rPr>
+          <w:rFonts w:ascii="Arial" w:hAnsi="Arial" w:cs="Arial"/>
+          <w:lang w:val="pt-BR"/>
+        </w:rPr>
+        <w:t>transferências d</w:t>
+      </w:r>
+      <w:r>
+        <w:rPr>
+          <w:rFonts w:ascii="Arial" w:hAnsi="Arial" w:cs="Arial"/>
+          <w:lang w:val="pt-BR"/>
+        </w:rPr>
+        <w:t xml:space="preserve">e </w:t>
+      </w:r>
+      <w:r>
+        <w:rPr>
+          <w:rFonts w:ascii="Arial" w:hAnsi="Arial" w:cs="Arial"/>
+          <w:lang w:val="pt-BR"/>
+        </w:rPr>
+        <w:t>VoltTokens</w:t>
+      </w:r>
+      <w:r>
+        <w:rPr>
+          <w:rFonts w:ascii="Arial" w:hAnsi="Arial" w:cs="Arial"/>
+          <w:lang w:val="pt-BR"/>
+        </w:rPr>
+        <w:t xml:space="preserve"> realizadas.</w:t>
+      </w:r>
+      <w:r>
+        <w:rPr>
+          <w:rFonts w:ascii="Arial" w:hAnsi="Arial" w:cs="Arial"/>
+          <w:lang w:val="pt-BR"/>
+        </w:rPr>
+        <w:t xml:space="preserve"> </w:t>
+      </w:r>
+      <w:r>
+        <w:rPr>
+          <w:rFonts w:ascii="Arial" w:hAnsi="Arial" w:cs="Arial"/>
+          <w:lang w:val="pt-BR"/>
+        </w:rPr>
+        <w:t>7 destas transferências est</w:t>
+      </w:r>
+      <w:r>
+        <w:rPr>
+          <w:rFonts w:ascii="Arial" w:hAnsi="Arial" w:cs="Arial"/>
+          <w:lang w:val="pt-BR"/>
+        </w:rPr>
+        <w:t>ão listadas</w:t>
+      </w:r>
+      <w:r>
+        <w:rPr>
+          <w:rFonts w:ascii="Arial" w:hAnsi="Arial" w:cs="Arial"/>
+          <w:lang w:val="pt-BR"/>
+        </w:rPr>
+        <w:t xml:space="preserve"> </w:t>
+      </w:r>
+      <w:r>
+        <w:rPr>
+          <w:rFonts w:ascii="Arial" w:hAnsi="Arial" w:cs="Arial"/>
+          <w:lang w:val="pt-BR"/>
+        </w:rPr>
+        <w:t>Tabe</w:t>
+      </w:r>
+      <w:r>
+        <w:rPr>
+          <w:rFonts w:ascii="Arial" w:hAnsi="Arial" w:cs="Arial"/>
+          <w:lang w:val="pt-BR"/>
+        </w:rPr>
+        <w:t>la 2</w:t>
+      </w:r>
+      <w:r>
+        <w:rPr>
+          <w:rFonts w:ascii="Arial" w:hAnsi="Arial" w:cs="Arial"/>
+          <w:lang w:val="pt-BR"/>
+        </w:rPr>
+        <w:t xml:space="preserve"> em ordem cronológica</w:t>
+      </w:r>
+      <w:r>
+        <w:rPr>
+          <w:rFonts w:ascii="Arial" w:hAnsi="Arial" w:cs="Arial"/>
+          <w:lang w:val="pt-BR"/>
+        </w:rPr>
+        <w:t>,</w:t>
+      </w:r>
+      <w:r>
+        <w:rPr>
+          <w:rFonts w:ascii="Arial" w:hAnsi="Arial" w:cs="Arial"/>
+          <w:lang w:val="pt-BR"/>
+        </w:rPr>
+        <w:t xml:space="preserve"> sendo que as transferências mais recentes estão no  topo</w:t>
+      </w:r>
+      <w:r>
+        <w:rPr>
+          <w:rFonts w:ascii="Arial" w:hAnsi="Arial" w:cs="Arial"/>
+          <w:lang w:val="pt-BR"/>
+        </w:rPr>
+        <w:t>.</w:t>
+      </w:r>
+      <w:r>
+        <w:rPr>
+          <w:rFonts w:ascii="Arial" w:hAnsi="Arial" w:cs="Arial"/>
+          <w:lang w:val="pt-BR"/>
+        </w:rPr>
+        <w:t xml:space="preserve"> As duas primeiras são a distribuição de </w:t>
       </w:r>
       <w:r>
         <w:rPr>
@@ -4707,63 +5173,15 @@
           <w:i/>
           <w:lang w:val="pt-BR"/>
         </w:rPr>
-        <w:t>VoltTokens</w:t>
-      </w:r>
-      <w:r>
-        <w:rPr>
-          <w:rFonts w:ascii="Arial" w:hAnsi="Arial" w:cs="Arial"/>
-          <w:lang w:val="pt-BR"/>
-        </w:rPr>
-        <w:t xml:space="preserve"> realizadas</w:t>
-      </w:r>
-      <w:r>
-        <w:rPr>
-          <w:rFonts w:ascii="Arial" w:hAnsi="Arial" w:cs="Arial"/>
-          <w:lang w:val="pt-BR"/>
-        </w:rPr>
-        <w:t xml:space="preserve"> que são apresentadas na</w:t>
-      </w:r>
-      <w:r>
-        <w:rPr>
-          <w:rFonts w:ascii="Arial" w:hAnsi="Arial" w:cs="Arial"/>
-          <w:lang w:val="pt-BR"/>
-        </w:rPr>
-        <w:t xml:space="preserve"> Tabe</w:t>
-      </w:r>
-      <w:r>
-        <w:rPr>
-          <w:rFonts w:ascii="Arial" w:hAnsi="Arial" w:cs="Arial"/>
-          <w:lang w:val="pt-BR"/>
-        </w:rPr>
-        <w:t>la 2. A</w:t>
-      </w:r>
-      <w:r>
-        <w:rPr>
-          <w:rFonts w:ascii="Arial" w:hAnsi="Arial" w:cs="Arial"/>
-          <w:lang w:val="pt-BR"/>
-        </w:rPr>
-        <w:t>s 7 primeiras</w:t>
-      </w:r>
-      <w:r>
-        <w:rPr>
-          <w:rFonts w:ascii="Arial" w:hAnsi="Arial" w:cs="Arial"/>
-          <w:lang w:val="pt-BR"/>
-        </w:rPr>
-        <w:t xml:space="preserve"> transferências da criptomoeda retornadas pelo explorador orde</w:t>
-      </w:r>
-      <w:r>
-        <w:rPr>
-          <w:rFonts w:ascii="Arial" w:hAnsi="Arial" w:cs="Arial"/>
-          <w:lang w:val="pt-BR"/>
-        </w:rPr>
-        <w:t>nadas cronológicamente, sendo que as mais recentes estão no topo</w:t>
-      </w:r>
-      <w:r>
-        <w:rPr>
-          <w:rFonts w:ascii="Arial" w:hAnsi="Arial" w:cs="Arial"/>
-          <w:lang w:val="pt-BR"/>
-        </w:rPr>
-        <w:t>. As duas primeiras são a distribuição de tokens realizada pelo administrador antes do período eleitoral e as demais são os votos realizados pelos eleitores dentro do período eleitoral.</w:t>
+        <w:lastRenderedPageBreak/>
+        <w:t>tokens</w:t>
+      </w:r>
+      <w:r>
+        <w:rPr>
+          <w:rFonts w:ascii="Arial" w:hAnsi="Arial" w:cs="Arial"/>
+          <w:lang w:val="pt-BR"/>
+        </w:rPr>
+        <w:t xml:space="preserve"> realizada pelo administrador antes do período eleitoral e as demais são os votos realizados pelos eleitores dentro do período eleitoral.</w:t>
       </w:r>
       <w:r>
         <w:rPr>
@@ -4798,15 +5216,7 @@
           <w:rFonts w:ascii="Arial" w:hAnsi="Arial" w:cs="Arial"/>
           <w:lang w:val="pt-BR"/>
         </w:rPr>
-        <w:lastRenderedPageBreak/>
-        <w:t>Tabela 2</w:t>
-      </w:r>
-      <w:r>
-        <w:rPr>
-          <w:rFonts w:ascii="Arial" w:hAnsi="Arial" w:cs="Arial"/>
-          <w:lang w:val="pt-BR"/>
-        </w:rPr>
-        <w:t xml:space="preserve"> –</w:t>
+        <w:t>Tabela 2 –</w:t>
       </w:r>
       <w:r>
         <w:rPr>
@@ -5825,7 +6235,7 @@
           <w:szCs w:val="18"/>
           <w:lang w:val="pt-BR"/>
         </w:rPr>
-        <w:t>Fonte: Etherscan (2017)</w:t>
+        <w:t>Fonte: O autor.</w:t>
       </w:r>
     </w:p>
     <w:p>
@@ -5955,16 +6365,7 @@
           <w:rFonts w:ascii="Arial" w:hAnsi="Arial" w:cs="Arial"/>
           <w:lang w:val="pt-BR"/>
         </w:rPr>
-        <w:t>leitoral. Já no sistema pr</w:t>
-      </w:r>
-      <w:bookmarkStart w:id="0" w:name="_GoBack"/>
-      <w:bookmarkEnd w:id="0"/>
-      <w:r>
-        <w:rPr>
-          <w:rFonts w:ascii="Arial" w:hAnsi="Arial" w:cs="Arial"/>
-          <w:lang w:val="pt-BR"/>
-        </w:rPr>
-        <w:t xml:space="preserve">oposto, o administrador do sistema eleitoral não possui custódia nem do programa que realiza a transferência dos </w:t>
+        <w:t xml:space="preserve">leitoral. Já no sistema proposto, o administrador do sistema eleitoral não possui custódia nem do programa que realiza a transferência dos </w:t>
       </w:r>
       <w:r>
         <w:rPr>
@@ -6047,7 +6448,6 @@
       <w:r>
         <w:rPr>
           <w:rFonts w:ascii="Arial" w:hAnsi="Arial" w:cs="Arial"/>
-          <w:i/>
           <w:lang w:val="pt-BR"/>
         </w:rPr>
         <w:t>VoltTokens</w:t>
@@ -6138,21 +6538,57 @@
           <w:rFonts w:ascii="Arial" w:hAnsi="Arial" w:cs="Arial"/>
           <w:lang w:val="pt-BR"/>
         </w:rPr>
-        <w:t>solicita à maquina virtual uma lista com todas as transações realizadas pela urna em questão, passando a chave pública da urna</w:t>
-      </w:r>
-      <w:r>
-        <w:rPr>
-          <w:rFonts w:ascii="Arial" w:hAnsi="Arial" w:cs="Arial"/>
-          <w:lang w:val="pt-BR"/>
-        </w:rPr>
-        <w:t xml:space="preserve"> e analisa as transferências de votos</w:t>
-      </w:r>
-      <w:r>
-        <w:rPr>
-          <w:rFonts w:ascii="Arial" w:hAnsi="Arial" w:cs="Arial"/>
-          <w:lang w:val="pt-BR"/>
-        </w:rPr>
-        <w:t>;</w:t>
+        <w:t>utiliza</w:t>
+      </w:r>
+      <w:r>
+        <w:rPr>
+          <w:rFonts w:ascii="Arial" w:hAnsi="Arial" w:cs="Arial"/>
+          <w:lang w:val="pt-BR"/>
+        </w:rPr>
+        <w:t xml:space="preserve"> um explorador de blocos</w:t>
+      </w:r>
+      <w:r>
+        <w:rPr>
+          <w:rFonts w:ascii="Arial" w:hAnsi="Arial" w:cs="Arial"/>
+          <w:lang w:val="pt-BR"/>
+        </w:rPr>
+        <w:t xml:space="preserve"> como o </w:t>
+      </w:r>
+      <w:r>
+        <w:rPr>
+          <w:rFonts w:ascii="Arial" w:hAnsi="Arial" w:cs="Arial"/>
+          <w:i/>
+          <w:lang w:val="pt-BR"/>
+        </w:rPr>
+        <w:t>rinkeby.etherscan.io</w:t>
+      </w:r>
+      <w:r>
+        <w:rPr>
+          <w:rFonts w:ascii="Arial" w:hAnsi="Arial" w:cs="Arial"/>
+          <w:lang w:val="pt-BR"/>
+        </w:rPr>
+        <w:t xml:space="preserve">, </w:t>
+      </w:r>
+      <w:r>
+        <w:rPr>
+          <w:rFonts w:ascii="Arial" w:hAnsi="Arial" w:cs="Arial"/>
+          <w:lang w:val="pt-BR"/>
+        </w:rPr>
+        <w:t>para analisar</w:t>
+      </w:r>
+      <w:r>
+        <w:rPr>
+          <w:rFonts w:ascii="Arial" w:hAnsi="Arial" w:cs="Arial"/>
+          <w:lang w:val="pt-BR"/>
+        </w:rPr>
+        <w:t xml:space="preserve"> todas as tra</w:t>
+      </w:r>
+      <w:r>
+        <w:rPr>
+          <w:rFonts w:ascii="Arial" w:hAnsi="Arial" w:cs="Arial"/>
+          <w:lang w:val="pt-BR"/>
+        </w:rPr>
+        <w:t>nsações realizadas pela urna que está sendo auditada.</w:t>
       </w:r>
     </w:p>
     <w:p>
@@ -6341,7 +6777,15 @@
           <w:rFonts w:ascii="Arial" w:hAnsi="Arial" w:cs="Arial"/>
           <w:lang w:val="pt-BR"/>
         </w:rPr>
-        <w:t>o número de registros de voto digital retornados pela máquina virtual Ethereum</w:t>
+        <w:t xml:space="preserve">o número de registros de voto digital retornados pela máquina virtual </w:t>
+      </w:r>
+      <w:r>
+        <w:rPr>
+          <w:rFonts w:ascii="Arial" w:hAnsi="Arial" w:cs="Arial"/>
+          <w:i/>
+          <w:lang w:val="pt-BR"/>
+        </w:rPr>
+        <w:t>Ethereum</w:t>
       </w:r>
       <w:r>
         <w:rPr>
@@ -6389,7 +6833,22 @@
           <w:rFonts w:ascii="Arial" w:hAnsi="Arial" w:cs="Arial"/>
           <w:lang w:val="pt-BR"/>
         </w:rPr>
-        <w:t xml:space="preserve"> VICE associado na caixa que o administrador en</w:t>
+        <w:t xml:space="preserve"> </w:t>
+      </w:r>
+      <w:r>
+        <w:rPr>
+          <w:rFonts w:ascii="Arial" w:hAnsi="Arial" w:cs="Arial"/>
+          <w:i/>
+          <w:lang w:val="pt-BR"/>
+        </w:rPr>
+        <w:t>VICE</w:t>
+      </w:r>
+      <w:r>
+        <w:rPr>
+          <w:rFonts w:ascii="Arial" w:hAnsi="Arial" w:cs="Arial"/>
+          <w:lang w:val="pt-BR"/>
+        </w:rPr>
+        <w:t xml:space="preserve"> associado na caixa que o administrador en</w:t>
       </w:r>
       <w:r>
         <w:rPr>
@@ -6421,9 +6880,17 @@
       <w:r>
         <w:rPr>
           <w:rFonts w:ascii="Arial" w:hAnsi="Arial" w:cs="Arial"/>
-          <w:lang w:val="pt-BR"/>
-        </w:rPr>
-        <w:t xml:space="preserve">VICE </w:t>
+          <w:i/>
+          <w:lang w:val="pt-BR"/>
+        </w:rPr>
+        <w:t>VICE</w:t>
+      </w:r>
+      <w:r>
+        <w:rPr>
+          <w:rFonts w:ascii="Arial" w:hAnsi="Arial" w:cs="Arial"/>
+          <w:lang w:val="pt-BR"/>
+        </w:rPr>
+        <w:t xml:space="preserve"> </w:t>
       </w:r>
       <w:r>
         <w:rPr>
@@ -6531,7 +6998,15 @@
           <w:rFonts w:ascii="Arial" w:hAnsi="Arial" w:cs="Arial"/>
           <w:lang w:val="pt-BR"/>
         </w:rPr>
-        <w:t>Ele existir no blockchain Ethereum</w:t>
+        <w:t xml:space="preserve">Ele existir no blockchain </w:t>
+      </w:r>
+      <w:r>
+        <w:rPr>
+          <w:rFonts w:ascii="Arial" w:hAnsi="Arial" w:cs="Arial"/>
+          <w:i/>
+          <w:lang w:val="pt-BR"/>
+        </w:rPr>
+        <w:t>Ethereum</w:t>
       </w:r>
       <w:r>
         <w:rPr>
@@ -6585,7 +7060,15 @@
           <w:rFonts w:ascii="Arial" w:hAnsi="Arial" w:cs="Arial"/>
           <w:lang w:val="pt-BR"/>
         </w:rPr>
-        <w:t>O endereço da carteira do candidato que recebeu o voto for o mesmo que o impresso no VICE</w:t>
+        <w:t xml:space="preserve">O endereço da carteira do candidato que recebeu o voto for o mesmo que o impresso no </w:t>
+      </w:r>
+      <w:r>
+        <w:rPr>
+          <w:rFonts w:ascii="Arial" w:hAnsi="Arial" w:cs="Arial"/>
+          <w:i/>
+          <w:lang w:val="pt-BR"/>
+        </w:rPr>
+        <w:t>VICE</w:t>
       </w:r>
       <w:r>
         <w:rPr>
@@ -6639,7 +7122,15 @@
     <w:p>
       <w:pPr>
         <w:pStyle w:val="TextosemFormatao1"/>
-        <w:ind w:left="720"/>
+        <w:rPr>
+          <w:rFonts w:ascii="Arial" w:hAnsi="Arial" w:cs="Arial"/>
+          <w:lang w:val="pt-BR"/>
+        </w:rPr>
+      </w:pPr>
+    </w:p>
+    <w:p>
+      <w:pPr>
+        <w:pStyle w:val="TextosemFormatao1"/>
         <w:rPr>
           <w:rFonts w:ascii="Arial" w:hAnsi="Arial" w:cs="Arial"/>
           <w:lang w:val="pt-BR"/>
@@ -6662,6 +7153,7 @@
           <w:b/>
           <w:lang w:val="pt-BR"/>
         </w:rPr>
+        <w:lastRenderedPageBreak/>
         <w:t>Conclusão</w:t>
       </w:r>
     </w:p>
@@ -6688,7 +7180,6 @@
       <w:r>
         <w:rPr>
           <w:rFonts w:ascii="Arial" w:hAnsi="Arial" w:cs="Arial"/>
-          <w:i/>
           <w:lang w:val="pt-BR"/>
         </w:rPr>
         <w:t>EtherVoltz</w:t>
@@ -6698,15 +7189,7 @@
           <w:rFonts w:ascii="Arial" w:hAnsi="Arial" w:cs="Arial"/>
           <w:lang w:val="pt-BR"/>
         </w:rPr>
-        <w:t xml:space="preserve"> é uma proposta que visa decentralizar o processo eleitoral e de auditorias ao transferir a responsabilidade de gerenciar dos registros digitais de votos a um programa que executa em uma </w:t>
-      </w:r>
-      <w:r>
-        <w:rPr>
-          <w:rFonts w:ascii="Arial" w:hAnsi="Arial" w:cs="Arial"/>
-          <w:lang w:val="pt-BR"/>
-        </w:rPr>
-        <w:lastRenderedPageBreak/>
-        <w:t xml:space="preserve">máquina virtual que não possui autoridade central, é imutável e resistente a censura. Ao transformar o voto do eleitor em uma criptomoeda, o sistema imediatamente ganha todas as propriedades de segurança do protocolo de consenso e de disponibilidade da rede </w:t>
+        <w:t xml:space="preserve"> é uma proposta que visa decentralizar o processo eleitoral e de auditorias ao transferir a responsabilidade de gerenciar dos registros digitais de votos a um programa que executa em uma máquina virtual que não possui autoridade central, é imutável e resistente a censura. Ao transformar o voto do eleitor em uma criptomoeda, o sistema imediatamente ganha todas as propriedades de segurança do protocolo de consenso e de disponibilidade da rede </w:t>
       </w:r>
       <w:r>
         <w:rPr>
@@ -6863,25 +7346,9 @@
           <w:sz w:val="20"/>
           <w:szCs w:val="20"/>
         </w:rPr>
-        <w:t xml:space="preserve">BRUNAZO, A. F. Modelos e Gerações dos Equipamentos de Votação Eletrônica. </w:t>
-      </w:r>
-      <w:r>
-        <w:rPr>
-          <w:rFonts w:ascii="Arial" w:hAnsi="Arial" w:cs="Arial"/>
-          <w:sz w:val="20"/>
-          <w:szCs w:val="20"/>
-        </w:rPr>
-        <w:t xml:space="preserve">Disponível em: </w:t>
-      </w:r>
-      <w:r>
-        <w:rPr>
-          <w:rFonts w:ascii="Arial" w:hAnsi="Arial" w:cs="Arial"/>
-          <w:sz w:val="20"/>
-          <w:szCs w:val="20"/>
-        </w:rPr>
-        <w:t>&lt;</w:t>
-      </w:r>
-      <w:hyperlink r:id="rId16" w:history="1">
+        <w:t>BRUNAZO, A. F. Modelos e Gerações dos Equipamentos de Votação Eletrônica. Disponível em: &lt;</w:t>
+      </w:r>
+      <w:hyperlink r:id="rId17" w:history="1">
         <w:r>
           <w:rPr>
             <w:rStyle w:val="Hyperlink"/>
@@ -6899,7 +7366,7 @@
           <w:sz w:val="20"/>
           <w:szCs w:val="20"/>
         </w:rPr>
-        <w:t>&gt;</w:t>
+        <w:t>&gt;.</w:t>
       </w:r>
       <w:r>
         <w:rPr>
@@ -6907,18 +7374,9 @@
           <w:sz w:val="20"/>
           <w:szCs w:val="20"/>
         </w:rPr>
-        <w:t>.</w:t>
-      </w:r>
-      <w:r>
-        <w:rPr>
-          <w:rFonts w:ascii="Arial" w:hAnsi="Arial" w:cs="Arial"/>
-          <w:sz w:val="20"/>
-          <w:szCs w:val="20"/>
-        </w:rPr>
         <w:t xml:space="preserve"> </w:t>
       </w:r>
       <w:proofErr w:type="spellStart"/>
-      <w:proofErr w:type="gramStart"/>
       <w:r>
         <w:rPr>
           <w:rFonts w:ascii="Arial" w:hAnsi="Arial" w:cs="Arial"/>
@@ -6956,14 +7414,41 @@
           <w:szCs w:val="20"/>
           <w:lang w:val="en-US"/>
         </w:rPr>
-        <w:t xml:space="preserve"> 27 jul.2017.</w:t>
+        <w:t>:</w:t>
+      </w:r>
+      <w:r>
+        <w:rPr>
+          <w:rFonts w:ascii="Arial" w:hAnsi="Arial" w:cs="Arial"/>
+          <w:sz w:val="20"/>
+          <w:szCs w:val="20"/>
+          <w:lang w:val="en-US"/>
+        </w:rPr>
+        <w:t xml:space="preserve"> </w:t>
+      </w:r>
+      <w:proofErr w:type="gramStart"/>
+      <w:r>
+        <w:rPr>
+          <w:rFonts w:ascii="Arial" w:hAnsi="Arial" w:cs="Arial"/>
+          <w:sz w:val="20"/>
+          <w:szCs w:val="20"/>
+          <w:lang w:val="en-US"/>
+        </w:rPr>
+        <w:t>27 jul.2017</w:t>
       </w:r>
       <w:proofErr w:type="gramEnd"/>
-    </w:p>
-    <w:p>
-      <w:pPr>
-        <w:pStyle w:val="TextosemFormatao1"/>
-        <w:jc w:val="both"/>
+      <w:r>
+        <w:rPr>
+          <w:rFonts w:ascii="Arial" w:hAnsi="Arial" w:cs="Arial"/>
+          <w:sz w:val="20"/>
+          <w:szCs w:val="20"/>
+          <w:lang w:val="en-US"/>
+        </w:rPr>
+        <w:t>.</w:t>
+      </w:r>
+    </w:p>
+    <w:p>
+      <w:pPr>
+        <w:pStyle w:val="TextosemFormatao1"/>
         <w:rPr>
           <w:rFonts w:ascii="Arial" w:hAnsi="Arial" w:cs="Arial"/>
           <w:b/>
@@ -6974,7 +7459,6 @@
     <w:p>
       <w:pPr>
         <w:pStyle w:val="TextosemFormatao1"/>
-        <w:jc w:val="both"/>
         <w:rPr>
           <w:rFonts w:ascii="Arial" w:hAnsi="Arial" w:cs="Arial"/>
           <w:szCs w:val="20"/>
@@ -7037,7 +7521,7 @@
         </w:rPr>
         <w:t>Disponível em: &lt;</w:t>
       </w:r>
-      <w:hyperlink r:id="rId17" w:history="1">
+      <w:hyperlink r:id="rId18" w:history="1">
         <w:r>
           <w:rPr>
             <w:rStyle w:val="Hyperlink"/>
@@ -7074,13 +7558,52 @@
           <w:rFonts w:ascii="Arial" w:hAnsi="Arial" w:cs="Arial"/>
           <w:szCs w:val="20"/>
         </w:rPr>
-        <w:t xml:space="preserve"> 13</w:t>
+        <w:t>:</w:t>
       </w:r>
       <w:r>
         <w:rPr>
           <w:rFonts w:ascii="Arial" w:hAnsi="Arial" w:cs="Arial"/>
           <w:szCs w:val="20"/>
         </w:rPr>
+        <w:t xml:space="preserve"> 13 ago.2017.</w:t>
+      </w:r>
+    </w:p>
+    <w:p>
+      <w:pPr>
+        <w:pStyle w:val="TextosemFormatao1"/>
+        <w:rPr>
+          <w:rFonts w:ascii="Arial" w:hAnsi="Arial" w:cs="Arial"/>
+          <w:szCs w:val="20"/>
+        </w:rPr>
+      </w:pPr>
+    </w:p>
+    <w:p>
+      <w:pPr>
+        <w:pStyle w:val="TextosemFormatao1"/>
+        <w:rPr>
+          <w:rFonts w:ascii="Arial" w:hAnsi="Arial" w:cs="Arial"/>
+          <w:szCs w:val="20"/>
+        </w:rPr>
+      </w:pPr>
+      <w:r>
+        <w:rPr>
+          <w:rFonts w:ascii="Arial" w:hAnsi="Arial" w:cs="Arial"/>
+          <w:szCs w:val="20"/>
+        </w:rPr>
+        <w:t>ETHEREUM</w:t>
+      </w:r>
+      <w:r>
+        <w:rPr>
+          <w:rFonts w:ascii="Arial" w:hAnsi="Arial" w:cs="Arial"/>
+          <w:szCs w:val="20"/>
+        </w:rPr>
+        <w:t>, Ethereum White</w:t>
+      </w:r>
+      <w:r>
+        <w:rPr>
+          <w:rFonts w:ascii="Arial" w:hAnsi="Arial" w:cs="Arial"/>
+          <w:szCs w:val="20"/>
+        </w:rPr>
         <w:t xml:space="preserve"> </w:t>
       </w:r>
       <w:r>
@@ -7088,55 +7611,21 @@
           <w:rFonts w:ascii="Arial" w:hAnsi="Arial" w:cs="Arial"/>
           <w:szCs w:val="20"/>
         </w:rPr>
-        <w:t>ago</w:t>
+        <w:t>Paper.</w:t>
       </w:r>
       <w:r>
         <w:rPr>
           <w:rFonts w:ascii="Arial" w:hAnsi="Arial" w:cs="Arial"/>
           <w:szCs w:val="20"/>
         </w:rPr>
-        <w:t>.2017.</w:t>
-      </w:r>
-    </w:p>
-    <w:p>
-      <w:pPr>
-        <w:pStyle w:val="TextosemFormatao1"/>
-        <w:jc w:val="both"/>
+        <w:t xml:space="preserve"> 2016.</w:t>
+      </w:r>
+      <w:r>
         <w:rPr>
           <w:rFonts w:ascii="Arial" w:hAnsi="Arial" w:cs="Arial"/>
           <w:szCs w:val="20"/>
         </w:rPr>
-      </w:pPr>
-    </w:p>
-    <w:p>
-      <w:pPr>
-        <w:pStyle w:val="TextosemFormatao1"/>
-        <w:jc w:val="both"/>
-        <w:rPr>
-          <w:rFonts w:ascii="Arial" w:hAnsi="Arial" w:cs="Arial"/>
-          <w:szCs w:val="20"/>
-        </w:rPr>
-      </w:pPr>
-      <w:r>
-        <w:rPr>
-          <w:rFonts w:ascii="Arial" w:hAnsi="Arial" w:cs="Arial"/>
-          <w:szCs w:val="20"/>
-        </w:rPr>
-        <w:t>ETHEREUM, Ethereum White</w:t>
-      </w:r>
-      <w:r>
-        <w:rPr>
-          <w:rFonts w:ascii="Arial" w:hAnsi="Arial" w:cs="Arial"/>
-          <w:szCs w:val="20"/>
-        </w:rPr>
-        <w:t xml:space="preserve"> </w:t>
-      </w:r>
-      <w:r>
-        <w:rPr>
-          <w:rFonts w:ascii="Arial" w:hAnsi="Arial" w:cs="Arial"/>
-          <w:szCs w:val="20"/>
-        </w:rPr>
-        <w:t xml:space="preserve">Paper. Disponível em: </w:t>
+        <w:t xml:space="preserve"> Disponível em: </w:t>
       </w:r>
       <w:r>
         <w:rPr>
@@ -7146,7 +7635,7 @@
         </w:rPr>
         <w:t>&lt;</w:t>
       </w:r>
-      <w:hyperlink r:id="rId18" w:history="1">
+      <w:hyperlink r:id="rId19" w:history="1">
         <w:r>
           <w:rPr>
             <w:rStyle w:val="Hyperlink"/>
@@ -7162,18 +7651,104 @@
           <w:rFonts w:ascii="Arial" w:hAnsi="Arial" w:cs="Arial"/>
           <w:szCs w:val="20"/>
         </w:rPr>
-        <w:t>&gt;. Acesso em 09/07/2017.</w:t>
-      </w:r>
-    </w:p>
-    <w:p>
-      <w:pPr>
-        <w:pStyle w:val="TextosemFormatao1"/>
-        <w:jc w:val="both"/>
+        <w:t>&gt;. Acesso em</w:t>
+      </w:r>
+      <w:r>
         <w:rPr>
           <w:rFonts w:ascii="Arial" w:hAnsi="Arial" w:cs="Arial"/>
           <w:szCs w:val="20"/>
         </w:rPr>
-      </w:pPr>
+        <w:t>:</w:t>
+      </w:r>
+      <w:r>
+        <w:rPr>
+          <w:rFonts w:ascii="Arial" w:hAnsi="Arial" w:cs="Arial"/>
+          <w:szCs w:val="20"/>
+        </w:rPr>
+        <w:t xml:space="preserve"> 9 jul.</w:t>
+      </w:r>
+      <w:r>
+        <w:rPr>
+          <w:rFonts w:ascii="Arial" w:hAnsi="Arial" w:cs="Arial"/>
+          <w:szCs w:val="20"/>
+        </w:rPr>
+        <w:t>2017.</w:t>
+      </w:r>
+    </w:p>
+    <w:p>
+      <w:pPr>
+        <w:pStyle w:val="TextosemFormatao1"/>
+        <w:rPr>
+          <w:rFonts w:ascii="Arial" w:hAnsi="Arial" w:cs="Arial"/>
+          <w:szCs w:val="20"/>
+        </w:rPr>
+      </w:pPr>
+    </w:p>
+    <w:p>
+      <w:pPr>
+        <w:pStyle w:val="TextosemFormatao1"/>
+        <w:rPr>
+          <w:rFonts w:ascii="Arial" w:hAnsi="Arial" w:cs="Arial"/>
+          <w:szCs w:val="20"/>
+        </w:rPr>
+      </w:pPr>
+      <w:r>
+        <w:rPr>
+          <w:rFonts w:ascii="Arial" w:hAnsi="Arial" w:cs="Arial"/>
+          <w:szCs w:val="20"/>
+        </w:rPr>
+        <w:t>ETHEREUM, Solidity Documentation.</w:t>
+      </w:r>
+      <w:r>
+        <w:rPr>
+          <w:rFonts w:ascii="Arial" w:hAnsi="Arial" w:cs="Arial"/>
+          <w:szCs w:val="20"/>
+        </w:rPr>
+        <w:t xml:space="preserve"> 2017.</w:t>
+      </w:r>
+      <w:r>
+        <w:rPr>
+          <w:rFonts w:ascii="Arial" w:hAnsi="Arial" w:cs="Arial"/>
+          <w:szCs w:val="20"/>
+        </w:rPr>
+        <w:t xml:space="preserve"> Disponível em: &lt;</w:t>
+      </w:r>
+      <w:r>
+        <w:rPr>
+          <w:rFonts w:ascii="Arial" w:hAnsi="Arial" w:cs="Arial"/>
+          <w:szCs w:val="20"/>
+          <w:u w:val="single"/>
+        </w:rPr>
+        <w:t>https://solidity.readthedocs.io/en/latest</w:t>
+      </w:r>
+      <w:r>
+        <w:rPr>
+          <w:rFonts w:ascii="Arial" w:hAnsi="Arial" w:cs="Arial"/>
+          <w:szCs w:val="20"/>
+        </w:rPr>
+        <w:t>/&gt;. Acesso em</w:t>
+      </w:r>
+      <w:r>
+        <w:rPr>
+          <w:rFonts w:ascii="Arial" w:hAnsi="Arial" w:cs="Arial"/>
+          <w:szCs w:val="20"/>
+        </w:rPr>
+        <w:t>:</w:t>
+      </w:r>
+      <w:r>
+        <w:rPr>
+          <w:rFonts w:ascii="Arial" w:hAnsi="Arial" w:cs="Arial"/>
+          <w:szCs w:val="20"/>
+        </w:rPr>
+        <w:t xml:space="preserve"> 6 jun.2017</w:t>
+      </w:r>
+      <w:r>
+        <w:rPr>
+          <w:rFonts w:ascii="Arial" w:hAnsi="Arial" w:cs="Arial"/>
+          <w:szCs w:val="20"/>
+        </w:rPr>
+        <w:t>.</w:t>
+      </w:r>
     </w:p>
     <w:p>
       <w:pPr>
@@ -7181,114 +7756,35 @@
         <w:rPr>
           <w:rFonts w:ascii="Arial" w:hAnsi="Arial" w:cs="Arial"/>
           <w:b/>
-          <w:lang w:val="pt-BR"/>
-        </w:rPr>
-      </w:pPr>
-      <w:r>
-        <w:rPr>
-          <w:rFonts w:ascii="Arial" w:hAnsi="Arial" w:cs="Arial"/>
-        </w:rPr>
-        <w:t>ETHERSCAN, The Ethereum Block Explorer. 2017. Disponível em: &lt;</w:t>
-      </w:r>
-      <w:hyperlink r:id="rId19" w:history="1">
-        <w:r>
-          <w:rPr>
-            <w:rStyle w:val="Hyperlink"/>
-            <w:rFonts w:ascii="Arial" w:hAnsi="Arial" w:cs="Arial"/>
-            <w:color w:val="000000" w:themeColor="text1"/>
-          </w:rPr>
-          <w:t>https://rinkeby.etherscan.io/token</w:t>
-        </w:r>
-        <w:r>
-          <w:rPr>
-            <w:rStyle w:val="Hyperlink"/>
-            <w:rFonts w:ascii="Arial" w:hAnsi="Arial" w:cs="Arial"/>
-            <w:color w:val="000000" w:themeColor="text1"/>
-          </w:rPr>
-          <w:t xml:space="preserve"> </w:t>
-        </w:r>
-        <w:r>
-          <w:rPr>
-            <w:rStyle w:val="Hyperlink"/>
-            <w:rFonts w:ascii="Arial" w:hAnsi="Arial" w:cs="Arial"/>
-            <w:color w:val="000000" w:themeColor="text1"/>
-          </w:rPr>
-          <w:t>/0x063407a72493c8058b415f50076bc990c3927958</w:t>
-        </w:r>
-      </w:hyperlink>
-      <w:r>
-        <w:rPr>
-          <w:rFonts w:ascii="Arial" w:hAnsi="Arial" w:cs="Arial"/>
-        </w:rPr>
-        <w:t>&gt; Acesso em: 19 set.2017.</w:t>
-      </w:r>
-    </w:p>
-    <w:p>
-      <w:pPr>
-        <w:pStyle w:val="TextosemFormatao1"/>
-        <w:jc w:val="both"/>
-        <w:rPr>
-          <w:rFonts w:ascii="Arial" w:hAnsi="Arial" w:cs="Arial"/>
-          <w:b/>
-          <w:lang w:val="pt-BR"/>
-        </w:rPr>
-      </w:pPr>
-    </w:p>
-    <w:p>
-      <w:pPr>
-        <w:pStyle w:val="TextosemFormatao1"/>
-        <w:rPr>
-          <w:rFonts w:ascii="Arial" w:hAnsi="Arial" w:cs="Arial"/>
-        </w:rPr>
-      </w:pPr>
-      <w:r>
-        <w:rPr>
-          <w:rFonts w:ascii="Arial" w:hAnsi="Arial" w:cs="Arial"/>
-        </w:rPr>
-        <w:t>RIVEST</w:t>
-      </w:r>
-      <w:r>
-        <w:rPr>
-          <w:rFonts w:ascii="Arial" w:hAnsi="Arial" w:cs="Arial"/>
-        </w:rPr>
-        <w:t>,</w:t>
-      </w:r>
-      <w:r>
-        <w:rPr>
-          <w:rFonts w:ascii="Arial" w:hAnsi="Arial" w:cs="Arial"/>
-        </w:rPr>
-        <w:t xml:space="preserve"> R. L. et al.</w:t>
-      </w:r>
-      <w:r>
-        <w:rPr>
-          <w:rFonts w:ascii="Arial" w:hAnsi="Arial" w:cs="Arial"/>
-        </w:rPr>
-        <w:t xml:space="preserve"> </w:t>
-      </w:r>
-      <w:r>
-        <w:rPr>
-          <w:rFonts w:ascii="Arial" w:hAnsi="Arial" w:cs="Arial"/>
-        </w:rPr>
-        <w:t xml:space="preserve">On the notion of </w:t>
-      </w:r>
-      <w:r>
-        <w:rPr>
-          <w:rFonts w:ascii="Arial" w:hAnsi="Arial" w:cs="Arial"/>
           <w:lang w:val="en-US"/>
         </w:rPr>
+      </w:pPr>
+    </w:p>
+    <w:p>
+      <w:pPr>
+        <w:pStyle w:val="TextosemFormatao1"/>
+        <w:rPr>
+          <w:rFonts w:ascii="Arial" w:hAnsi="Arial" w:cs="Arial"/>
+        </w:rPr>
+      </w:pPr>
+      <w:r>
+        <w:rPr>
+          <w:rFonts w:ascii="Arial" w:hAnsi="Arial" w:cs="Arial"/>
+        </w:rPr>
+        <w:t xml:space="preserve">RIVEST, R. L. et al. On the notion of </w:t>
+      </w:r>
+      <w:r>
+        <w:rPr>
+          <w:rFonts w:ascii="Arial" w:hAnsi="Arial" w:cs="Arial"/>
+          <w:lang w:val="en-US"/>
+        </w:rPr>
         <w:t>“</w:t>
       </w:r>
       <w:r>
         <w:rPr>
           <w:rFonts w:ascii="Arial" w:hAnsi="Arial" w:cs="Arial"/>
         </w:rPr>
-        <w:t>softw</w:t>
-      </w:r>
-      <w:r>
-        <w:rPr>
-          <w:rFonts w:ascii="Arial" w:hAnsi="Arial" w:cs="Arial"/>
-        </w:rPr>
-        <w:t>are independence“ in voting systems</w:t>
+        <w:t>software independence“ in voting systems</w:t>
       </w:r>
       <w:r>
         <w:rPr>
@@ -7300,13 +7796,7 @@
         <w:rPr>
           <w:rFonts w:ascii="Arial" w:hAnsi="Arial" w:cs="Arial"/>
         </w:rPr>
-        <w:t>. Disponível em:</w:t>
-      </w:r>
-      <w:r>
-        <w:rPr>
-          <w:rFonts w:ascii="Arial" w:hAnsi="Arial" w:cs="Arial"/>
-        </w:rPr>
-        <w:t xml:space="preserve"> &lt;</w:t>
+        <w:t>. Disponível em: &lt;</w:t>
       </w:r>
       <w:hyperlink r:id="rId20" w:history="1">
         <w:r>
@@ -7334,43 +7824,18 @@
         <w:rPr>
           <w:rFonts w:ascii="Arial" w:hAnsi="Arial" w:cs="Arial"/>
         </w:rPr>
-        <w:t xml:space="preserve"> 22</w:t>
-      </w:r>
-      <w:r>
-        <w:rPr>
-          <w:rFonts w:ascii="Arial" w:hAnsi="Arial" w:cs="Arial"/>
-        </w:rPr>
-        <w:t xml:space="preserve"> </w:t>
-      </w:r>
-      <w:r>
-        <w:rPr>
-          <w:rFonts w:ascii="Arial" w:hAnsi="Arial" w:cs="Arial"/>
-        </w:rPr>
-        <w:t>jul.20</w:t>
-      </w:r>
-      <w:r>
-        <w:rPr>
-          <w:rFonts w:ascii="Arial" w:hAnsi="Arial" w:cs="Arial"/>
-        </w:rPr>
-        <w:t>1</w:t>
-      </w:r>
-      <w:r>
-        <w:rPr>
-          <w:rFonts w:ascii="Arial" w:hAnsi="Arial" w:cs="Arial"/>
-        </w:rPr>
-        <w:t>7</w:t>
-      </w:r>
-      <w:r>
-        <w:rPr>
-          <w:rFonts w:ascii="Arial" w:hAnsi="Arial" w:cs="Arial"/>
-        </w:rPr>
-        <w:t>.</w:t>
-      </w:r>
-    </w:p>
-    <w:p>
-      <w:pPr>
-        <w:pStyle w:val="TextosemFormatao1"/>
-        <w:jc w:val="both"/>
+        <w:t>:</w:t>
+      </w:r>
+      <w:r>
+        <w:rPr>
+          <w:rFonts w:ascii="Arial" w:hAnsi="Arial" w:cs="Arial"/>
+        </w:rPr>
+        <w:t xml:space="preserve"> 22 jul.2017.</w:t>
+      </w:r>
+    </w:p>
+    <w:p>
+      <w:pPr>
+        <w:pStyle w:val="TextosemFormatao1"/>
         <w:rPr>
           <w:rFonts w:ascii="Arial" w:hAnsi="Arial" w:cs="Arial"/>
           <w:b/>
@@ -7389,49 +7854,7 @@
         <w:rPr>
           <w:rFonts w:ascii="Arial" w:hAnsi="Arial" w:cs="Arial"/>
         </w:rPr>
-        <w:t>SÉRVULO, S S. et a</w:t>
-      </w:r>
-      <w:r>
-        <w:rPr>
-          <w:rFonts w:ascii="Arial" w:hAnsi="Arial" w:cs="Arial"/>
-        </w:rPr>
-        <w:t>l</w:t>
-      </w:r>
-      <w:r>
-        <w:rPr>
-          <w:rFonts w:ascii="Arial" w:hAnsi="Arial" w:cs="Arial"/>
-        </w:rPr>
-        <w:t>.</w:t>
-      </w:r>
-      <w:r>
-        <w:rPr>
-          <w:rFonts w:ascii="Arial" w:hAnsi="Arial" w:cs="Arial"/>
-        </w:rPr>
-        <w:t xml:space="preserve"> 1º Relatório do Comit</w:t>
-      </w:r>
-      <w:r>
-        <w:rPr>
-          <w:rFonts w:ascii="Arial" w:hAnsi="Arial" w:cs="Arial"/>
-        </w:rPr>
-        <w:t>ê Multidisciplinar Independente, 2010</w:t>
-      </w:r>
-      <w:r>
-        <w:rPr>
-          <w:rFonts w:ascii="Arial" w:hAnsi="Arial" w:cs="Arial"/>
-        </w:rPr>
-        <w:t xml:space="preserve"> </w:t>
-      </w:r>
-      <w:r>
-        <w:rPr>
-          <w:rFonts w:ascii="Arial" w:hAnsi="Arial" w:cs="Arial"/>
-        </w:rPr>
-        <w:t>D</w:t>
-      </w:r>
-      <w:r>
-        <w:rPr>
-          <w:rFonts w:ascii="Arial" w:hAnsi="Arial" w:cs="Arial"/>
-        </w:rPr>
-        <w:t>isponível em</w:t>
+        <w:t>SÉRVULO, S S. et al. 1º Relatório do Comitê Multidisciplinar Independente, 2010 Disponível em</w:t>
       </w:r>
       <w:r>
         <w:rPr>
@@ -7443,13 +7866,7 @@
         <w:rPr>
           <w:rFonts w:ascii="Arial" w:hAnsi="Arial" w:cs="Arial"/>
         </w:rPr>
-        <w:t xml:space="preserve"> </w:t>
-      </w:r>
-      <w:r>
-        <w:rPr>
-          <w:rFonts w:ascii="Arial" w:hAnsi="Arial" w:cs="Arial"/>
-        </w:rPr>
-        <w:t>&lt;</w:t>
+        <w:t xml:space="preserve"> &lt;</w:t>
       </w:r>
       <w:hyperlink r:id="rId21" w:history="1">
         <w:r>
@@ -7465,7 +7882,19 @@
         <w:rPr>
           <w:rFonts w:ascii="Arial" w:hAnsi="Arial" w:cs="Arial"/>
         </w:rPr>
-        <w:t>&gt;.</w:t>
+        <w:t xml:space="preserve">&gt;. </w:t>
+      </w:r>
+      <w:r>
+        <w:rPr>
+          <w:rFonts w:ascii="Arial" w:hAnsi="Arial" w:cs="Arial"/>
+        </w:rPr>
+        <w:t>Acesso em</w:t>
+      </w:r>
+      <w:r>
+        <w:rPr>
+          <w:rFonts w:ascii="Arial" w:hAnsi="Arial" w:cs="Arial"/>
+        </w:rPr>
+        <w:t>:</w:t>
       </w:r>
       <w:r>
         <w:rPr>
@@ -7477,7 +7906,53 @@
         <w:rPr>
           <w:rFonts w:ascii="Arial" w:hAnsi="Arial" w:cs="Arial"/>
         </w:rPr>
-        <w:t>Acesso em</w:t>
+        <w:t>15 jul</w:t>
+      </w:r>
+      <w:r>
+        <w:rPr>
+          <w:rFonts w:ascii="Arial" w:hAnsi="Arial" w:cs="Arial"/>
+        </w:rPr>
+        <w:t>.</w:t>
+      </w:r>
+      <w:r>
+        <w:rPr>
+          <w:rFonts w:ascii="Arial" w:hAnsi="Arial" w:cs="Arial"/>
+        </w:rPr>
+        <w:t>2017.</w:t>
+      </w:r>
+    </w:p>
+    <w:p>
+      <w:pPr>
+        <w:pStyle w:val="TextosemFormatao1"/>
+        <w:rPr>
+          <w:rFonts w:ascii="Arial" w:hAnsi="Arial" w:cs="Arial"/>
+        </w:rPr>
+      </w:pPr>
+    </w:p>
+    <w:p>
+      <w:pPr>
+        <w:pStyle w:val="TextosemFormatao1"/>
+        <w:rPr>
+          <w:rFonts w:ascii="Arial" w:hAnsi="Arial" w:cs="Arial"/>
+        </w:rPr>
+      </w:pPr>
+      <w:r>
+        <w:rPr>
+          <w:rFonts w:ascii="Arial" w:hAnsi="Arial" w:cs="Arial"/>
+        </w:rPr>
+        <w:t>WOOD</w:t>
+      </w:r>
+      <w:r>
+        <w:rPr>
+          <w:rFonts w:ascii="Arial" w:hAnsi="Arial" w:cs="Arial"/>
+        </w:rPr>
+        <w:t>,</w:t>
+      </w:r>
+      <w:r>
+        <w:rPr>
+          <w:rFonts w:ascii="Arial" w:hAnsi="Arial" w:cs="Arial"/>
+        </w:rPr>
+        <w:t xml:space="preserve"> G.</w:t>
       </w:r>
       <w:r>
         <w:rPr>
@@ -7489,83 +7964,13 @@
         <w:rPr>
           <w:rFonts w:ascii="Arial" w:hAnsi="Arial" w:cs="Arial"/>
         </w:rPr>
-        <w:t>15 jul</w:t>
-      </w:r>
-      <w:r>
-        <w:rPr>
-          <w:rFonts w:ascii="Arial" w:hAnsi="Arial" w:cs="Arial"/>
-        </w:rPr>
-        <w:t>.</w:t>
-      </w:r>
-      <w:r>
-        <w:rPr>
-          <w:rFonts w:ascii="Arial" w:hAnsi="Arial" w:cs="Arial"/>
-        </w:rPr>
-        <w:t>2017.</w:t>
-      </w:r>
-    </w:p>
-    <w:p>
-      <w:pPr>
-        <w:pStyle w:val="TextosemFormatao1"/>
-        <w:rPr>
-          <w:rFonts w:ascii="Arial" w:hAnsi="Arial" w:cs="Arial"/>
-        </w:rPr>
-      </w:pPr>
-    </w:p>
-    <w:p>
-      <w:pPr>
-        <w:pStyle w:val="TextosemFormatao1"/>
-        <w:rPr>
-          <w:rFonts w:ascii="Arial" w:hAnsi="Arial" w:cs="Arial"/>
-        </w:rPr>
-      </w:pPr>
-      <w:r>
-        <w:rPr>
-          <w:rFonts w:ascii="Arial" w:hAnsi="Arial" w:cs="Arial"/>
-        </w:rPr>
-        <w:t>WOOD</w:t>
-      </w:r>
-      <w:r>
-        <w:rPr>
-          <w:rFonts w:ascii="Arial" w:hAnsi="Arial" w:cs="Arial"/>
-        </w:rPr>
-        <w:t>,</w:t>
-      </w:r>
-      <w:r>
-        <w:rPr>
-          <w:rFonts w:ascii="Arial" w:hAnsi="Arial" w:cs="Arial"/>
-        </w:rPr>
-        <w:t xml:space="preserve"> G.</w:t>
-      </w:r>
-      <w:r>
-        <w:rPr>
-          <w:rFonts w:ascii="Arial" w:hAnsi="Arial" w:cs="Arial"/>
-        </w:rPr>
-        <w:t xml:space="preserve"> </w:t>
-      </w:r>
-      <w:r>
-        <w:rPr>
-          <w:rFonts w:ascii="Arial" w:hAnsi="Arial" w:cs="Arial"/>
-        </w:rPr>
-        <w:t>Ethereum: A Secure Decentralised Generalised Transaction Ledger</w:t>
-      </w:r>
-      <w:r>
-        <w:rPr>
-          <w:rFonts w:ascii="Arial" w:hAnsi="Arial" w:cs="Arial"/>
-        </w:rPr>
-        <w:t>.</w:t>
-      </w:r>
-      <w:r>
-        <w:rPr>
-          <w:rFonts w:ascii="Arial" w:hAnsi="Arial" w:cs="Arial"/>
-        </w:rPr>
-        <w:t xml:space="preserve"> Disponível em:</w:t>
-      </w:r>
-      <w:r>
-        <w:rPr>
-          <w:rFonts w:ascii="Arial" w:hAnsi="Arial" w:cs="Arial"/>
-        </w:rPr>
-        <w:t xml:space="preserve"> &lt;</w:t>
+        <w:t>Ethereum: A Secure Decentralised Generalised Transaction Ledger.</w:t>
+      </w:r>
+      <w:r>
+        <w:rPr>
+          <w:rFonts w:ascii="Arial" w:hAnsi="Arial" w:cs="Arial"/>
+        </w:rPr>
+        <w:t xml:space="preserve"> Disponível em: &lt;</w:t>
       </w:r>
       <w:hyperlink r:id="rId22" w:history="1">
         <w:r>
@@ -7593,6 +7998,12 @@
         <w:rPr>
           <w:rFonts w:ascii="Arial" w:hAnsi="Arial" w:cs="Arial"/>
         </w:rPr>
+        <w:t>:</w:t>
+      </w:r>
+      <w:r>
+        <w:rPr>
+          <w:rFonts w:ascii="Arial" w:hAnsi="Arial" w:cs="Arial"/>
+        </w:rPr>
         <w:t xml:space="preserve"> 13 jun.20</w:t>
       </w:r>
       <w:r>
@@ -7613,22 +8024,6 @@
         </w:rPr>
         <w:t>.</w:t>
       </w:r>
-    </w:p>
-    <w:p>
-      <w:pPr>
-        <w:pStyle w:val="TextosemFormatao1"/>
-        <w:rPr>
-          <w:rFonts w:ascii="Arial" w:hAnsi="Arial" w:cs="Arial"/>
-        </w:rPr>
-      </w:pPr>
-    </w:p>
-    <w:p>
-      <w:pPr>
-        <w:autoSpaceDE w:val="0"/>
-        <w:rPr>
-          <w:rFonts w:ascii="Arial" w:hAnsi="Arial" w:cs="Arial"/>
-        </w:rPr>
-      </w:pPr>
     </w:p>
     <w:sectPr>
       <w:footnotePr>
@@ -7968,7 +8363,7 @@
                               <w:sz w:val="18"/>
                               <w:szCs w:val="18"/>
                             </w:rPr>
-                            <w:t>6</w:t>
+                            <w:t>2</w:t>
                           </w:r>
                           <w:r>
                             <w:rPr>
@@ -8051,7 +8446,7 @@
                         <w:sz w:val="18"/>
                         <w:szCs w:val="18"/>
                       </w:rPr>
-                      <w:t>6</w:t>
+                      <w:t>2</w:t>
                     </w:r>
                     <w:r>
                       <w:rPr>
@@ -10768,7 +11163,7 @@
 </file>
 
 <file path=customXml/itemProps1.xml><?xml version="1.0" encoding="utf-8"?>
-<ds:datastoreItem xmlns:ds="http://schemas.openxmlformats.org/officeDocument/2006/customXml" ds:itemID="{1A0115D7-0E26-4B8C-BE38-88659325287D}">
+<ds:datastoreItem xmlns:ds="http://schemas.openxmlformats.org/officeDocument/2006/customXml" ds:itemID="{3689E6F0-E913-404A-BBD0-496B0EB02159}">
   <ds:schemaRefs>
     <ds:schemaRef ds:uri="http://schemas.openxmlformats.org/officeDocument/2006/bibliography"/>
   </ds:schemaRefs>

</xml_diff>

<commit_message>
docs: Fix formatting and typo
</commit_message>
<xml_diff>
--- a/inicepg/ethervoltz-paper-inicepg.docx
+++ b/inicepg/ethervoltz-paper-inicepg.docx
@@ -1186,14 +1186,28 @@
           <w:rFonts w:ascii="Arial" w:hAnsi="Arial"/>
           <w:lang w:val="pt-BR"/>
         </w:rPr>
-        <w:t xml:space="preserve">. O caminho do voto desde </w:t>
-      </w:r>
-      <w:r>
-        <w:rPr>
-          <w:rFonts w:ascii="Arial" w:hAnsi="Arial"/>
-          <w:lang w:val="pt-BR"/>
-        </w:rPr>
-        <w:t xml:space="preserve">a urna até a apuração funciona como uma caixa </w:t>
+        <w:t xml:space="preserve">. O caminho do voto </w:t>
+      </w:r>
+      <w:r>
+        <w:rPr>
+          <w:rFonts w:ascii="Arial" w:hAnsi="Arial"/>
+          <w:lang w:val="pt-BR"/>
+        </w:rPr>
+        <w:t>da</w:t>
+      </w:r>
+      <w:r>
+        <w:rPr>
+          <w:rFonts w:ascii="Arial" w:hAnsi="Arial"/>
+          <w:lang w:val="pt-BR"/>
+        </w:rPr>
+        <w:t xml:space="preserve"> </w:t>
+      </w:r>
+      <w:r>
+        <w:rPr>
+          <w:rFonts w:ascii="Arial" w:hAnsi="Arial"/>
+          <w:lang w:val="pt-BR"/>
+        </w:rPr>
+        <w:t xml:space="preserve">urna até a apuração funciona como uma caixa </w:t>
       </w:r>
       <w:r>
         <w:rPr>
@@ -1560,7 +1574,23 @@
           <w:rFonts w:ascii="Arial" w:hAnsi="Arial"/>
           <w:lang w:val="pt-BR"/>
         </w:rPr>
-        <w:t xml:space="preserve">Integridade – Os registros digitais dos votos precisam ser imunes a alteração não autorizada e </w:t>
+        <w:t xml:space="preserve">Integridade – Os registros digitais dos votos precisam ser imunes </w:t>
+      </w:r>
+      <w:proofErr w:type="gramStart"/>
+      <w:r>
+        <w:rPr>
+          <w:rFonts w:ascii="Arial" w:hAnsi="Arial"/>
+          <w:lang w:val="pt-BR"/>
+        </w:rPr>
+        <w:t>a</w:t>
+      </w:r>
+      <w:proofErr w:type="gramEnd"/>
+      <w:r>
+        <w:rPr>
+          <w:rFonts w:ascii="Arial" w:hAnsi="Arial"/>
+          <w:lang w:val="pt-BR"/>
+        </w:rPr>
+        <w:t xml:space="preserve"> alteração não autorizada e </w:t>
       </w:r>
       <w:r>
         <w:rPr>
@@ -1575,7 +1605,30 @@
           <w:rFonts w:ascii="Arial" w:hAnsi="Arial"/>
           <w:lang w:val="pt-BR"/>
         </w:rPr>
-        <w:t xml:space="preserve"> de alterações executadas devem imutáveis e permantentes.</w:t>
+        <w:t xml:space="preserve"> de alterações executadas</w:t>
+      </w:r>
+      <w:r>
+        <w:rPr>
+          <w:rFonts w:ascii="Arial" w:hAnsi="Arial"/>
+          <w:lang w:val="pt-BR"/>
+        </w:rPr>
+        <w:t xml:space="preserve"> devem imutáveis e </w:t>
+      </w:r>
+      <w:proofErr w:type="spellStart"/>
+      <w:r>
+        <w:rPr>
+          <w:rFonts w:ascii="Arial" w:hAnsi="Arial"/>
+          <w:lang w:val="pt-BR"/>
+        </w:rPr>
+        <w:t>permantentes</w:t>
+      </w:r>
+      <w:proofErr w:type="spellEnd"/>
+      <w:r>
+        <w:rPr>
+          <w:rFonts w:ascii="Arial" w:hAnsi="Arial"/>
+          <w:lang w:val="pt-BR"/>
+        </w:rPr>
+        <w:t>;</w:t>
       </w:r>
     </w:p>
     <w:p>
@@ -1624,14 +1677,30 @@
           <w:rFonts w:ascii="Arial" w:hAnsi="Arial"/>
           <w:lang w:val="pt-BR"/>
         </w:rPr>
-        <w:t xml:space="preserve"> não devem estar sob cont</w:t>
-      </w:r>
-      <w:r>
-        <w:rPr>
-          <w:rFonts w:ascii="Arial" w:hAnsi="Arial"/>
-          <w:lang w:val="pt-BR"/>
-        </w:rPr>
-        <w:t>role de uma autoridade central;</w:t>
+        <w:t xml:space="preserve"> não devem estar </w:t>
+      </w:r>
+      <w:proofErr w:type="gramStart"/>
+      <w:r>
+        <w:rPr>
+          <w:rFonts w:ascii="Arial" w:hAnsi="Arial"/>
+          <w:lang w:val="pt-BR"/>
+        </w:rPr>
+        <w:t>sob cont</w:t>
+      </w:r>
+      <w:r>
+        <w:rPr>
+          <w:rFonts w:ascii="Arial" w:hAnsi="Arial"/>
+          <w:lang w:val="pt-BR"/>
+        </w:rPr>
+        <w:t>role</w:t>
+      </w:r>
+      <w:proofErr w:type="gramEnd"/>
+      <w:r>
+        <w:rPr>
+          <w:rFonts w:ascii="Arial" w:hAnsi="Arial"/>
+          <w:lang w:val="pt-BR"/>
+        </w:rPr>
+        <w:t xml:space="preserve"> de uma autoridade central;</w:t>
       </w:r>
     </w:p>
     <w:p>
@@ -2528,7 +2597,6 @@
           <w:sz w:val="18"/>
           <w:lang w:val="pt-BR"/>
         </w:rPr>
-        <w:lastRenderedPageBreak/>
         <w:t>Fonte: O autor.</w:t>
       </w:r>
     </w:p>
@@ -2547,6 +2615,7 @@
           <w:rFonts w:ascii="Arial" w:hAnsi="Arial"/>
           <w:lang w:val="pt-BR"/>
         </w:rPr>
+        <w:lastRenderedPageBreak/>
         <w:t>Na Figura 1, as letras representam</w:t>
       </w:r>
       <w:r>
@@ -3709,6 +3778,17 @@
     <w:p>
       <w:pPr>
         <w:pStyle w:val="TextosemFormatao1"/>
+        <w:ind w:firstLine="360"/>
+        <w:jc w:val="both"/>
+        <w:rPr>
+          <w:rFonts w:ascii="Arial" w:hAnsi="Arial"/>
+          <w:lang w:val="pt-BR"/>
+        </w:rPr>
+      </w:pPr>
+    </w:p>
+    <w:p>
+      <w:pPr>
+        <w:pStyle w:val="TextosemFormatao1"/>
         <w:jc w:val="both"/>
         <w:rPr>
           <w:rFonts w:ascii="Arial" w:hAnsi="Arial" w:cs="Arial"/>
@@ -4176,6 +4256,7 @@
         </w:rPr>
         <w:t xml:space="preserve">Cada urna recebe precisamente o número de </w:t>
       </w:r>
+      <w:proofErr w:type="gramStart"/>
       <w:r>
         <w:rPr>
           <w:rFonts w:ascii="Arial" w:hAnsi="Arial" w:cs="Arial"/>
@@ -4183,12 +4264,20 @@
         </w:rPr>
         <w:t>VoltTokens</w:t>
       </w:r>
-      <w:r>
-        <w:rPr>
-          <w:rFonts w:ascii="Arial" w:hAnsi="Arial" w:cs="Arial"/>
-          <w:lang w:val="pt-BR"/>
-        </w:rPr>
-        <w:t xml:space="preserve"> correspondente ao número de eleitores que devem votar naquela urna.</w:t>
+      <w:proofErr w:type="gramEnd"/>
+      <w:r>
+        <w:rPr>
+          <w:rFonts w:ascii="Arial" w:hAnsi="Arial" w:cs="Arial"/>
+          <w:lang w:val="pt-BR"/>
+        </w:rPr>
+        <w:t xml:space="preserve"> correspondente ao número de eleitor</w:t>
+      </w:r>
+      <w:r>
+        <w:rPr>
+          <w:rFonts w:ascii="Arial" w:hAnsi="Arial" w:cs="Arial"/>
+          <w:lang w:val="pt-BR"/>
+        </w:rPr>
+        <w:t>es que devem votar naquela urna;</w:t>
       </w:r>
     </w:p>
     <w:p>
@@ -4209,7 +4298,14 @@
           <w:rFonts w:ascii="Arial" w:hAnsi="Arial" w:cs="Arial"/>
           <w:lang w:val="pt-BR"/>
         </w:rPr>
-        <w:t>O administrador só pode definir candidatos e urnas antes do período eleitoral.</w:t>
+        <w:t>O administrador só pode definir candidatos e u</w:t>
+      </w:r>
+      <w:r>
+        <w:rPr>
+          <w:rFonts w:ascii="Arial" w:hAnsi="Arial" w:cs="Arial"/>
+          <w:lang w:val="pt-BR"/>
+        </w:rPr>
+        <w:t>rnas antes do período eleitoral;</w:t>
       </w:r>
     </w:p>
     <w:p>
@@ -4232,6 +4328,7 @@
         </w:rPr>
         <w:t xml:space="preserve">O administrador só pode distribuir </w:t>
       </w:r>
+      <w:proofErr w:type="gramStart"/>
       <w:r>
         <w:rPr>
           <w:rFonts w:ascii="Arial" w:hAnsi="Arial" w:cs="Arial"/>
@@ -4239,6 +4336,7 @@
         </w:rPr>
         <w:t>VoltTokens</w:t>
       </w:r>
+      <w:proofErr w:type="gramEnd"/>
       <w:r>
         <w:rPr>
           <w:rFonts w:ascii="Arial" w:hAnsi="Arial" w:cs="Arial"/>
@@ -5179,7 +5277,6 @@
     <w:p>
       <w:pPr>
         <w:pStyle w:val="TextosemFormatao1"/>
-        <w:ind w:firstLine="284"/>
         <w:jc w:val="both"/>
         <w:rPr>
           <w:rFonts w:ascii="Arial" w:hAnsi="Arial" w:cs="Arial"/>
@@ -5193,13 +5290,23 @@
         </w:rPr>
         <w:t xml:space="preserve">Com o explorador de blocos </w:t>
       </w:r>
+      <w:proofErr w:type="gramStart"/>
       <w:r>
         <w:rPr>
           <w:rFonts w:ascii="Arial" w:hAnsi="Arial" w:cs="Arial"/>
           <w:i/>
           <w:lang w:val="pt-BR"/>
         </w:rPr>
-        <w:t>rinkeby.etherscan.io</w:t>
+        <w:t>rinkeby.</w:t>
+      </w:r>
+      <w:proofErr w:type="gramEnd"/>
+      <w:r>
+        <w:rPr>
+          <w:rFonts w:ascii="Arial" w:hAnsi="Arial" w:cs="Arial"/>
+          <w:i/>
+          <w:lang w:val="pt-BR"/>
+        </w:rPr>
+        <w:t>etherscan.io</w:t>
       </w:r>
       <w:r>
         <w:rPr>
@@ -5346,23 +5453,40 @@
           <w:rFonts w:ascii="Arial" w:hAnsi="Arial" w:cs="Arial"/>
           <w:lang w:val="pt-BR"/>
         </w:rPr>
-        <w:t xml:space="preserve"> As duas primeiras são a distribuição de </w:t>
-      </w:r>
-      <w:r>
-        <w:rPr>
-          <w:rFonts w:ascii="Arial" w:hAnsi="Arial" w:cs="Arial"/>
-          <w:i/>
+        <w:t xml:space="preserve"> As duas primeiras são a distribuição de</w:t>
+      </w:r>
+      <w:r>
+        <w:rPr>
+          <w:rFonts w:ascii="Arial" w:hAnsi="Arial" w:cs="Arial"/>
+          <w:lang w:val="pt-BR"/>
+        </w:rPr>
+        <w:t xml:space="preserve"> </w:t>
+      </w:r>
+      <w:proofErr w:type="spellStart"/>
+      <w:proofErr w:type="gramStart"/>
+      <w:r>
+        <w:rPr>
+          <w:rFonts w:ascii="Arial" w:hAnsi="Arial" w:cs="Arial"/>
           <w:lang w:val="pt-BR"/>
         </w:rPr>
         <w:lastRenderedPageBreak/>
-        <w:t>tokens</w:t>
-      </w:r>
-      <w:r>
-        <w:rPr>
-          <w:rFonts w:ascii="Arial" w:hAnsi="Arial" w:cs="Arial"/>
-          <w:lang w:val="pt-BR"/>
-        </w:rPr>
-        <w:t xml:space="preserve"> realizada pelo administrador antes do período eleitoral e as demais são os votos realizados pelos eleitores dentro do período eleitoral.</w:t>
+        <w:t>VoltTokens</w:t>
+      </w:r>
+      <w:proofErr w:type="spellEnd"/>
+      <w:proofErr w:type="gramEnd"/>
+      <w:r>
+        <w:rPr>
+          <w:rFonts w:ascii="Arial" w:hAnsi="Arial" w:cs="Arial"/>
+          <w:lang w:val="pt-BR"/>
+        </w:rPr>
+        <w:t xml:space="preserve"> </w:t>
+      </w:r>
+      <w:r>
+        <w:rPr>
+          <w:rFonts w:ascii="Arial" w:hAnsi="Arial" w:cs="Arial"/>
+          <w:lang w:val="pt-BR"/>
+        </w:rPr>
+        <w:t>realizada pelo administrador antes do período eleitoral e as demais são os votos realizados pelos eleitores dentro do período eleitoral.</w:t>
       </w:r>
       <w:r>
         <w:rPr>
@@ -6445,7 +6569,39 @@
           <w:rFonts w:ascii="Arial" w:hAnsi="Arial" w:cs="Arial"/>
           <w:lang w:val="pt-BR"/>
         </w:rPr>
-        <w:t xml:space="preserve">A coluna “Tx Hash” apresenta o </w:t>
+        <w:t>A coluna “</w:t>
+      </w:r>
+      <w:proofErr w:type="spellStart"/>
+      <w:r>
+        <w:rPr>
+          <w:rFonts w:ascii="Arial" w:hAnsi="Arial" w:cs="Arial"/>
+          <w:lang w:val="pt-BR"/>
+        </w:rPr>
+        <w:t>Tx</w:t>
+      </w:r>
+      <w:proofErr w:type="spellEnd"/>
+      <w:r>
+        <w:rPr>
+          <w:rFonts w:ascii="Arial" w:hAnsi="Arial" w:cs="Arial"/>
+          <w:lang w:val="pt-BR"/>
+        </w:rPr>
+        <w:t xml:space="preserve"> </w:t>
+      </w:r>
+      <w:proofErr w:type="spellStart"/>
+      <w:r>
+        <w:rPr>
+          <w:rFonts w:ascii="Arial" w:hAnsi="Arial" w:cs="Arial"/>
+          <w:lang w:val="pt-BR"/>
+        </w:rPr>
+        <w:t>Hash</w:t>
+      </w:r>
+      <w:proofErr w:type="spellEnd"/>
+      <w:r>
+        <w:rPr>
+          <w:rFonts w:ascii="Arial" w:hAnsi="Arial" w:cs="Arial"/>
+          <w:lang w:val="pt-BR"/>
+        </w:rPr>
+        <w:t xml:space="preserve">” apresenta o </w:t>
       </w:r>
       <w:r>
         <w:rPr>
@@ -6547,22 +6703,39 @@
           <w:rFonts w:ascii="Arial" w:hAnsi="Arial" w:cs="Arial"/>
           <w:lang w:val="pt-BR"/>
         </w:rPr>
-        <w:t xml:space="preserve">leitoral. Já no sistema proposto, o administrador do sistema eleitoral não possui custódia nem do programa que realiza a transferência dos </w:t>
-      </w:r>
-      <w:r>
-        <w:rPr>
-          <w:rFonts w:ascii="Arial" w:hAnsi="Arial" w:cs="Arial"/>
-          <w:i/>
-          <w:lang w:val="pt-BR"/>
-        </w:rPr>
-        <w:t>tokens</w:t>
-      </w:r>
-      <w:r>
-        <w:rPr>
-          <w:rFonts w:ascii="Arial" w:hAnsi="Arial" w:cs="Arial"/>
-          <w:lang w:val="pt-BR"/>
-        </w:rPr>
-        <w:t xml:space="preserve"> que representam os votos e nem do banco </w:t>
+        <w:t>leitoral. Já no sistema proposto, o administrador do sistema eleitoral não possui custódia nem do programa que realiza a transferência dos</w:t>
+      </w:r>
+      <w:r>
+        <w:rPr>
+          <w:rFonts w:ascii="Arial" w:hAnsi="Arial" w:cs="Arial"/>
+          <w:lang w:val="pt-BR"/>
+        </w:rPr>
+        <w:t xml:space="preserve"> </w:t>
+      </w:r>
+      <w:proofErr w:type="spellStart"/>
+      <w:proofErr w:type="gramStart"/>
+      <w:r>
+        <w:rPr>
+          <w:rFonts w:ascii="Arial" w:hAnsi="Arial" w:cs="Arial"/>
+          <w:lang w:val="pt-BR"/>
+        </w:rPr>
+        <w:t>VoltTokens</w:t>
+      </w:r>
+      <w:proofErr w:type="spellEnd"/>
+      <w:proofErr w:type="gramEnd"/>
+      <w:r>
+        <w:rPr>
+          <w:rFonts w:ascii="Arial" w:hAnsi="Arial" w:cs="Arial"/>
+          <w:lang w:val="pt-BR"/>
+        </w:rPr>
+        <w:t xml:space="preserve"> </w:t>
+      </w:r>
+      <w:r>
+        <w:rPr>
+          <w:rFonts w:ascii="Arial" w:hAnsi="Arial" w:cs="Arial"/>
+          <w:lang w:val="pt-BR"/>
+        </w:rPr>
+        <w:t xml:space="preserve">que representam os votos e nem do banco </w:t>
       </w:r>
       <w:r>
         <w:rPr>
@@ -7408,7 +7581,16 @@
           <w:rFonts w:ascii="Arial" w:hAnsi="Arial" w:cs="Arial"/>
           <w:lang w:val="pt-BR"/>
         </w:rPr>
-        <w:t xml:space="preserve"> é uma proposta que visa decentralizar o processo eleitoral e de auditorias ao transferir a responsabilidade de gerenciar dos registros digitais de votos a um programa que executa em uma máquina virtual que não possui autoridade central, é imutável e resistente a censura. Ao transformar o voto do eleitor em uma criptomoeda, o sistema imediatamente ganha todas as propriedades de segurança do protocolo de consenso e de disponibilidade da rede </w:t>
+        <w:t xml:space="preserve"> é uma proposta que visa decentralizar o processo eleitoral e de auditorias ao transferir a responsabilidade de gerenciar dos registros digitais de votos a um programa que executa em uma máquina virtual </w:t>
+      </w:r>
+      <w:bookmarkStart w:id="0" w:name="_GoBack"/>
+      <w:bookmarkEnd w:id="0"/>
+      <w:r>
+        <w:rPr>
+          <w:rFonts w:ascii="Arial" w:hAnsi="Arial" w:cs="Arial"/>
+          <w:lang w:val="pt-BR"/>
+        </w:rPr>
+        <w:t xml:space="preserve">que não possui autoridade central, é imutável e resistente a censura. Ao transformar o voto do eleitor em uma criptomoeda, o sistema imediatamente ganha todas as propriedades de segurança do protocolo de consenso e de disponibilidade da rede </w:t>
       </w:r>
       <w:r>
         <w:rPr>
@@ -8350,8 +8532,6 @@
         </w:rPr>
         <w:t>.</w:t>
       </w:r>
-      <w:bookmarkStart w:id="0" w:name="_GoBack"/>
-      <w:bookmarkEnd w:id="0"/>
       <w:r>
         <w:rPr>
           <w:rFonts w:ascii="Arial" w:hAnsi="Arial" w:cs="Arial"/>
@@ -11704,7 +11884,7 @@
   <a:extraClrSchemeLst/>
   <a:extLst>
     <a:ext uri="{05A4C25C-085E-4340-85A3-A5531E510DB2}">
-      <thm15:themeFamily xmlns="" xmlns:thm15="http://schemas.microsoft.com/office/thememl/2012/main" name="Office Theme" id="{62F939B6-93AF-4DB8-9C6B-D6C7DFDC589F}" vid="{4A3C46E8-61CC-4603-A589-7422A47A8E4A}"/>
+      <thm15:themeFamily xmlns:thm15="http://schemas.microsoft.com/office/thememl/2012/main" xmlns="" name="Office Theme" id="{62F939B6-93AF-4DB8-9C6B-D6C7DFDC589F}" vid="{4A3C46E8-61CC-4603-A589-7422A47A8E4A}"/>
     </a:ext>
   </a:extLst>
 </a:theme>
@@ -11715,7 +11895,7 @@
 </file>
 
 <file path=customXml/itemProps1.xml><?xml version="1.0" encoding="utf-8"?>
-<ds:datastoreItem xmlns:ds="http://schemas.openxmlformats.org/officeDocument/2006/customXml" ds:itemID="{4C54871D-E049-4112-A7A2-5156E866E36D}">
+<ds:datastoreItem xmlns:ds="http://schemas.openxmlformats.org/officeDocument/2006/customXml" ds:itemID="{A69B5492-9317-4818-942E-33D6F4D18D51}">
   <ds:schemaRefs>
     <ds:schemaRef ds:uri="http://schemas.openxmlformats.org/officeDocument/2006/bibliography"/>
   </ds:schemaRefs>

</xml_diff>

<commit_message>
docs: Add more reference
</commit_message>
<xml_diff>
--- a/inicepg/ethervoltz-paper-inicepg.docx
+++ b/inicepg/ethervoltz-paper-inicepg.docx
@@ -326,30 +326,21 @@
           <w:rFonts w:ascii="Arial" w:hAnsi="Arial" w:cs="Arial"/>
           <w:sz w:val="20"/>
         </w:rPr>
-        <w:t xml:space="preserve">A adoção em massa da internet permitiu o desenvolvimento de uma nova classe de programas distribuídos que substituem autoridades centrais por um </w:t>
+        <w:t>A adoção em massa da internet permitiu o desenvolvimento de uma nova classe de programas distribuídos que substituem autoridades centrais por um</w:t>
       </w:r>
       <w:r>
         <w:rPr>
           <w:rFonts w:ascii="Arial" w:hAnsi="Arial" w:cs="Arial"/>
           <w:sz w:val="20"/>
         </w:rPr>
-        <w:t>banco de dados distribuído</w:t>
+        <w:t>a máquina virtual distribuída</w:t>
       </w:r>
       <w:r>
         <w:rPr>
           <w:rFonts w:ascii="Arial" w:hAnsi="Arial" w:cs="Arial"/>
           <w:sz w:val="20"/>
         </w:rPr>
-        <w:t xml:space="preserve"> </w:t>
-      </w:r>
-      <w:bookmarkStart w:id="0" w:name="_GoBack"/>
-      <w:bookmarkEnd w:id="0"/>
-      <w:r>
-        <w:rPr>
-          <w:rFonts w:ascii="Arial" w:hAnsi="Arial" w:cs="Arial"/>
-          <w:sz w:val="20"/>
-        </w:rPr>
-        <w:t xml:space="preserve">para garantir consenso sobre o estado de uma aplicação. </w:t>
+        <w:t xml:space="preserve"> para garantir consenso sobre o estado de uma aplicação. </w:t>
       </w:r>
       <w:r>
         <w:rPr>
@@ -1849,136 +1840,7 @@
           <w:rFonts w:ascii="Arial" w:hAnsi="Arial"/>
           <w:lang w:val="pt-BR"/>
         </w:rPr>
-        <w:t xml:space="preserve">. </w:t>
-      </w:r>
-      <w:r>
-        <w:rPr>
-          <w:rFonts w:ascii="Arial" w:hAnsi="Arial" w:cs="Arial"/>
-          <w:lang w:val="pt-BR"/>
-        </w:rPr>
-        <w:t xml:space="preserve">A linguagem </w:t>
-      </w:r>
-      <w:r>
-        <w:rPr>
-          <w:rFonts w:ascii="Arial" w:hAnsi="Arial" w:cs="Arial"/>
-          <w:i/>
-          <w:lang w:val="pt-BR"/>
-        </w:rPr>
-        <w:t>Solidity</w:t>
-      </w:r>
-      <w:r>
-        <w:rPr>
-          <w:rFonts w:ascii="Arial" w:hAnsi="Arial" w:cs="Arial"/>
-          <w:lang w:val="pt-BR"/>
-        </w:rPr>
-        <w:t xml:space="preserve"> é uma linguagem de alto nível similar ao javascript</w:t>
-      </w:r>
-      <w:r>
-        <w:rPr>
-          <w:rFonts w:ascii="Arial" w:hAnsi="Arial" w:cs="Arial"/>
-          <w:lang w:val="pt-BR"/>
-        </w:rPr>
-        <w:t>,</w:t>
-      </w:r>
-      <w:r>
-        <w:rPr>
-          <w:rFonts w:ascii="Arial" w:hAnsi="Arial" w:cs="Arial"/>
-          <w:lang w:val="pt-BR"/>
-        </w:rPr>
-        <w:t xml:space="preserve"> </w:t>
-      </w:r>
-      <w:r>
-        <w:rPr>
-          <w:rFonts w:ascii="Arial" w:hAnsi="Arial" w:cs="Arial"/>
-          <w:lang w:val="pt-BR"/>
-        </w:rPr>
-        <w:t>orientada a</w:t>
-      </w:r>
-      <w:r>
-        <w:rPr>
-          <w:rFonts w:ascii="Arial" w:hAnsi="Arial" w:cs="Arial"/>
-          <w:lang w:val="pt-BR"/>
-        </w:rPr>
-        <w:t xml:space="preserve"> contratos inteligentes e que é compilada para </w:t>
-      </w:r>
-      <w:r>
-        <w:rPr>
-          <w:rFonts w:ascii="Arial" w:hAnsi="Arial" w:cs="Arial"/>
-          <w:i/>
-          <w:lang w:val="pt-BR"/>
-        </w:rPr>
-        <w:t>bytecode</w:t>
-      </w:r>
-      <w:r>
-        <w:rPr>
-          <w:rFonts w:ascii="Arial" w:hAnsi="Arial" w:cs="Arial"/>
-          <w:lang w:val="pt-BR"/>
-        </w:rPr>
-        <w:t xml:space="preserve"> que a máquina virtual </w:t>
-      </w:r>
-      <w:r>
-        <w:rPr>
-          <w:rFonts w:ascii="Arial" w:hAnsi="Arial" w:cs="Arial"/>
-          <w:i/>
-          <w:lang w:val="pt-BR"/>
-        </w:rPr>
-        <w:t>Ethereum</w:t>
-      </w:r>
-      <w:r>
-        <w:rPr>
-          <w:rFonts w:ascii="Arial" w:hAnsi="Arial" w:cs="Arial"/>
-          <w:lang w:val="pt-BR"/>
-        </w:rPr>
-        <w:t xml:space="preserve"> é capaz de interpretar</w:t>
-      </w:r>
-      <w:r>
-        <w:rPr>
-          <w:rFonts w:ascii="Arial" w:hAnsi="Arial" w:cs="Arial"/>
-          <w:lang w:val="pt-BR"/>
-        </w:rPr>
-        <w:t xml:space="preserve"> </w:t>
-      </w:r>
-      <w:r>
-        <w:rPr>
-          <w:rFonts w:ascii="Arial" w:hAnsi="Arial" w:cs="Arial"/>
-          <w:lang w:val="pt-BR"/>
-        </w:rPr>
-        <w:t>(</w:t>
-      </w:r>
-      <w:r>
-        <w:rPr>
-          <w:rFonts w:ascii="Arial" w:hAnsi="Arial" w:cs="Arial"/>
-          <w:szCs w:val="20"/>
-        </w:rPr>
-        <w:t>REITWIESSNER</w:t>
-      </w:r>
-      <w:r>
-        <w:rPr>
-          <w:rFonts w:ascii="Arial" w:hAnsi="Arial" w:cs="Arial"/>
-          <w:lang w:val="pt-BR"/>
-        </w:rPr>
-        <w:t xml:space="preserve"> et al.</w:t>
-      </w:r>
-      <w:r>
-        <w:rPr>
-          <w:rFonts w:ascii="Arial" w:hAnsi="Arial" w:cs="Arial"/>
-          <w:lang w:val="pt-BR"/>
-        </w:rPr>
-        <w:t>, 201</w:t>
-      </w:r>
-      <w:r>
-        <w:rPr>
-          <w:rFonts w:ascii="Arial" w:hAnsi="Arial" w:cs="Arial"/>
-          <w:lang w:val="pt-BR"/>
-        </w:rPr>
-        <w:t>7</w:t>
-      </w:r>
-      <w:r>
-        <w:rPr>
-          <w:rFonts w:ascii="Arial" w:hAnsi="Arial" w:cs="Arial"/>
-          <w:lang w:val="pt-BR"/>
-        </w:rPr>
-        <w:t>).</w:t>
+        <w:t>.</w:t>
       </w:r>
     </w:p>
     <w:p>
@@ -1987,121 +1849,145 @@
         <w:ind w:firstLine="360"/>
         <w:jc w:val="both"/>
         <w:rPr>
-          <w:rFonts w:ascii="Arial" w:hAnsi="Arial"/>
-          <w:lang w:val="pt-BR"/>
-        </w:rPr>
-      </w:pPr>
-      <w:r>
-        <w:rPr>
-          <w:rFonts w:ascii="Arial" w:hAnsi="Arial"/>
-          <w:lang w:val="pt-BR"/>
-        </w:rPr>
-        <w:t xml:space="preserve">Cada voto é uma transferência de uma carteira associada a uma determinada urna, para uma carteira associada a um determinado candidato. </w:t>
-      </w:r>
-      <w:r>
-        <w:rPr>
-          <w:rFonts w:ascii="Arial" w:hAnsi="Arial"/>
-          <w:lang w:val="pt-BR"/>
-        </w:rPr>
-        <w:t>A apuração dos votos é</w:t>
-      </w:r>
-      <w:r>
-        <w:rPr>
-          <w:rFonts w:ascii="Arial" w:hAnsi="Arial"/>
-          <w:lang w:val="pt-BR"/>
-        </w:rPr>
-        <w:t xml:space="preserve"> um procedimento instantâneo e consiste em </w:t>
-      </w:r>
-      <w:r>
-        <w:rPr>
-          <w:rFonts w:ascii="Arial" w:hAnsi="Arial"/>
-          <w:lang w:val="pt-BR"/>
-        </w:rPr>
-        <w:t>solicita</w:t>
-      </w:r>
-      <w:r>
-        <w:rPr>
-          <w:rFonts w:ascii="Arial" w:hAnsi="Arial"/>
-          <w:lang w:val="pt-BR"/>
-        </w:rPr>
-        <w:t>r</w:t>
-      </w:r>
-      <w:r>
-        <w:rPr>
-          <w:rFonts w:ascii="Arial" w:hAnsi="Arial"/>
-          <w:lang w:val="pt-BR"/>
-        </w:rPr>
-        <w:t xml:space="preserve"> o balanço da</w:t>
-      </w:r>
-      <w:r>
-        <w:rPr>
-          <w:rFonts w:ascii="Arial" w:hAnsi="Arial"/>
-          <w:lang w:val="pt-BR"/>
-        </w:rPr>
-        <w:t>s</w:t>
-      </w:r>
-      <w:r>
-        <w:rPr>
-          <w:rFonts w:ascii="Arial" w:hAnsi="Arial"/>
-          <w:lang w:val="pt-BR"/>
-        </w:rPr>
-        <w:t xml:space="preserve"> carteira</w:t>
-      </w:r>
-      <w:r>
-        <w:rPr>
-          <w:rFonts w:ascii="Arial" w:hAnsi="Arial"/>
-          <w:lang w:val="pt-BR"/>
-        </w:rPr>
-        <w:t>s</w:t>
-      </w:r>
-      <w:r>
-        <w:rPr>
-          <w:rFonts w:ascii="Arial" w:hAnsi="Arial"/>
-          <w:lang w:val="pt-BR"/>
-        </w:rPr>
-        <w:t xml:space="preserve"> associada</w:t>
-      </w:r>
-      <w:r>
-        <w:rPr>
-          <w:rFonts w:ascii="Arial" w:hAnsi="Arial"/>
-          <w:lang w:val="pt-BR"/>
-        </w:rPr>
-        <w:t>s</w:t>
-      </w:r>
-      <w:r>
-        <w:rPr>
-          <w:rFonts w:ascii="Arial" w:hAnsi="Arial"/>
+          <w:rFonts w:ascii="Arial" w:hAnsi="Arial" w:cs="Arial"/>
+          <w:lang w:val="pt-BR"/>
+        </w:rPr>
+      </w:pPr>
+      <w:r>
+        <w:rPr>
+          <w:rFonts w:ascii="Arial" w:hAnsi="Arial" w:cs="Arial"/>
+          <w:lang w:val="pt-BR"/>
+        </w:rPr>
+        <w:t xml:space="preserve">A linguagem </w:t>
+      </w:r>
+      <w:r>
+        <w:rPr>
+          <w:rFonts w:ascii="Arial" w:hAnsi="Arial" w:cs="Arial"/>
+          <w:i/>
+          <w:lang w:val="pt-BR"/>
+        </w:rPr>
+        <w:t>Solidity</w:t>
+      </w:r>
+      <w:r>
+        <w:rPr>
+          <w:rFonts w:ascii="Arial" w:hAnsi="Arial" w:cs="Arial"/>
+          <w:lang w:val="pt-BR"/>
+        </w:rPr>
+        <w:t xml:space="preserve"> é uma linguagem de alto nível similar ao javascript</w:t>
+      </w:r>
+      <w:r>
+        <w:rPr>
+          <w:rFonts w:ascii="Arial" w:hAnsi="Arial" w:cs="Arial"/>
+          <w:lang w:val="pt-BR"/>
+        </w:rPr>
+        <w:t>,</w:t>
+      </w:r>
+      <w:r>
+        <w:rPr>
+          <w:rFonts w:ascii="Arial" w:hAnsi="Arial" w:cs="Arial"/>
           <w:lang w:val="pt-BR"/>
         </w:rPr>
         <w:t xml:space="preserve"> </w:t>
       </w:r>
       <w:r>
         <w:rPr>
-          <w:rFonts w:ascii="Arial" w:hAnsi="Arial"/>
-          <w:lang w:val="pt-BR"/>
-        </w:rPr>
-        <w:t>a</w:t>
-      </w:r>
-      <w:r>
-        <w:rPr>
-          <w:rFonts w:ascii="Arial" w:hAnsi="Arial"/>
+          <w:rFonts w:ascii="Arial" w:hAnsi="Arial" w:cs="Arial"/>
+          <w:lang w:val="pt-BR"/>
+        </w:rPr>
+        <w:t>orientada a</w:t>
+      </w:r>
+      <w:r>
+        <w:rPr>
+          <w:rFonts w:ascii="Arial" w:hAnsi="Arial" w:cs="Arial"/>
+          <w:lang w:val="pt-BR"/>
+        </w:rPr>
+        <w:t xml:space="preserve"> contratos inteligentes e que é compilada para </w:t>
+      </w:r>
+      <w:r>
+        <w:rPr>
+          <w:rFonts w:ascii="Arial" w:hAnsi="Arial" w:cs="Arial"/>
+          <w:i/>
+          <w:lang w:val="pt-BR"/>
+        </w:rPr>
+        <w:t>bytecode</w:t>
+      </w:r>
+      <w:r>
+        <w:rPr>
+          <w:rFonts w:ascii="Arial" w:hAnsi="Arial" w:cs="Arial"/>
+          <w:lang w:val="pt-BR"/>
+        </w:rPr>
+        <w:t xml:space="preserve"> que a máquina virtual </w:t>
+      </w:r>
+      <w:r>
+        <w:rPr>
+          <w:rFonts w:ascii="Arial" w:hAnsi="Arial" w:cs="Arial"/>
+          <w:i/>
+          <w:lang w:val="pt-BR"/>
+        </w:rPr>
+        <w:t>Ethereum</w:t>
+      </w:r>
+      <w:r>
+        <w:rPr>
+          <w:rFonts w:ascii="Arial" w:hAnsi="Arial" w:cs="Arial"/>
+          <w:lang w:val="pt-BR"/>
+        </w:rPr>
+        <w:t xml:space="preserve"> é capaz de interpretar</w:t>
+      </w:r>
+      <w:r>
+        <w:rPr>
+          <w:rFonts w:ascii="Arial" w:hAnsi="Arial" w:cs="Arial"/>
+          <w:lang w:val="pt-BR"/>
+        </w:rPr>
+        <w:t>.</w:t>
+      </w:r>
+      <w:r>
+        <w:rPr>
+          <w:rFonts w:ascii="Arial" w:hAnsi="Arial" w:cs="Arial"/>
           <w:lang w:val="pt-BR"/>
         </w:rPr>
         <w:t xml:space="preserve"> </w:t>
       </w:r>
       <w:r>
         <w:rPr>
-          <w:rFonts w:ascii="Arial" w:hAnsi="Arial"/>
-          <w:lang w:val="pt-BR"/>
-        </w:rPr>
-        <w:t>cada</w:t>
-      </w:r>
-      <w:r>
-        <w:rPr>
-          <w:rFonts w:ascii="Arial" w:hAnsi="Arial"/>
-          <w:lang w:val="pt-BR"/>
-        </w:rPr>
-        <w:t xml:space="preserve"> candidato.</w:t>
+          <w:rFonts w:ascii="Arial" w:hAnsi="Arial" w:cs="Arial"/>
+          <w:lang w:val="pt-BR"/>
+        </w:rPr>
+        <w:t>(</w:t>
+      </w:r>
+      <w:r>
+        <w:rPr>
+          <w:rFonts w:ascii="Arial" w:hAnsi="Arial" w:cs="Arial"/>
+          <w:szCs w:val="20"/>
+        </w:rPr>
+        <w:t>REITWIESSNER</w:t>
+      </w:r>
+      <w:r>
+        <w:rPr>
+          <w:rFonts w:ascii="Arial" w:hAnsi="Arial" w:cs="Arial"/>
+          <w:lang w:val="pt-BR"/>
+        </w:rPr>
+        <w:t xml:space="preserve"> et al.</w:t>
+      </w:r>
+      <w:r>
+        <w:rPr>
+          <w:rFonts w:ascii="Arial" w:hAnsi="Arial" w:cs="Arial"/>
+          <w:lang w:val="pt-BR"/>
+        </w:rPr>
+        <w:t>, 201</w:t>
+      </w:r>
+      <w:r>
+        <w:rPr>
+          <w:rFonts w:ascii="Arial" w:hAnsi="Arial" w:cs="Arial"/>
+          <w:lang w:val="pt-BR"/>
+        </w:rPr>
+        <w:t>7</w:t>
+      </w:r>
+      <w:r>
+        <w:rPr>
+          <w:rFonts w:ascii="Arial" w:hAnsi="Arial" w:cs="Arial"/>
+          <w:lang w:val="pt-BR"/>
+        </w:rPr>
+        <w:t>).</w:t>
       </w:r>
     </w:p>
     <w:p>
@@ -2116,21 +2002,7 @@
       </w:pPr>
       <w:r>
         <w:rPr>
-          <w:rFonts w:ascii="Arial" w:hAnsi="Arial"/>
-          <w:lang w:val="pt-BR"/>
-        </w:rPr>
-        <w:t>Para garantir o requisito 2, a</w:t>
-      </w:r>
-      <w:r>
-        <w:rPr>
-          <w:rFonts w:ascii="Arial" w:hAnsi="Arial"/>
-          <w:lang w:val="pt-BR"/>
-        </w:rPr>
-        <w:t xml:space="preserve"> plataforma e infraestrutura escolhida para hospedar o contrato inteligente é a máquina virtual </w:t>
-      </w:r>
-      <w:r>
-        <w:rPr>
-          <w:rFonts w:ascii="Arial" w:hAnsi="Arial"/>
+          <w:rFonts w:ascii="Arial" w:hAnsi="Arial" w:cs="Arial"/>
           <w:i/>
           <w:lang w:val="pt-BR"/>
         </w:rPr>
@@ -2138,40 +2010,163 @@
       </w:r>
       <w:r>
         <w:rPr>
-          <w:rFonts w:ascii="Arial" w:hAnsi="Arial"/>
-          <w:lang w:val="pt-BR"/>
-        </w:rPr>
-        <w:t xml:space="preserve"> e a </w:t>
-      </w:r>
-      <w:r>
-        <w:rPr>
-          <w:rFonts w:ascii="Arial" w:hAnsi="Arial"/>
+          <w:rFonts w:ascii="Arial" w:hAnsi="Arial" w:cs="Arial"/>
+          <w:lang w:val="pt-BR"/>
+        </w:rPr>
+        <w:t xml:space="preserve"> é, em um sentido t</w:t>
+      </w:r>
+      <w:r>
+        <w:rPr>
+          <w:rFonts w:ascii="Arial" w:hAnsi="Arial" w:cs="Arial"/>
+          <w:lang w:val="pt-BR"/>
+        </w:rPr>
+        <w:t>écnico, um computador g</w:t>
+      </w:r>
+      <w:r>
+        <w:rPr>
+          <w:rFonts w:ascii="Arial" w:hAnsi="Arial" w:cs="Arial"/>
+          <w:lang w:val="pt-BR"/>
+        </w:rPr>
+        <w:t>lobal formado por milhares d</w:t>
+      </w:r>
+      <w:r>
+        <w:rPr>
+          <w:rFonts w:ascii="Arial" w:hAnsi="Arial" w:cs="Arial"/>
+          <w:lang w:val="pt-BR"/>
+        </w:rPr>
+        <w:t>e computadores interconectados,</w:t>
+      </w:r>
+      <w:r>
+        <w:rPr>
+          <w:rFonts w:ascii="Arial" w:hAnsi="Arial" w:cs="Arial"/>
+          <w:lang w:val="pt-BR"/>
+        </w:rPr>
+        <w:t xml:space="preserve"> </w:t>
+      </w:r>
+      <w:r>
+        <w:rPr>
+          <w:rFonts w:ascii="Arial" w:hAnsi="Arial" w:cs="Arial"/>
+          <w:lang w:val="pt-BR"/>
+        </w:rPr>
+        <w:t>que</w:t>
+      </w:r>
+      <w:r>
+        <w:rPr>
+          <w:rFonts w:ascii="Arial" w:hAnsi="Arial" w:cs="Arial"/>
+          <w:lang w:val="pt-BR"/>
+        </w:rPr>
+        <w:t xml:space="preserve"> possui um único processo e um único </w:t>
+      </w:r>
+      <w:r>
+        <w:rPr>
+          <w:rFonts w:ascii="Arial" w:hAnsi="Arial" w:cs="Arial"/>
           <w:i/>
           <w:lang w:val="pt-BR"/>
         </w:rPr>
-        <w:t>rede peer-to-peer</w:t>
-      </w:r>
-      <w:r>
-        <w:rPr>
-          <w:rFonts w:ascii="Arial" w:hAnsi="Arial"/>
-          <w:lang w:val="pt-BR"/>
-        </w:rPr>
-        <w:t xml:space="preserve"> formada pelos milhares de </w:t>
-      </w:r>
-      <w:r>
-        <w:rPr>
-          <w:rFonts w:ascii="Arial" w:hAnsi="Arial"/>
+        <w:t>thread</w:t>
+      </w:r>
+      <w:r>
+        <w:rPr>
+          <w:rFonts w:ascii="Arial" w:hAnsi="Arial" w:cs="Arial"/>
           <w:i/>
           <w:lang w:val="pt-BR"/>
         </w:rPr>
-        <w:t>nós</w:t>
-      </w:r>
-      <w:r>
-        <w:rPr>
-          <w:rFonts w:ascii="Arial" w:hAnsi="Arial"/>
-          <w:lang w:val="pt-BR"/>
-        </w:rPr>
-        <w:t xml:space="preserve"> que possuem cópias do </w:t>
+        <w:t xml:space="preserve">, </w:t>
+      </w:r>
+      <w:r>
+        <w:rPr>
+          <w:rFonts w:ascii="Arial" w:hAnsi="Arial" w:cs="Arial"/>
+          <w:lang w:val="pt-BR"/>
+        </w:rPr>
+        <w:t>mas tanta memória qua</w:t>
+      </w:r>
+      <w:r>
+        <w:rPr>
+          <w:rFonts w:ascii="Arial" w:hAnsi="Arial" w:cs="Arial"/>
+          <w:lang w:val="pt-BR"/>
+        </w:rPr>
+        <w:t>nto for necessária</w:t>
+      </w:r>
+      <w:r>
+        <w:rPr>
+          <w:rFonts w:ascii="Arial" w:hAnsi="Arial" w:cs="Arial"/>
+          <w:lang w:val="pt-BR"/>
+        </w:rPr>
+        <w:t xml:space="preserve">. </w:t>
+      </w:r>
+      <w:r>
+        <w:rPr>
+          <w:rFonts w:ascii="Arial" w:hAnsi="Arial"/>
+          <w:lang w:val="pt-BR"/>
+        </w:rPr>
+        <w:t>(VOGELSTELLER et al., 2017).</w:t>
+      </w:r>
+    </w:p>
+    <w:p>
+      <w:pPr>
+        <w:pStyle w:val="TextosemFormatao1"/>
+        <w:ind w:firstLine="360"/>
+        <w:jc w:val="both"/>
+        <w:rPr>
+          <w:rFonts w:ascii="Arial" w:hAnsi="Arial"/>
+          <w:lang w:val="pt-BR"/>
+        </w:rPr>
+      </w:pPr>
+      <w:r>
+        <w:rPr>
+          <w:rFonts w:ascii="Arial" w:hAnsi="Arial"/>
+          <w:lang w:val="pt-BR"/>
+        </w:rPr>
+        <w:t>Como o código do contrato é aberto e as transações são asseguradas por criptografia de chaves assimétricas, um auditor pode verificar as regras de negócio do sistema e verificar a origem de todas as transações realizadas</w:t>
+      </w:r>
+      <w:r>
+        <w:rPr>
+          <w:rFonts w:ascii="Arial" w:hAnsi="Arial"/>
+          <w:lang w:val="pt-BR"/>
+        </w:rPr>
+        <w:t xml:space="preserve"> (</w:t>
+      </w:r>
+      <w:r>
+        <w:rPr>
+          <w:rFonts w:ascii="Arial" w:hAnsi="Arial"/>
+          <w:lang w:val="pt-BR"/>
+        </w:rPr>
+        <w:t>ETHEREUM, 2017</w:t>
+      </w:r>
+      <w:r>
+        <w:rPr>
+          <w:rFonts w:ascii="Arial" w:hAnsi="Arial"/>
+          <w:lang w:val="pt-BR"/>
+        </w:rPr>
+        <w:t>)</w:t>
+      </w:r>
+      <w:r>
+        <w:rPr>
+          <w:rFonts w:ascii="Arial" w:hAnsi="Arial"/>
+          <w:lang w:val="pt-BR"/>
+        </w:rPr>
+        <w:t>.</w:t>
+      </w:r>
+      <w:r>
+        <w:rPr>
+          <w:rFonts w:ascii="Arial" w:hAnsi="Arial"/>
+          <w:lang w:val="pt-BR"/>
+        </w:rPr>
+        <w:t xml:space="preserve"> De maneira similar a outras </w:t>
+      </w:r>
+      <w:r>
+        <w:rPr>
+          <w:rFonts w:ascii="Arial" w:hAnsi="Arial"/>
+          <w:lang w:val="pt-BR"/>
+        </w:rPr>
+        <w:t>aplicações distribuídas</w:t>
+      </w:r>
+      <w:r>
+        <w:rPr>
+          <w:rFonts w:ascii="Arial" w:hAnsi="Arial"/>
+          <w:lang w:val="pt-BR"/>
+        </w:rPr>
+        <w:t xml:space="preserve"> como o </w:t>
       </w:r>
       <w:r>
         <w:rPr>
@@ -2179,70 +2174,6 @@
           <w:i/>
           <w:lang w:val="pt-BR"/>
         </w:rPr>
-        <w:t>blockchain</w:t>
-      </w:r>
-      <w:r>
-        <w:rPr>
-          <w:rFonts w:ascii="Arial" w:hAnsi="Arial"/>
-          <w:lang w:val="pt-BR"/>
-        </w:rPr>
-        <w:t xml:space="preserve"> utilizado como banco de dados dos votos</w:t>
-      </w:r>
-      <w:r>
-        <w:rPr>
-          <w:rFonts w:ascii="Arial" w:hAnsi="Arial"/>
-          <w:lang w:val="pt-BR"/>
-        </w:rPr>
-        <w:t xml:space="preserve"> (WOOD,</w:t>
-      </w:r>
-      <w:r>
-        <w:rPr>
-          <w:rFonts w:ascii="Arial" w:hAnsi="Arial"/>
-          <w:lang w:val="pt-BR"/>
-        </w:rPr>
-        <w:t xml:space="preserve"> </w:t>
-      </w:r>
-      <w:r>
-        <w:rPr>
-          <w:rFonts w:ascii="Arial" w:hAnsi="Arial"/>
-          <w:lang w:val="pt-BR"/>
-        </w:rPr>
-        <w:t>2015)</w:t>
-      </w:r>
-      <w:r>
-        <w:rPr>
-          <w:rFonts w:ascii="Arial" w:hAnsi="Arial"/>
-          <w:lang w:val="pt-BR"/>
-        </w:rPr>
-        <w:t>. Como o código do contrato é aberto e as transações são asseguradas por criptografia de chaves assimétricas, um auditor pode verificar as regras de negócio do sistema e verificar a origem de todas as transações realizadas.</w:t>
-      </w:r>
-      <w:r>
-        <w:rPr>
-          <w:rFonts w:ascii="Arial" w:hAnsi="Arial"/>
-          <w:lang w:val="pt-BR"/>
-        </w:rPr>
-        <w:t xml:space="preserve"> De maneira similar a outras </w:t>
-      </w:r>
-      <w:r>
-        <w:rPr>
-          <w:rFonts w:ascii="Arial" w:hAnsi="Arial"/>
-          <w:lang w:val="pt-BR"/>
-        </w:rPr>
-        <w:t>aplicações distribuídas</w:t>
-      </w:r>
-      <w:r>
-        <w:rPr>
-          <w:rFonts w:ascii="Arial" w:hAnsi="Arial"/>
-          <w:lang w:val="pt-BR"/>
-        </w:rPr>
-        <w:t xml:space="preserve"> como o </w:t>
-      </w:r>
-      <w:r>
-        <w:rPr>
-          <w:rFonts w:ascii="Arial" w:hAnsi="Arial"/>
-          <w:i/>
-          <w:lang w:val="pt-BR"/>
-        </w:rPr>
         <w:t>Bitcoin</w:t>
       </w:r>
       <w:r>
@@ -2377,12 +2308,30 @@
     <w:p>
       <w:pPr>
         <w:pStyle w:val="TextosemFormatao1"/>
+        <w:ind w:firstLine="360"/>
+        <w:jc w:val="both"/>
+        <w:rPr>
+          <w:rFonts w:ascii="Arial" w:hAnsi="Arial"/>
+          <w:lang w:val="pt-BR"/>
+        </w:rPr>
+      </w:pPr>
+    </w:p>
+    <w:p>
+      <w:pPr>
+        <w:pStyle w:val="TextosemFormatao1"/>
         <w:jc w:val="center"/>
         <w:rPr>
           <w:rFonts w:ascii="Arial" w:hAnsi="Arial"/>
           <w:lang w:val="pt-BR"/>
         </w:rPr>
       </w:pPr>
+      <w:r>
+        <w:rPr>
+          <w:rFonts w:ascii="Arial" w:hAnsi="Arial"/>
+          <w:lang w:val="pt-BR"/>
+        </w:rPr>
+        <w:t>Figura 1 – Arquitetura do sistema</w:t>
+      </w:r>
     </w:p>
     <w:p>
       <w:pPr>
@@ -2390,23 +2339,7 @@
         <w:jc w:val="center"/>
         <w:rPr>
           <w:rFonts w:ascii="Arial" w:hAnsi="Arial"/>
-          <w:lang w:val="pt-BR"/>
-        </w:rPr>
-      </w:pPr>
-      <w:r>
-        <w:rPr>
-          <w:rFonts w:ascii="Arial" w:hAnsi="Arial"/>
-          <w:lang w:val="pt-BR"/>
-        </w:rPr>
-        <w:t>Figura 1 – Arquitetura do sistema</w:t>
-      </w:r>
-    </w:p>
-    <w:p>
-      <w:pPr>
-        <w:pStyle w:val="TextosemFormatao1"/>
-        <w:jc w:val="center"/>
-        <w:rPr>
-          <w:rFonts w:ascii="Arial" w:hAnsi="Arial"/>
+          <w:sz w:val="14"/>
           <w:lang w:val="pt-BR"/>
         </w:rPr>
       </w:pPr>
@@ -2428,8 +2361,8 @@
         </w:rPr>
         <w:drawing>
           <wp:inline distT="0" distB="0" distL="0" distR="0" wp14:anchorId="1C4C56FD" wp14:editId="37B1F037">
-            <wp:extent cx="1990725" cy="1628284"/>
-            <wp:effectExtent l="0" t="0" r="0" b="0"/>
+            <wp:extent cx="1822450" cy="1490646"/>
+            <wp:effectExtent l="0" t="0" r="6350" b="0"/>
             <wp:docPr id="7" name="Picture 7" descr="C:\Users\rigel\Documents\Faculdade\TCC3\ethervoltz-paper\images\architecture.png"/>
             <wp:cNvGraphicFramePr>
               <a:graphicFrameLocks xmlns:a="http://schemas.openxmlformats.org/drawingml/2006/main" noChangeAspect="1"/>
@@ -2459,7 +2392,7 @@
                   <pic:spPr bwMode="auto">
                     <a:xfrm>
                       <a:off x="0" y="0"/>
-                      <a:ext cx="2006196" cy="1640938"/>
+                      <a:ext cx="1839645" cy="1504711"/>
                     </a:xfrm>
                     <a:prstGeom prst="rect">
                       <a:avLst/>
@@ -2505,6 +2438,17 @@
         </w:rPr>
         <w:t>Fonte: O autor.</w:t>
       </w:r>
+    </w:p>
+    <w:p>
+      <w:pPr>
+        <w:pStyle w:val="TextosemFormatao1"/>
+        <w:jc w:val="center"/>
+        <w:rPr>
+          <w:rFonts w:ascii="Arial" w:hAnsi="Arial"/>
+          <w:sz w:val="18"/>
+          <w:lang w:val="pt-BR"/>
+        </w:rPr>
+      </w:pPr>
     </w:p>
     <w:p>
       <w:pPr>
@@ -3618,43 +3562,54 @@
           <w:rFonts w:ascii="Arial" w:hAnsi="Arial"/>
           <w:lang w:val="pt-BR"/>
         </w:rPr>
-        <w:t xml:space="preserve"> um determinado voto saiu e qual candidato recebeu o </w:t>
-      </w:r>
+        <w:t xml:space="preserve"> um determinado voto saiu e qual candidato recebeu o voto.</w:t>
+      </w:r>
+      <w:r>
+        <w:rPr>
+          <w:rFonts w:ascii="Arial" w:hAnsi="Arial"/>
+          <w:lang w:val="pt-BR"/>
+        </w:rPr>
+        <w:t xml:space="preserve"> Se a </w:t>
+      </w:r>
+      <w:r>
+        <w:rPr>
+          <w:rFonts w:ascii="Arial" w:hAnsi="Arial"/>
+          <w:lang w:val="pt-BR"/>
+        </w:rPr>
+        <w:t>a</w:t>
+      </w:r>
+      <w:r>
+        <w:rPr>
+          <w:rFonts w:ascii="Arial" w:hAnsi="Arial"/>
+          <w:lang w:val="pt-BR"/>
+        </w:rPr>
+        <w:t>lguma informação retornada pela máquina virtual divergir do que está impresso no VICE, está configurada a fraude.</w:t>
+      </w:r>
+      <w:r>
+        <w:rPr>
+          <w:rFonts w:ascii="Arial" w:hAnsi="Arial"/>
+          <w:lang w:val="pt-BR"/>
+        </w:rPr>
+        <w:t xml:space="preserve"> </w:t>
+      </w:r>
+    </w:p>
+    <w:p>
+      <w:pPr>
+        <w:pStyle w:val="TextosemFormatao1"/>
+        <w:ind w:firstLine="360"/>
+        <w:jc w:val="both"/>
+        <w:rPr>
+          <w:rFonts w:ascii="Arial" w:hAnsi="Arial"/>
+          <w:lang w:val="pt-BR"/>
+        </w:rPr>
+      </w:pPr>
       <w:r>
         <w:rPr>
           <w:rFonts w:ascii="Arial" w:hAnsi="Arial"/>
           <w:lang w:val="pt-BR"/>
         </w:rPr>
         <w:lastRenderedPageBreak/>
-        <w:t>voto.</w:t>
-      </w:r>
-      <w:r>
-        <w:rPr>
-          <w:rFonts w:ascii="Arial" w:hAnsi="Arial"/>
-          <w:lang w:val="pt-BR"/>
-        </w:rPr>
-        <w:t xml:space="preserve"> Se a </w:t>
-      </w:r>
-      <w:r>
-        <w:rPr>
-          <w:rFonts w:ascii="Arial" w:hAnsi="Arial"/>
-          <w:lang w:val="pt-BR"/>
-        </w:rPr>
-        <w:t>a</w:t>
-      </w:r>
-      <w:r>
-        <w:rPr>
-          <w:rFonts w:ascii="Arial" w:hAnsi="Arial"/>
-          <w:lang w:val="pt-BR"/>
-        </w:rPr>
-        <w:t>lguma informação retornada pela máquina virtual divergir do que está impresso no VICE, está configurada a fraude.</w:t>
-      </w:r>
-      <w:r>
-        <w:rPr>
-          <w:rFonts w:ascii="Arial" w:hAnsi="Arial"/>
-          <w:lang w:val="pt-BR"/>
-        </w:rPr>
-        <w:t xml:space="preserve"> </w:t>
+        <w:t>Cada voto é uma transferência de uma carteira associada a uma determinada urna, para uma carteira associada a um determinado candidato. A apuração dos votos é um procedimento instantâneo e consiste em solicitar o balanço das carteiras associadas a cada candidato.</w:t>
       </w:r>
     </w:p>
     <w:p>
@@ -4072,21 +4027,7 @@
           <w:rFonts w:ascii="Arial" w:hAnsi="Arial" w:cs="Arial"/>
           <w:lang w:val="pt-BR"/>
         </w:rPr>
-        <w:t xml:space="preserve"> finito e</w:t>
-      </w:r>
-      <w:r>
-        <w:rPr>
-          <w:rFonts w:ascii="Arial" w:hAnsi="Arial" w:cs="Arial"/>
-          <w:lang w:val="pt-BR"/>
-        </w:rPr>
-        <w:t xml:space="preserve"> definido n</w:t>
-      </w:r>
-      <w:r>
-        <w:rPr>
-          <w:rFonts w:ascii="Arial" w:hAnsi="Arial" w:cs="Arial"/>
-          <w:lang w:val="pt-BR"/>
-        </w:rPr>
-        <w:t>o momento da criação do sistema;</w:t>
+        <w:t xml:space="preserve"> finito e sua quantidade é definida em código.</w:t>
       </w:r>
     </w:p>
     <w:p>
@@ -5152,6 +5093,7 @@
     <w:p>
       <w:pPr>
         <w:pStyle w:val="TextosemFormatao1"/>
+        <w:ind w:firstLine="284"/>
         <w:jc w:val="both"/>
         <w:rPr>
           <w:rFonts w:ascii="Arial" w:hAnsi="Arial" w:cs="Arial"/>
@@ -5341,6 +5283,43 @@
           <w:lang w:val="pt-BR"/>
         </w:rPr>
         <w:t xml:space="preserve"> </w:t>
+      </w:r>
+      <w:r>
+        <w:rPr>
+          <w:rFonts w:ascii="Arial" w:hAnsi="Arial" w:cs="Arial"/>
+          <w:lang w:val="pt-BR"/>
+        </w:rPr>
+        <w:t xml:space="preserve">A coluna “Tx Hash” apresenta o </w:t>
+      </w:r>
+      <w:r>
+        <w:rPr>
+          <w:rFonts w:ascii="Arial" w:hAnsi="Arial" w:cs="Arial"/>
+          <w:i/>
+          <w:lang w:val="pt-BR"/>
+        </w:rPr>
+        <w:t>hash</w:t>
+      </w:r>
+      <w:r>
+        <w:rPr>
+          <w:rFonts w:ascii="Arial" w:hAnsi="Arial" w:cs="Arial"/>
+          <w:lang w:val="pt-BR"/>
+        </w:rPr>
+        <w:t xml:space="preserve"> de cada transação realizada e incluída em um bloco por um minerador da rede </w:t>
+      </w:r>
+      <w:r>
+        <w:rPr>
+          <w:rFonts w:ascii="Arial" w:hAnsi="Arial" w:cs="Arial"/>
+          <w:i/>
+          <w:lang w:val="pt-BR"/>
+        </w:rPr>
+        <w:t>Rinkeby</w:t>
+      </w:r>
+      <w:r>
+        <w:rPr>
+          <w:rFonts w:ascii="Arial" w:hAnsi="Arial" w:cs="Arial"/>
+          <w:lang w:val="pt-BR"/>
+        </w:rPr>
+        <w:t>.</w:t>
       </w:r>
     </w:p>
     <w:p>
@@ -6404,72 +6383,6 @@
     <w:p>
       <w:pPr>
         <w:pStyle w:val="TextosemFormatao1"/>
-        <w:ind w:firstLine="284"/>
-        <w:jc w:val="both"/>
-        <w:rPr>
-          <w:rFonts w:ascii="Arial" w:hAnsi="Arial" w:cs="Arial"/>
-          <w:lang w:val="pt-BR"/>
-        </w:rPr>
-      </w:pPr>
-      <w:r>
-        <w:rPr>
-          <w:rFonts w:ascii="Arial" w:hAnsi="Arial" w:cs="Arial"/>
-          <w:lang w:val="pt-BR"/>
-        </w:rPr>
-        <w:t xml:space="preserve">A coluna “Tx Hash” apresenta o </w:t>
-      </w:r>
-      <w:r>
-        <w:rPr>
-          <w:rFonts w:ascii="Arial" w:hAnsi="Arial" w:cs="Arial"/>
-          <w:i/>
-          <w:lang w:val="pt-BR"/>
-        </w:rPr>
-        <w:t>hash</w:t>
-      </w:r>
-      <w:r>
-        <w:rPr>
-          <w:rFonts w:ascii="Arial" w:hAnsi="Arial" w:cs="Arial"/>
-          <w:lang w:val="pt-BR"/>
-        </w:rPr>
-        <w:t xml:space="preserve"> de cada transação realizada e inclu</w:t>
-      </w:r>
-      <w:r>
-        <w:rPr>
-          <w:rFonts w:ascii="Arial" w:hAnsi="Arial" w:cs="Arial"/>
-          <w:lang w:val="pt-BR"/>
-        </w:rPr>
-        <w:t xml:space="preserve">ída em um bloco por um minerador da rede </w:t>
-      </w:r>
-      <w:r>
-        <w:rPr>
-          <w:rFonts w:ascii="Arial" w:hAnsi="Arial" w:cs="Arial"/>
-          <w:i/>
-          <w:lang w:val="pt-BR"/>
-        </w:rPr>
-        <w:t>Rinkeby</w:t>
-      </w:r>
-      <w:r>
-        <w:rPr>
-          <w:rFonts w:ascii="Arial" w:hAnsi="Arial" w:cs="Arial"/>
-          <w:lang w:val="pt-BR"/>
-        </w:rPr>
-        <w:t>.</w:t>
-      </w:r>
-    </w:p>
-    <w:p>
-      <w:pPr>
-        <w:pStyle w:val="TextosemFormatao1"/>
-        <w:ind w:firstLine="284"/>
-        <w:jc w:val="both"/>
-        <w:rPr>
-          <w:rFonts w:ascii="Arial" w:hAnsi="Arial" w:cs="Arial"/>
-          <w:lang w:val="pt-BR"/>
-        </w:rPr>
-      </w:pPr>
-    </w:p>
-    <w:p>
-      <w:pPr>
-        <w:pStyle w:val="TextosemFormatao1"/>
         <w:jc w:val="both"/>
         <w:rPr>
           <w:rFonts w:ascii="Arial" w:hAnsi="Arial" w:cs="Arial"/>
@@ -7279,60 +7192,50 @@
           <w:rFonts w:ascii="Arial" w:hAnsi="Arial" w:cs="Arial"/>
           <w:lang w:val="pt-BR"/>
         </w:rPr>
+        <w:t>O endereço do contrato da criptomoeda for o mesmo</w:t>
+      </w:r>
+      <w:r>
+        <w:rPr>
+          <w:rFonts w:ascii="Arial" w:hAnsi="Arial" w:cs="Arial"/>
+          <w:lang w:val="pt-BR"/>
+        </w:rPr>
+        <w:t xml:space="preserve"> que o publicado em</w:t>
+      </w:r>
+      <w:r>
+        <w:rPr>
+          <w:rFonts w:ascii="Arial" w:hAnsi="Arial" w:cs="Arial"/>
+          <w:lang w:val="pt-BR"/>
+        </w:rPr>
+        <w:t xml:space="preserve"> cerimônia oficial.</w:t>
+      </w:r>
+    </w:p>
+    <w:p>
+      <w:pPr>
+        <w:pStyle w:val="TextosemFormatao1"/>
+        <w:jc w:val="both"/>
+        <w:rPr>
+          <w:rFonts w:ascii="Arial" w:hAnsi="Arial" w:cs="Arial"/>
+          <w:lang w:val="pt-BR"/>
+        </w:rPr>
+      </w:pPr>
+    </w:p>
+    <w:p>
+      <w:pPr>
+        <w:pStyle w:val="TextosemFormatao1"/>
+        <w:jc w:val="both"/>
+        <w:rPr>
+          <w:rFonts w:ascii="Arial" w:hAnsi="Arial" w:cs="Arial"/>
+          <w:b/>
+          <w:lang w:val="pt-BR"/>
+        </w:rPr>
+      </w:pPr>
+      <w:r>
+        <w:rPr>
+          <w:rFonts w:ascii="Arial" w:hAnsi="Arial" w:cs="Arial"/>
+          <w:b/>
+          <w:lang w:val="pt-BR"/>
+        </w:rPr>
         <w:lastRenderedPageBreak/>
-        <w:t>O endereço do contrato da criptomoeda for o mesmo</w:t>
-      </w:r>
-      <w:r>
-        <w:rPr>
-          <w:rFonts w:ascii="Arial" w:hAnsi="Arial" w:cs="Arial"/>
-          <w:lang w:val="pt-BR"/>
-        </w:rPr>
-        <w:t xml:space="preserve"> que o publicado em</w:t>
-      </w:r>
-      <w:r>
-        <w:rPr>
-          <w:rFonts w:ascii="Arial" w:hAnsi="Arial" w:cs="Arial"/>
-          <w:lang w:val="pt-BR"/>
-        </w:rPr>
-        <w:t xml:space="preserve"> cerimônia oficial.</w:t>
-      </w:r>
-    </w:p>
-    <w:p>
-      <w:pPr>
-        <w:pStyle w:val="TextosemFormatao1"/>
-        <w:jc w:val="both"/>
-        <w:rPr>
-          <w:rFonts w:ascii="Arial" w:hAnsi="Arial" w:cs="Arial"/>
-          <w:lang w:val="pt-BR"/>
-        </w:rPr>
-      </w:pPr>
-    </w:p>
-    <w:p>
-      <w:pPr>
-        <w:pStyle w:val="TextosemFormatao1"/>
-        <w:jc w:val="both"/>
-        <w:rPr>
-          <w:rFonts w:ascii="Arial" w:hAnsi="Arial" w:cs="Arial"/>
-          <w:lang w:val="pt-BR"/>
-        </w:rPr>
-      </w:pPr>
-    </w:p>
-    <w:p>
-      <w:pPr>
-        <w:pStyle w:val="TextosemFormatao1"/>
-        <w:jc w:val="both"/>
-        <w:rPr>
-          <w:rFonts w:ascii="Arial" w:hAnsi="Arial" w:cs="Arial"/>
-          <w:b/>
-          <w:lang w:val="pt-BR"/>
-        </w:rPr>
-      </w:pPr>
-      <w:r>
-        <w:rPr>
-          <w:rFonts w:ascii="Arial" w:hAnsi="Arial" w:cs="Arial"/>
-          <w:b/>
-          <w:lang w:val="pt-BR"/>
-        </w:rPr>
         <w:t>Conclusão</w:t>
       </w:r>
     </w:p>
@@ -7504,16 +7407,14 @@
         <w:jc w:val="both"/>
         <w:rPr>
           <w:rFonts w:ascii="Arial" w:hAnsi="Arial" w:cs="Arial"/>
-          <w:b/>
-          <w:lang w:val="pt-BR"/>
-        </w:rPr>
-      </w:pPr>
-    </w:p>
-    <w:p>
-      <w:pPr>
-        <w:rPr>
-          <w:rFonts w:ascii="Arial" w:hAnsi="Arial" w:cs="Arial"/>
-          <w:b/>
+          <w:lang w:val="pt-BR"/>
+        </w:rPr>
+      </w:pPr>
+    </w:p>
+    <w:p>
+      <w:pPr>
+        <w:rPr>
+          <w:rFonts w:ascii="Arial" w:hAnsi="Arial" w:cs="Arial"/>
           <w:lang w:val="en-US"/>
         </w:rPr>
       </w:pPr>
@@ -7531,24 +7432,7 @@
           <w:sz w:val="20"/>
           <w:szCs w:val="20"/>
         </w:rPr>
-        <w:t xml:space="preserve">F. </w:t>
-      </w:r>
-      <w:r>
-        <w:rPr>
-          <w:rFonts w:ascii="Arial" w:hAnsi="Arial" w:cs="Arial"/>
-          <w:b/>
-          <w:sz w:val="20"/>
-          <w:szCs w:val="20"/>
-        </w:rPr>
-        <w:t>Modelos e Gerações dos Equipamentos de Votação Eletrônica</w:t>
-      </w:r>
-      <w:r>
-        <w:rPr>
-          <w:rFonts w:ascii="Arial" w:hAnsi="Arial" w:cs="Arial"/>
-          <w:sz w:val="20"/>
-          <w:szCs w:val="20"/>
-        </w:rPr>
-        <w:t>. Disponível em: &lt;</w:t>
+        <w:t>F. Modelos e Gerações dos Equipamentos de Votação Eletrônica. Disponível em: &lt;</w:t>
       </w:r>
       <w:hyperlink r:id="rId17" w:history="1">
         <w:r>
@@ -7673,7 +7557,6 @@
         <w:pStyle w:val="TextosemFormatao1"/>
         <w:rPr>
           <w:rFonts w:ascii="Arial" w:hAnsi="Arial" w:cs="Arial"/>
-          <w:b/>
           <w:lang w:val="en-US"/>
         </w:rPr>
       </w:pPr>
@@ -7706,7 +7589,6 @@
       <w:r>
         <w:rPr>
           <w:rFonts w:ascii="Arial" w:hAnsi="Arial" w:cs="Arial"/>
-          <w:b/>
           <w:szCs w:val="20"/>
           <w:lang w:val="en-US"/>
         </w:rPr>
@@ -7727,15 +7609,7 @@
           <w:szCs w:val="20"/>
           <w:lang w:val="en-US"/>
         </w:rPr>
-        <w:t xml:space="preserve"> A Brief Thematic Review</w:t>
-      </w:r>
-      <w:r>
-        <w:rPr>
-          <w:rFonts w:ascii="Arial" w:hAnsi="Arial" w:cs="Arial"/>
-          <w:szCs w:val="20"/>
-          <w:lang w:val="en-US"/>
-        </w:rPr>
-        <w:t>.</w:t>
+        <w:t xml:space="preserve"> A Brief Thematic Review.</w:t>
       </w:r>
       <w:r>
         <w:rPr>
@@ -7856,34 +7730,9 @@
       <w:r>
         <w:rPr>
           <w:rFonts w:ascii="Arial" w:hAnsi="Arial" w:cs="Arial"/>
-          <w:b/>
           <w:szCs w:val="20"/>
         </w:rPr>
-        <w:t>Ethereum</w:t>
-      </w:r>
-      <w:r>
-        <w:rPr>
-          <w:rFonts w:ascii="Arial" w:hAnsi="Arial" w:cs="Arial"/>
-          <w:b/>
-          <w:szCs w:val="20"/>
-        </w:rPr>
-        <w:t xml:space="preserve"> White</w:t>
-      </w:r>
-      <w:r>
-        <w:rPr>
-          <w:rFonts w:ascii="Arial" w:hAnsi="Arial" w:cs="Arial"/>
-          <w:b/>
-          <w:szCs w:val="20"/>
-        </w:rPr>
-        <w:t xml:space="preserve"> </w:t>
-      </w:r>
-      <w:r>
-        <w:rPr>
-          <w:rFonts w:ascii="Arial" w:hAnsi="Arial" w:cs="Arial"/>
-          <w:b/>
-          <w:szCs w:val="20"/>
-        </w:rPr>
-        <w:t>Paper</w:t>
+        <w:t>What Is Ethereum</w:t>
       </w:r>
       <w:r>
         <w:rPr>
@@ -7922,6 +7771,129 @@
         <w:t>&lt;</w:t>
       </w:r>
       <w:hyperlink r:id="rId19" w:history="1">
+        <w:r>
+          <w:rPr>
+            <w:rStyle w:val="Hyperlink"/>
+            <w:rFonts w:ascii="Arial" w:hAnsi="Arial" w:cs="Arial"/>
+            <w:color w:val="000000" w:themeColor="text1"/>
+            <w:szCs w:val="20"/>
+          </w:rPr>
+          <w:t>https://github.com/ethereum/wiki/wiki/What-is-Ethereum</w:t>
+        </w:r>
+      </w:hyperlink>
+      <w:r>
+        <w:rPr>
+          <w:rFonts w:ascii="Arial" w:hAnsi="Arial" w:cs="Arial"/>
+          <w:szCs w:val="20"/>
+        </w:rPr>
+        <w:t>&gt;. Acesso em</w:t>
+      </w:r>
+      <w:r>
+        <w:rPr>
+          <w:rFonts w:ascii="Arial" w:hAnsi="Arial" w:cs="Arial"/>
+          <w:szCs w:val="20"/>
+        </w:rPr>
+        <w:t>:</w:t>
+      </w:r>
+      <w:r>
+        <w:rPr>
+          <w:rFonts w:ascii="Arial" w:hAnsi="Arial" w:cs="Arial"/>
+          <w:szCs w:val="20"/>
+        </w:rPr>
+        <w:t xml:space="preserve"> 9 jul.</w:t>
+      </w:r>
+      <w:r>
+        <w:rPr>
+          <w:rFonts w:ascii="Arial" w:hAnsi="Arial" w:cs="Arial"/>
+          <w:szCs w:val="20"/>
+        </w:rPr>
+        <w:t xml:space="preserve"> </w:t>
+      </w:r>
+      <w:r>
+        <w:rPr>
+          <w:rFonts w:ascii="Arial" w:hAnsi="Arial" w:cs="Arial"/>
+          <w:szCs w:val="20"/>
+        </w:rPr>
+        <w:t>2017.</w:t>
+      </w:r>
+    </w:p>
+    <w:p>
+      <w:pPr>
+        <w:pStyle w:val="TextosemFormatao1"/>
+        <w:rPr>
+          <w:rFonts w:ascii="Arial" w:hAnsi="Arial" w:cs="Arial"/>
+          <w:szCs w:val="20"/>
+        </w:rPr>
+      </w:pPr>
+    </w:p>
+    <w:p>
+      <w:pPr>
+        <w:pStyle w:val="TextosemFormatao1"/>
+        <w:rPr>
+          <w:rFonts w:ascii="Arial" w:hAnsi="Arial" w:cs="Arial"/>
+          <w:szCs w:val="20"/>
+        </w:rPr>
+      </w:pPr>
+      <w:r>
+        <w:rPr>
+          <w:rFonts w:ascii="Arial" w:hAnsi="Arial" w:cs="Arial"/>
+          <w:szCs w:val="20"/>
+        </w:rPr>
+        <w:t>VOGELSTELLER, F.</w:t>
+      </w:r>
+      <w:r>
+        <w:rPr>
+          <w:rFonts w:ascii="Arial" w:hAnsi="Arial" w:cs="Arial"/>
+          <w:szCs w:val="20"/>
+        </w:rPr>
+        <w:t xml:space="preserve"> et </w:t>
+      </w:r>
+      <w:bookmarkStart w:id="0" w:name="_GoBack"/>
+      <w:bookmarkEnd w:id="0"/>
+      <w:r>
+        <w:rPr>
+          <w:rFonts w:ascii="Arial" w:hAnsi="Arial" w:cs="Arial"/>
+          <w:szCs w:val="20"/>
+        </w:rPr>
+        <w:t>al</w:t>
+      </w:r>
+      <w:r>
+        <w:rPr>
+          <w:rFonts w:ascii="Arial" w:hAnsi="Arial" w:cs="Arial"/>
+          <w:szCs w:val="20"/>
+        </w:rPr>
+        <w:t xml:space="preserve">. </w:t>
+      </w:r>
+      <w:r>
+        <w:rPr>
+          <w:rFonts w:ascii="Arial" w:hAnsi="Arial" w:cs="Arial"/>
+          <w:szCs w:val="20"/>
+        </w:rPr>
+        <w:t xml:space="preserve">Ethereum </w:t>
+      </w:r>
+      <w:r>
+        <w:rPr>
+          <w:rFonts w:ascii="Arial" w:hAnsi="Arial" w:cs="Arial"/>
+          <w:szCs w:val="20"/>
+        </w:rPr>
+        <w:t>White Paper.</w:t>
+      </w:r>
+      <w:r>
+        <w:rPr>
+          <w:rFonts w:ascii="Arial" w:hAnsi="Arial" w:cs="Arial"/>
+          <w:szCs w:val="20"/>
+        </w:rPr>
+        <w:t xml:space="preserve"> 2017. Disponível em: </w:t>
+      </w:r>
+      <w:r>
+        <w:rPr>
+          <w:rFonts w:ascii="Arial" w:hAnsi="Arial" w:cs="Arial"/>
+          <w:color w:val="000000" w:themeColor="text1"/>
+          <w:szCs w:val="20"/>
+        </w:rPr>
+        <w:t>&lt;</w:t>
+      </w:r>
+      <w:hyperlink r:id="rId20" w:history="1">
         <w:r>
           <w:rPr>
             <w:rStyle w:val="Hyperlink"/>
@@ -7937,96 +7909,53 @@
           <w:rFonts w:ascii="Arial" w:hAnsi="Arial" w:cs="Arial"/>
           <w:szCs w:val="20"/>
         </w:rPr>
-        <w:t>&gt;. Acesso em</w:t>
-      </w:r>
-      <w:r>
+        <w:t>&gt;. Acesso em: 9 jul. 2017.</w:t>
+      </w:r>
+    </w:p>
+    <w:p>
+      <w:pPr>
+        <w:pStyle w:val="TextosemFormatao1"/>
         <w:rPr>
           <w:rFonts w:ascii="Arial" w:hAnsi="Arial" w:cs="Arial"/>
           <w:szCs w:val="20"/>
         </w:rPr>
-        <w:t>:</w:t>
-      </w:r>
-      <w:r>
+      </w:pPr>
+    </w:p>
+    <w:p>
+      <w:pPr>
+        <w:pStyle w:val="TextosemFormatao1"/>
         <w:rPr>
           <w:rFonts w:ascii="Arial" w:hAnsi="Arial" w:cs="Arial"/>
           <w:szCs w:val="20"/>
         </w:rPr>
-        <w:t xml:space="preserve"> 9 jul.</w:t>
-      </w:r>
+      </w:pPr>
       <w:r>
         <w:rPr>
           <w:rFonts w:ascii="Arial" w:hAnsi="Arial" w:cs="Arial"/>
           <w:szCs w:val="20"/>
         </w:rPr>
-        <w:t xml:space="preserve"> </w:t>
+        <w:t>REITWIESSNER</w:t>
       </w:r>
       <w:r>
         <w:rPr>
           <w:rFonts w:ascii="Arial" w:hAnsi="Arial" w:cs="Arial"/>
           <w:szCs w:val="20"/>
         </w:rPr>
-        <w:t>2017.</w:t>
-      </w:r>
-    </w:p>
-    <w:p>
-      <w:pPr>
-        <w:pStyle w:val="TextosemFormatao1"/>
+        <w:t>,</w:t>
+      </w:r>
+      <w:r>
         <w:rPr>
           <w:rFonts w:ascii="Arial" w:hAnsi="Arial" w:cs="Arial"/>
           <w:szCs w:val="20"/>
         </w:rPr>
-      </w:pPr>
-    </w:p>
-    <w:p>
-      <w:pPr>
-        <w:pStyle w:val="TextosemFormatao1"/>
+        <w:t xml:space="preserve"> C. et al.</w:t>
+      </w:r>
+      <w:r>
         <w:rPr>
           <w:rFonts w:ascii="Arial" w:hAnsi="Arial" w:cs="Arial"/>
           <w:szCs w:val="20"/>
         </w:rPr>
-      </w:pPr>
-      <w:r>
-        <w:rPr>
-          <w:rFonts w:ascii="Arial" w:hAnsi="Arial" w:cs="Arial"/>
-          <w:szCs w:val="20"/>
-        </w:rPr>
-        <w:t>REITWIESSNER</w:t>
-      </w:r>
-      <w:r>
-        <w:rPr>
-          <w:rFonts w:ascii="Arial" w:hAnsi="Arial" w:cs="Arial"/>
-          <w:szCs w:val="20"/>
-        </w:rPr>
-        <w:t>,</w:t>
-      </w:r>
-      <w:r>
-        <w:rPr>
-          <w:rFonts w:ascii="Arial" w:hAnsi="Arial" w:cs="Arial"/>
-          <w:szCs w:val="20"/>
-        </w:rPr>
-        <w:t xml:space="preserve"> C. et al.</w:t>
-      </w:r>
-      <w:r>
-        <w:rPr>
-          <w:rFonts w:ascii="Arial" w:hAnsi="Arial" w:cs="Arial"/>
-          <w:szCs w:val="20"/>
-        </w:rPr>
-        <w:t xml:space="preserve"> </w:t>
-      </w:r>
-      <w:r>
-        <w:rPr>
-          <w:rFonts w:ascii="Arial" w:hAnsi="Arial" w:cs="Arial"/>
-          <w:b/>
-          <w:szCs w:val="20"/>
-        </w:rPr>
-        <w:t>Solidity Documentation</w:t>
-      </w:r>
-      <w:r>
-        <w:rPr>
-          <w:rFonts w:ascii="Arial" w:hAnsi="Arial" w:cs="Arial"/>
-          <w:szCs w:val="20"/>
-        </w:rPr>
-        <w:t>.</w:t>
+        <w:t xml:space="preserve"> Solidity Documentation.</w:t>
       </w:r>
       <w:r>
         <w:rPr>
@@ -8098,7 +8027,6 @@
         <w:pStyle w:val="TextosemFormatao1"/>
         <w:rPr>
           <w:rFonts w:ascii="Arial" w:hAnsi="Arial" w:cs="Arial"/>
-          <w:b/>
         </w:rPr>
       </w:pPr>
     </w:p>
@@ -8137,51 +8065,42 @@
         <w:rPr>
           <w:rFonts w:ascii="Arial" w:hAnsi="Arial" w:cs="Arial"/>
         </w:rPr>
+        <w:t xml:space="preserve"> On the notion of </w:t>
+      </w:r>
+      <w:r>
+        <w:rPr>
+          <w:rFonts w:ascii="Arial" w:hAnsi="Arial" w:cs="Arial"/>
+          <w:lang w:val="en-US"/>
+        </w:rPr>
+        <w:t>“</w:t>
+      </w:r>
+      <w:r>
+        <w:rPr>
+          <w:rFonts w:ascii="Arial" w:hAnsi="Arial" w:cs="Arial"/>
+        </w:rPr>
+        <w:t>software independence“ in voting systems</w:t>
+      </w:r>
+      <w:r>
+        <w:rPr>
+          <w:rFonts w:ascii="Arial" w:hAnsi="Arial" w:cs="Arial"/>
+        </w:rPr>
+        <w:t>.</w:t>
+      </w:r>
+      <w:r>
+        <w:rPr>
+          <w:rFonts w:ascii="Arial" w:hAnsi="Arial" w:cs="Arial"/>
+        </w:rPr>
+        <w:t xml:space="preserve"> Cambridge, MA.</w:t>
+      </w:r>
+      <w:r>
+        <w:rPr>
+          <w:rFonts w:ascii="Arial" w:hAnsi="Arial" w:cs="Arial"/>
+        </w:rPr>
         <w:t xml:space="preserve"> </w:t>
       </w:r>
       <w:r>
         <w:rPr>
           <w:rFonts w:ascii="Arial" w:hAnsi="Arial" w:cs="Arial"/>
-          <w:b/>
-        </w:rPr>
-        <w:t xml:space="preserve">On the notion of </w:t>
-      </w:r>
-      <w:r>
-        <w:rPr>
-          <w:rFonts w:ascii="Arial" w:hAnsi="Arial" w:cs="Arial"/>
-          <w:b/>
-          <w:lang w:val="en-US"/>
-        </w:rPr>
-        <w:t>“</w:t>
-      </w:r>
-      <w:r>
-        <w:rPr>
-          <w:rFonts w:ascii="Arial" w:hAnsi="Arial" w:cs="Arial"/>
-          <w:b/>
-        </w:rPr>
-        <w:t>software independence“ in voting systems</w:t>
-      </w:r>
-      <w:r>
-        <w:rPr>
-          <w:rFonts w:ascii="Arial" w:hAnsi="Arial" w:cs="Arial"/>
-        </w:rPr>
-        <w:t>.</w:t>
-      </w:r>
-      <w:r>
-        <w:rPr>
-          <w:rFonts w:ascii="Arial" w:hAnsi="Arial" w:cs="Arial"/>
-        </w:rPr>
-        <w:t xml:space="preserve"> Cambridge, MA.</w:t>
-      </w:r>
-      <w:r>
-        <w:rPr>
-          <w:rFonts w:ascii="Arial" w:hAnsi="Arial" w:cs="Arial"/>
-        </w:rPr>
-        <w:t xml:space="preserve"> </w:t>
-      </w:r>
-      <w:r>
-        <w:rPr>
-          <w:rFonts w:ascii="Arial" w:hAnsi="Arial" w:cs="Arial"/>
         </w:rPr>
         <w:t>MIT. 2006.</w:t>
       </w:r>
@@ -8191,7 +8110,7 @@
         </w:rPr>
         <w:t xml:space="preserve"> Disponível em: &lt;</w:t>
       </w:r>
-      <w:hyperlink r:id="rId20" w:history="1">
+      <w:hyperlink r:id="rId21" w:history="1">
         <w:r>
           <w:rPr>
             <w:rStyle w:val="Hyperlink"/>
@@ -8243,7 +8162,6 @@
         <w:pStyle w:val="TextosemFormatao1"/>
         <w:rPr>
           <w:rFonts w:ascii="Arial" w:hAnsi="Arial" w:cs="Arial"/>
-          <w:b/>
           <w:lang w:val="pt-BR"/>
         </w:rPr>
       </w:pPr>
@@ -8283,14 +8201,7 @@
         <w:rPr>
           <w:rFonts w:ascii="Arial" w:hAnsi="Arial" w:cs="Arial"/>
         </w:rPr>
-        <w:t xml:space="preserve">t al. </w:t>
-      </w:r>
-      <w:r>
-        <w:rPr>
-          <w:rFonts w:ascii="Arial" w:hAnsi="Arial" w:cs="Arial"/>
-          <w:b/>
-        </w:rPr>
-        <w:t>1º Relatório do Comitê Multidisciplinar Independente</w:t>
+        <w:t>t al. 1º Relatório do Comitê Multidisciplinar Independente</w:t>
       </w:r>
       <w:r>
         <w:rPr>
@@ -8328,7 +8239,7 @@
         </w:rPr>
         <w:t xml:space="preserve"> &lt;</w:t>
       </w:r>
-      <w:hyperlink r:id="rId21" w:history="1">
+      <w:hyperlink r:id="rId22" w:history="1">
         <w:r>
           <w:rPr>
             <w:rStyle w:val="Hyperlink"/>
@@ -8385,154 +8296,6 @@
           <w:rFonts w:ascii="Arial" w:hAnsi="Arial" w:cs="Arial"/>
         </w:rPr>
         <w:t>2017.</w:t>
-      </w:r>
-    </w:p>
-    <w:p>
-      <w:pPr>
-        <w:pStyle w:val="TextosemFormatao1"/>
-        <w:rPr>
-          <w:rFonts w:ascii="Arial" w:hAnsi="Arial" w:cs="Arial"/>
-        </w:rPr>
-      </w:pPr>
-    </w:p>
-    <w:p>
-      <w:pPr>
-        <w:pStyle w:val="TextosemFormatao1"/>
-        <w:rPr>
-          <w:rFonts w:ascii="Arial" w:hAnsi="Arial" w:cs="Arial"/>
-        </w:rPr>
-      </w:pPr>
-      <w:r>
-        <w:rPr>
-          <w:rFonts w:ascii="Arial" w:hAnsi="Arial" w:cs="Arial"/>
-        </w:rPr>
-        <w:t>WOOD</w:t>
-      </w:r>
-      <w:r>
-        <w:rPr>
-          <w:rFonts w:ascii="Arial" w:hAnsi="Arial" w:cs="Arial"/>
-        </w:rPr>
-        <w:t>,</w:t>
-      </w:r>
-      <w:r>
-        <w:rPr>
-          <w:rFonts w:ascii="Arial" w:hAnsi="Arial" w:cs="Arial"/>
-        </w:rPr>
-        <w:t xml:space="preserve"> G.</w:t>
-      </w:r>
-      <w:r>
-        <w:rPr>
-          <w:rFonts w:ascii="Arial" w:hAnsi="Arial" w:cs="Arial"/>
-        </w:rPr>
-        <w:t xml:space="preserve"> </w:t>
-      </w:r>
-      <w:r>
-        <w:rPr>
-          <w:rFonts w:ascii="Arial" w:hAnsi="Arial" w:cs="Arial"/>
-          <w:b/>
-        </w:rPr>
-        <w:t>Ethereum</w:t>
-      </w:r>
-      <w:r>
-        <w:rPr>
-          <w:rFonts w:ascii="Arial" w:hAnsi="Arial" w:cs="Arial"/>
-        </w:rPr>
-        <w:t>:</w:t>
-      </w:r>
-      <w:r>
-        <w:rPr>
-          <w:rFonts w:ascii="Arial" w:hAnsi="Arial" w:cs="Arial"/>
-          <w:b/>
-        </w:rPr>
-        <w:t xml:space="preserve"> </w:t>
-      </w:r>
-      <w:r>
-        <w:rPr>
-          <w:rFonts w:ascii="Arial" w:hAnsi="Arial" w:cs="Arial"/>
-        </w:rPr>
-        <w:t>A Secure Decentralised Generalised Transaction Ledger</w:t>
-      </w:r>
-      <w:r>
-        <w:rPr>
-          <w:rFonts w:ascii="Arial" w:hAnsi="Arial" w:cs="Arial"/>
-        </w:rPr>
-        <w:t>.</w:t>
-      </w:r>
-      <w:r>
-        <w:rPr>
-          <w:rFonts w:ascii="Arial" w:hAnsi="Arial" w:cs="Arial"/>
-        </w:rPr>
-        <w:t xml:space="preserve"> Ethereum and Ethcore.</w:t>
-      </w:r>
-      <w:r>
-        <w:rPr>
-          <w:rFonts w:ascii="Arial" w:hAnsi="Arial" w:cs="Arial"/>
-        </w:rPr>
-        <w:t xml:space="preserve"> Disponível em: &lt;</w:t>
-      </w:r>
-      <w:hyperlink r:id="rId22" w:history="1">
-        <w:r>
-          <w:rPr>
-            <w:rStyle w:val="Hyperlink"/>
-            <w:rFonts w:ascii="Arial" w:hAnsi="Arial" w:cs="Arial"/>
-            <w:color w:val="000000" w:themeColor="text1"/>
-          </w:rPr>
-          <w:t>http://www.cryptopapers.net/papers/ethereum-yellowpaper.pdf</w:t>
-        </w:r>
-      </w:hyperlink>
-      <w:r>
-        <w:rPr>
-          <w:rFonts w:ascii="Arial" w:hAnsi="Arial" w:cs="Arial"/>
-        </w:rPr>
-        <w:t>&gt;</w:t>
-      </w:r>
-      <w:r>
-        <w:rPr>
-          <w:rFonts w:ascii="Arial" w:hAnsi="Arial" w:cs="Arial"/>
-        </w:rPr>
-        <w:t>. Acesso em</w:t>
-      </w:r>
-      <w:r>
-        <w:rPr>
-          <w:rFonts w:ascii="Arial" w:hAnsi="Arial" w:cs="Arial"/>
-        </w:rPr>
-        <w:t>:</w:t>
-      </w:r>
-      <w:r>
-        <w:rPr>
-          <w:rFonts w:ascii="Arial" w:hAnsi="Arial" w:cs="Arial"/>
-        </w:rPr>
-        <w:t xml:space="preserve"> 13 jun.</w:t>
-      </w:r>
-      <w:r>
-        <w:rPr>
-          <w:rFonts w:ascii="Arial" w:hAnsi="Arial" w:cs="Arial"/>
-        </w:rPr>
-        <w:t xml:space="preserve"> </w:t>
-      </w:r>
-      <w:r>
-        <w:rPr>
-          <w:rFonts w:ascii="Arial" w:hAnsi="Arial" w:cs="Arial"/>
-        </w:rPr>
-        <w:t>20</w:t>
-      </w:r>
-      <w:r>
-        <w:rPr>
-          <w:rFonts w:ascii="Arial" w:hAnsi="Arial" w:cs="Arial"/>
-        </w:rPr>
-        <w:t>1</w:t>
-      </w:r>
-      <w:r>
-        <w:rPr>
-          <w:rFonts w:ascii="Arial" w:hAnsi="Arial" w:cs="Arial"/>
-        </w:rPr>
-        <w:t>7</w:t>
-      </w:r>
-      <w:r>
-        <w:rPr>
-          <w:rFonts w:ascii="Arial" w:hAnsi="Arial" w:cs="Arial"/>
-        </w:rPr>
-        <w:t>.</w:t>
       </w:r>
     </w:p>
     <w:sectPr>
@@ -8873,7 +8636,7 @@
                               <w:sz w:val="18"/>
                               <w:szCs w:val="18"/>
                             </w:rPr>
-                            <w:t>1</w:t>
+                            <w:t>6</w:t>
                           </w:r>
                           <w:r>
                             <w:rPr>
@@ -8956,7 +8719,7 @@
                         <w:sz w:val="18"/>
                         <w:szCs w:val="18"/>
                       </w:rPr>
-                      <w:t>1</w:t>
+                      <w:t>6</w:t>
                     </w:r>
                     <w:r>
                       <w:rPr>
@@ -11662,7 +11425,7 @@
   <a:extraClrSchemeLst/>
   <a:extLst>
     <a:ext uri="{05A4C25C-085E-4340-85A3-A5531E510DB2}">
-      <thm15:themeFamily xmlns="" xmlns:thm15="http://schemas.microsoft.com/office/thememl/2012/main" name="Office Theme" id="{62F939B6-93AF-4DB8-9C6B-D6C7DFDC589F}" vid="{4A3C46E8-61CC-4603-A589-7422A47A8E4A}"/>
+      <thm15:themeFamily xmlns:thm15="http://schemas.microsoft.com/office/thememl/2012/main" xmlns="" name="Office Theme" id="{62F939B6-93AF-4DB8-9C6B-D6C7DFDC589F}" vid="{4A3C46E8-61CC-4603-A589-7422A47A8E4A}"/>
     </a:ext>
   </a:extLst>
 </a:theme>
@@ -11673,7 +11436,7 @@
 </file>
 
 <file path=customXml/itemProps1.xml><?xml version="1.0" encoding="utf-8"?>
-<ds:datastoreItem xmlns:ds="http://schemas.openxmlformats.org/officeDocument/2006/customXml" ds:itemID="{984F95D3-CEBD-433B-9ABB-EE9C25162582}">
+<ds:datastoreItem xmlns:ds="http://schemas.openxmlformats.org/officeDocument/2006/customXml" ds:itemID="{ECDDFE94-D2C9-4673-B2DB-0AA0105C3C64}">
   <ds:schemaRefs>
     <ds:schemaRef ds:uri="http://schemas.openxmlformats.org/officeDocument/2006/bibliography"/>
   </ds:schemaRefs>

</xml_diff>

<commit_message>
docs: Add details about evm
</commit_message>
<xml_diff>
--- a/inicepg/ethervoltz-paper-inicepg.docx
+++ b/inicepg/ethervoltz-paper-inicepg.docx
@@ -2034,7 +2034,7 @@
           <w:rFonts w:ascii="Arial" w:hAnsi="Arial" w:cs="Arial"/>
           <w:lang w:val="pt-BR"/>
         </w:rPr>
-        <w:t>e computadores interconectados,</w:t>
+        <w:t>e computadores interconectados</w:t>
       </w:r>
       <w:r>
         <w:rPr>
@@ -2048,14 +2048,28 @@
           <w:rFonts w:ascii="Arial" w:hAnsi="Arial" w:cs="Arial"/>
           <w:lang w:val="pt-BR"/>
         </w:rPr>
-        <w:t>que</w:t>
-      </w:r>
-      <w:r>
-        <w:rPr>
-          <w:rFonts w:ascii="Arial" w:hAnsi="Arial" w:cs="Arial"/>
-          <w:lang w:val="pt-BR"/>
-        </w:rPr>
-        <w:t xml:space="preserve"> possui um único processo e um único </w:t>
+        <w:t>que possuem uma cópia do blockchain.</w:t>
+      </w:r>
+      <w:r>
+        <w:rPr>
+          <w:rFonts w:ascii="Arial" w:hAnsi="Arial" w:cs="Arial"/>
+          <w:lang w:val="pt-BR"/>
+        </w:rPr>
+        <w:t xml:space="preserve"> </w:t>
+      </w:r>
+      <w:r>
+        <w:rPr>
+          <w:rFonts w:ascii="Arial" w:hAnsi="Arial" w:cs="Arial"/>
+          <w:lang w:val="pt-BR"/>
+        </w:rPr>
+        <w:t>Este computador global p</w:t>
+      </w:r>
+      <w:r>
+        <w:rPr>
+          <w:rFonts w:ascii="Arial" w:hAnsi="Arial" w:cs="Arial"/>
+          <w:lang w:val="pt-BR"/>
+        </w:rPr>
+        <w:t>ossui um único processo</w:t>
       </w:r>
       <w:r>
         <w:rPr>
@@ -2063,14 +2077,6 @@
           <w:i/>
           <w:lang w:val="pt-BR"/>
         </w:rPr>
-        <w:t>thread</w:t>
-      </w:r>
-      <w:r>
-        <w:rPr>
-          <w:rFonts w:ascii="Arial" w:hAnsi="Arial" w:cs="Arial"/>
-          <w:i/>
-          <w:lang w:val="pt-BR"/>
-        </w:rPr>
         <w:t xml:space="preserve">, </w:t>
       </w:r>
       <w:r>
@@ -2092,7 +2098,7 @@
           <w:rFonts w:ascii="Arial" w:hAnsi="Arial" w:cs="Arial"/>
           <w:lang w:val="pt-BR"/>
         </w:rPr>
-        <w:t xml:space="preserve">. </w:t>
+        <w:t xml:space="preserve"> </w:t>
       </w:r>
       <w:r>
         <w:rPr>
@@ -2100,6 +2106,13 @@
           <w:lang w:val="pt-BR"/>
         </w:rPr>
         <w:t>(VOGELSTELLER et al., 2017).</w:t>
+      </w:r>
+      <w:r>
+        <w:rPr>
+          <w:rFonts w:ascii="Arial" w:hAnsi="Arial"/>
+          <w:lang w:val="pt-BR"/>
+        </w:rPr>
+        <w:t xml:space="preserve"> </w:t>
       </w:r>
     </w:p>
     <w:p>
@@ -2117,42 +2130,55 @@
           <w:rFonts w:ascii="Arial" w:hAnsi="Arial"/>
           <w:lang w:val="pt-BR"/>
         </w:rPr>
-        <w:t>Como o código do contrato é aberto e as transações são asseguradas por criptografia de chaves assimétricas, um auditor pode verificar as regras de negócio do sistema e verificar a origem de todas as transações realizadas</w:t>
-      </w:r>
-      <w:r>
-        <w:rPr>
-          <w:rFonts w:ascii="Arial" w:hAnsi="Arial"/>
-          <w:lang w:val="pt-BR"/>
-        </w:rPr>
-        <w:t xml:space="preserve"> (</w:t>
-      </w:r>
-      <w:r>
-        <w:rPr>
-          <w:rFonts w:ascii="Arial" w:hAnsi="Arial"/>
-          <w:lang w:val="pt-BR"/>
-        </w:rPr>
-        <w:t>ETHEREUM, 2017</w:t>
-      </w:r>
-      <w:r>
-        <w:rPr>
-          <w:rFonts w:ascii="Arial" w:hAnsi="Arial"/>
-          <w:lang w:val="pt-BR"/>
-        </w:rPr>
-        <w:t>)</w:t>
-      </w:r>
-      <w:r>
-        <w:rPr>
-          <w:rFonts w:ascii="Arial" w:hAnsi="Arial"/>
-          <w:lang w:val="pt-BR"/>
-        </w:rPr>
-        <w:t>.</w:t>
-      </w:r>
-      <w:r>
-        <w:rPr>
-          <w:rFonts w:ascii="Arial" w:hAnsi="Arial"/>
-          <w:lang w:val="pt-BR"/>
-        </w:rPr>
-        <w:t xml:space="preserve"> De maneira similar a outras </w:t>
+        <w:t xml:space="preserve">Alterações de estado são executados por qualquer pessoa que queira dedicar hardware e eletricidade para isso e recebem uma recompensa financeira, paga pelos usuários da rede. Essas pessoas são popularmente conhecidas com </w:t>
+      </w:r>
+      <w:r>
+        <w:rPr>
+          <w:rFonts w:ascii="Arial" w:hAnsi="Arial"/>
+          <w:lang w:val="pt-BR"/>
+        </w:rPr>
+        <w:t>“</w:t>
+      </w:r>
+      <w:r>
+        <w:rPr>
+          <w:rFonts w:ascii="Arial" w:hAnsi="Arial"/>
+          <w:lang w:val="pt-BR"/>
+        </w:rPr>
+        <w:t>minerador</w:t>
+      </w:r>
+      <w:bookmarkStart w:id="0" w:name="_GoBack"/>
+      <w:bookmarkEnd w:id="0"/>
+      <w:r>
+        <w:rPr>
+          <w:rFonts w:ascii="Arial" w:hAnsi="Arial"/>
+          <w:lang w:val="pt-BR"/>
+        </w:rPr>
+        <w:t>es</w:t>
+      </w:r>
+      <w:r>
+        <w:rPr>
+          <w:rFonts w:ascii="Arial" w:hAnsi="Arial"/>
+          <w:lang w:val="pt-BR"/>
+        </w:rPr>
+        <w:t>”.</w:t>
+      </w:r>
+    </w:p>
+    <w:p>
+      <w:pPr>
+        <w:pStyle w:val="TextosemFormatao1"/>
+        <w:ind w:firstLine="360"/>
+        <w:jc w:val="both"/>
+        <w:rPr>
+          <w:rFonts w:ascii="Arial" w:hAnsi="Arial"/>
+          <w:lang w:val="pt-BR"/>
+        </w:rPr>
+      </w:pPr>
+      <w:r>
+        <w:rPr>
+          <w:rFonts w:ascii="Arial" w:hAnsi="Arial"/>
+          <w:lang w:val="pt-BR"/>
+        </w:rPr>
+        <w:t xml:space="preserve">De maneira similar a outras </w:t>
       </w:r>
       <w:r>
         <w:rPr>
@@ -3610,6 +3636,38 @@
         </w:rPr>
         <w:lastRenderedPageBreak/>
         <w:t>Cada voto é uma transferência de uma carteira associada a uma determinada urna, para uma carteira associada a um determinado candidato. A apuração dos votos é um procedimento instantâneo e consiste em solicitar o balanço das carteiras associadas a cada candidato.</w:t>
+      </w:r>
+    </w:p>
+    <w:p>
+      <w:pPr>
+        <w:pStyle w:val="TextosemFormatao1"/>
+        <w:ind w:firstLine="360"/>
+        <w:jc w:val="both"/>
+        <w:rPr>
+          <w:rFonts w:ascii="Arial" w:hAnsi="Arial"/>
+          <w:lang w:val="pt-BR"/>
+        </w:rPr>
+      </w:pPr>
+      <w:r>
+        <w:rPr>
+          <w:rFonts w:ascii="Arial" w:hAnsi="Arial"/>
+          <w:lang w:val="pt-BR"/>
+        </w:rPr>
+        <w:t>Como o código do contrato é aberto e as transações são asseguradas por criptografia de chaves assimétricas</w:t>
+      </w:r>
+      <w:r>
+        <w:rPr>
+          <w:rFonts w:ascii="Arial" w:hAnsi="Arial"/>
+          <w:lang w:val="pt-BR"/>
+        </w:rPr>
+        <w:t xml:space="preserve"> </w:t>
+      </w:r>
+      <w:r>
+        <w:rPr>
+          <w:rFonts w:ascii="Arial" w:hAnsi="Arial"/>
+          <w:lang w:val="pt-BR"/>
+        </w:rPr>
+        <w:t>(ETHEREUM, 2017), um auditor pode verificar as regras de negócio do sistema e verificar a origem de todas as transações realizadas.</w:t>
       </w:r>
     </w:p>
     <w:p>
@@ -5073,7 +5131,15 @@
           <w:rFonts w:ascii="Arial" w:hAnsi="Arial" w:cs="Arial"/>
           <w:lang w:val="pt-BR"/>
         </w:rPr>
-        <w:t>A e 5000 para a Urna B para que</w:t>
+        <w:t xml:space="preserve">A e </w:t>
+      </w:r>
+      <w:r>
+        <w:rPr>
+          <w:rFonts w:ascii="Arial" w:hAnsi="Arial" w:cs="Arial"/>
+          <w:lang w:val="pt-BR"/>
+        </w:rPr>
+        <w:lastRenderedPageBreak/>
+        <w:t>5000 para a Urna B para que</w:t>
       </w:r>
       <w:r>
         <w:rPr>
@@ -5105,7 +5171,6 @@
           <w:rFonts w:ascii="Arial" w:hAnsi="Arial" w:cs="Arial"/>
           <w:lang w:val="pt-BR"/>
         </w:rPr>
-        <w:lastRenderedPageBreak/>
         <w:t xml:space="preserve">Com o explorador de blocos </w:t>
       </w:r>
       <w:r>
@@ -7149,6 +7214,7 @@
           <w:rFonts w:ascii="Arial" w:hAnsi="Arial" w:cs="Arial"/>
           <w:lang w:val="pt-BR"/>
         </w:rPr>
+        <w:lastRenderedPageBreak/>
         <w:t xml:space="preserve">O endereço da carteira do candidato que recebeu o voto for o mesmo que o impresso no </w:t>
       </w:r>
       <w:r>
@@ -7235,7 +7301,6 @@
           <w:b/>
           <w:lang w:val="pt-BR"/>
         </w:rPr>
-        <w:lastRenderedPageBreak/>
         <w:t>Conclusão</w:t>
       </w:r>
     </w:p>
@@ -7725,42 +7790,405 @@
           <w:rFonts w:ascii="Arial" w:hAnsi="Arial" w:cs="Arial"/>
           <w:szCs w:val="20"/>
         </w:rPr>
-        <w:t xml:space="preserve">VOGELSTELLER, F. et al. </w:t>
+        <w:t>REITWIESSNER</w:t>
       </w:r>
       <w:r>
         <w:rPr>
           <w:rFonts w:ascii="Arial" w:hAnsi="Arial" w:cs="Arial"/>
           <w:szCs w:val="20"/>
         </w:rPr>
-        <w:t>What Is Ethereum</w:t>
+        <w:t>,</w:t>
       </w:r>
       <w:r>
         <w:rPr>
           <w:rFonts w:ascii="Arial" w:hAnsi="Arial" w:cs="Arial"/>
           <w:szCs w:val="20"/>
         </w:rPr>
+        <w:t xml:space="preserve"> C. et al.</w:t>
+      </w:r>
+      <w:r>
+        <w:rPr>
+          <w:rFonts w:ascii="Arial" w:hAnsi="Arial" w:cs="Arial"/>
+          <w:szCs w:val="20"/>
+        </w:rPr>
+        <w:t xml:space="preserve"> Solidity Documentation.</w:t>
+      </w:r>
+      <w:r>
+        <w:rPr>
+          <w:rFonts w:ascii="Arial" w:hAnsi="Arial" w:cs="Arial"/>
+          <w:szCs w:val="20"/>
+        </w:rPr>
+        <w:t xml:space="preserve"> 2017.</w:t>
+      </w:r>
+      <w:r>
+        <w:rPr>
+          <w:rFonts w:ascii="Arial" w:hAnsi="Arial" w:cs="Arial"/>
+          <w:szCs w:val="20"/>
+        </w:rPr>
+        <w:t xml:space="preserve"> Disponível em: &lt;</w:t>
+      </w:r>
+      <w:r>
+        <w:rPr>
+          <w:rFonts w:ascii="Arial" w:hAnsi="Arial" w:cs="Arial"/>
+          <w:szCs w:val="20"/>
+          <w:u w:val="single"/>
+        </w:rPr>
+        <w:t>https://solidity.readthedocs.io/en/latest</w:t>
+      </w:r>
+      <w:r>
+        <w:rPr>
+          <w:rFonts w:ascii="Arial" w:hAnsi="Arial" w:cs="Arial"/>
+          <w:szCs w:val="20"/>
+        </w:rPr>
+        <w:t>/&gt;. Acesso em</w:t>
+      </w:r>
+      <w:r>
+        <w:rPr>
+          <w:rFonts w:ascii="Arial" w:hAnsi="Arial" w:cs="Arial"/>
+          <w:szCs w:val="20"/>
+        </w:rPr>
+        <w:t>:</w:t>
+      </w:r>
+      <w:r>
+        <w:rPr>
+          <w:rFonts w:ascii="Arial" w:hAnsi="Arial" w:cs="Arial"/>
+          <w:szCs w:val="20"/>
+        </w:rPr>
+        <w:t xml:space="preserve"> 6 jun.</w:t>
+      </w:r>
+      <w:r>
+        <w:rPr>
+          <w:rFonts w:ascii="Arial" w:hAnsi="Arial" w:cs="Arial"/>
+          <w:szCs w:val="20"/>
+        </w:rPr>
+        <w:t xml:space="preserve"> </w:t>
+      </w:r>
+      <w:r>
+        <w:rPr>
+          <w:rFonts w:ascii="Arial" w:hAnsi="Arial" w:cs="Arial"/>
+          <w:szCs w:val="20"/>
+        </w:rPr>
+        <w:t>2017</w:t>
+      </w:r>
+      <w:r>
+        <w:rPr>
+          <w:rFonts w:ascii="Arial" w:hAnsi="Arial" w:cs="Arial"/>
+          <w:szCs w:val="20"/>
+        </w:rPr>
         <w:t>.</w:t>
       </w:r>
+    </w:p>
+    <w:p>
+      <w:pPr>
+        <w:pStyle w:val="TextosemFormatao1"/>
+        <w:rPr>
+          <w:rFonts w:ascii="Arial" w:hAnsi="Arial" w:cs="Arial"/>
+        </w:rPr>
+      </w:pPr>
+    </w:p>
+    <w:p>
+      <w:pPr>
+        <w:pStyle w:val="TextosemFormatao1"/>
+        <w:rPr>
+          <w:rFonts w:ascii="Arial" w:hAnsi="Arial" w:cs="Arial"/>
+        </w:rPr>
+      </w:pPr>
+      <w:r>
+        <w:rPr>
+          <w:rFonts w:ascii="Arial" w:hAnsi="Arial" w:cs="Arial"/>
+        </w:rPr>
+        <w:t>RIVEST, R.</w:t>
+      </w:r>
+      <w:r>
+        <w:rPr>
+          <w:rFonts w:ascii="Arial" w:hAnsi="Arial" w:cs="Arial"/>
+        </w:rPr>
+        <w:t>L.; WACK. J</w:t>
+      </w:r>
+      <w:r>
+        <w:rPr>
+          <w:rFonts w:ascii="Arial" w:hAnsi="Arial" w:cs="Arial"/>
+        </w:rPr>
+        <w:t>.</w:t>
+      </w:r>
+      <w:r>
+        <w:rPr>
+          <w:rFonts w:ascii="Arial" w:hAnsi="Arial" w:cs="Arial"/>
+        </w:rPr>
+        <w:t>P.</w:t>
+      </w:r>
+      <w:r>
+        <w:rPr>
+          <w:rFonts w:ascii="Arial" w:hAnsi="Arial" w:cs="Arial"/>
+        </w:rPr>
+        <w:t xml:space="preserve"> On the notion of </w:t>
+      </w:r>
+      <w:r>
+        <w:rPr>
+          <w:rFonts w:ascii="Arial" w:hAnsi="Arial" w:cs="Arial"/>
+          <w:lang w:val="en-US"/>
+        </w:rPr>
+        <w:t>“</w:t>
+      </w:r>
+      <w:r>
+        <w:rPr>
+          <w:rFonts w:ascii="Arial" w:hAnsi="Arial" w:cs="Arial"/>
+        </w:rPr>
+        <w:t>software independence“ in voting systems</w:t>
+      </w:r>
+      <w:r>
+        <w:rPr>
+          <w:rFonts w:ascii="Arial" w:hAnsi="Arial" w:cs="Arial"/>
+        </w:rPr>
+        <w:t>.</w:t>
+      </w:r>
+      <w:r>
+        <w:rPr>
+          <w:rFonts w:ascii="Arial" w:hAnsi="Arial" w:cs="Arial"/>
+        </w:rPr>
+        <w:t xml:space="preserve"> Cambridge, MA.</w:t>
+      </w:r>
+      <w:r>
+        <w:rPr>
+          <w:rFonts w:ascii="Arial" w:hAnsi="Arial" w:cs="Arial"/>
+        </w:rPr>
+        <w:t xml:space="preserve"> </w:t>
+      </w:r>
+      <w:r>
+        <w:rPr>
+          <w:rFonts w:ascii="Arial" w:hAnsi="Arial" w:cs="Arial"/>
+        </w:rPr>
+        <w:t>MIT. 2006.</w:t>
+      </w:r>
+      <w:r>
+        <w:rPr>
+          <w:rFonts w:ascii="Arial" w:hAnsi="Arial" w:cs="Arial"/>
+        </w:rPr>
+        <w:t xml:space="preserve"> Disponível em: &lt;</w:t>
+      </w:r>
+      <w:hyperlink r:id="rId19" w:history="1">
+        <w:r>
+          <w:rPr>
+            <w:rStyle w:val="Hyperlink"/>
+            <w:rFonts w:ascii="Arial" w:hAnsi="Arial" w:cs="Arial"/>
+            <w:color w:val="000000" w:themeColor="text1"/>
+          </w:rPr>
+          <w:t>https://people.csail.mit.edu/rivest/pubs/RW06.pdf</w:t>
+        </w:r>
+      </w:hyperlink>
+      <w:r>
+        <w:rPr>
+          <w:rFonts w:ascii="Arial" w:hAnsi="Arial" w:cs="Arial"/>
+        </w:rPr>
+        <w:t>&gt;</w:t>
+      </w:r>
+      <w:r>
+        <w:rPr>
+          <w:rFonts w:ascii="Arial" w:hAnsi="Arial" w:cs="Arial"/>
+        </w:rPr>
+        <w:t>. Acesso em</w:t>
+      </w:r>
+      <w:r>
+        <w:rPr>
+          <w:rFonts w:ascii="Arial" w:hAnsi="Arial" w:cs="Arial"/>
+        </w:rPr>
+        <w:t>:</w:t>
+      </w:r>
+      <w:r>
+        <w:rPr>
+          <w:rFonts w:ascii="Arial" w:hAnsi="Arial" w:cs="Arial"/>
+        </w:rPr>
+        <w:t xml:space="preserve"> 22 jul.</w:t>
+      </w:r>
+      <w:r>
+        <w:rPr>
+          <w:rFonts w:ascii="Arial" w:hAnsi="Arial" w:cs="Arial"/>
+        </w:rPr>
+        <w:t xml:space="preserve"> </w:t>
+      </w:r>
+      <w:r>
+        <w:rPr>
+          <w:rFonts w:ascii="Arial" w:hAnsi="Arial" w:cs="Arial"/>
+        </w:rPr>
+        <w:t>2017.</w:t>
+      </w:r>
+    </w:p>
+    <w:p>
+      <w:pPr>
+        <w:pStyle w:val="TextosemFormatao1"/>
+        <w:rPr>
+          <w:rFonts w:ascii="Arial" w:hAnsi="Arial" w:cs="Arial"/>
+          <w:lang w:val="pt-BR"/>
+        </w:rPr>
+      </w:pPr>
+    </w:p>
+    <w:p>
+      <w:pPr>
+        <w:pStyle w:val="TextosemFormatao1"/>
+        <w:rPr>
+          <w:rFonts w:ascii="Arial" w:hAnsi="Arial" w:cs="Arial"/>
+        </w:rPr>
+      </w:pPr>
+      <w:r>
+        <w:rPr>
+          <w:rFonts w:ascii="Arial" w:hAnsi="Arial" w:cs="Arial"/>
+        </w:rPr>
+        <w:t>SÉRVULO, S</w:t>
+      </w:r>
+      <w:r>
+        <w:rPr>
+          <w:rFonts w:ascii="Arial" w:hAnsi="Arial" w:cs="Arial"/>
+        </w:rPr>
+        <w:t>.</w:t>
+      </w:r>
+      <w:r>
+        <w:rPr>
+          <w:rFonts w:ascii="Arial" w:hAnsi="Arial" w:cs="Arial"/>
+        </w:rPr>
+        <w:t xml:space="preserve">S. </w:t>
+      </w:r>
+      <w:r>
+        <w:rPr>
+          <w:rFonts w:ascii="Arial" w:hAnsi="Arial" w:cs="Arial"/>
+        </w:rPr>
+        <w:t>e</w:t>
+      </w:r>
+      <w:r>
+        <w:rPr>
+          <w:rFonts w:ascii="Arial" w:hAnsi="Arial" w:cs="Arial"/>
+        </w:rPr>
+        <w:t>t al. 1º Relatório do Comitê Multidisciplinar Independente</w:t>
+      </w:r>
+      <w:r>
+        <w:rPr>
+          <w:rFonts w:ascii="Arial" w:hAnsi="Arial" w:cs="Arial"/>
+        </w:rPr>
+        <w:t>.</w:t>
+      </w:r>
+      <w:r>
+        <w:rPr>
+          <w:rFonts w:ascii="Arial" w:hAnsi="Arial" w:cs="Arial"/>
+        </w:rPr>
+        <w:t xml:space="preserve"> 2010</w:t>
+      </w:r>
+      <w:r>
+        <w:rPr>
+          <w:rFonts w:ascii="Arial" w:hAnsi="Arial" w:cs="Arial"/>
+        </w:rPr>
+        <w:t>.</w:t>
+      </w:r>
+      <w:r>
+        <w:rPr>
+          <w:rFonts w:ascii="Arial" w:hAnsi="Arial" w:cs="Arial"/>
+        </w:rPr>
+        <w:t xml:space="preserve"> Disponível em</w:t>
+      </w:r>
+      <w:r>
+        <w:rPr>
+          <w:rFonts w:ascii="Arial" w:hAnsi="Arial" w:cs="Arial"/>
+        </w:rPr>
+        <w:t>:</w:t>
+      </w:r>
+      <w:r>
+        <w:rPr>
+          <w:rFonts w:ascii="Arial" w:hAnsi="Arial" w:cs="Arial"/>
+        </w:rPr>
+        <w:t xml:space="preserve"> &lt;</w:t>
+      </w:r>
+      <w:hyperlink r:id="rId20" w:history="1">
+        <w:r>
+          <w:rPr>
+            <w:rStyle w:val="Hyperlink"/>
+            <w:rFonts w:ascii="Arial" w:hAnsi="Arial" w:cs="Arial"/>
+            <w:color w:val="000000" w:themeColor="text1"/>
+          </w:rPr>
+          <w:t>http://www.votoseguro.org/textos/CMind-1-Brasil-2010.pdf</w:t>
+        </w:r>
+      </w:hyperlink>
+      <w:r>
+        <w:rPr>
+          <w:rFonts w:ascii="Arial" w:hAnsi="Arial" w:cs="Arial"/>
+        </w:rPr>
+        <w:t xml:space="preserve">&gt;. </w:t>
+      </w:r>
+      <w:r>
+        <w:rPr>
+          <w:rFonts w:ascii="Arial" w:hAnsi="Arial" w:cs="Arial"/>
+        </w:rPr>
+        <w:t>Acesso em</w:t>
+      </w:r>
+      <w:r>
+        <w:rPr>
+          <w:rFonts w:ascii="Arial" w:hAnsi="Arial" w:cs="Arial"/>
+        </w:rPr>
+        <w:t>:</w:t>
+      </w:r>
+      <w:r>
+        <w:rPr>
+          <w:rFonts w:ascii="Arial" w:hAnsi="Arial" w:cs="Arial"/>
+        </w:rPr>
+        <w:t xml:space="preserve"> </w:t>
+      </w:r>
+      <w:r>
+        <w:rPr>
+          <w:rFonts w:ascii="Arial" w:hAnsi="Arial" w:cs="Arial"/>
+        </w:rPr>
+        <w:t>15 jul</w:t>
+      </w:r>
+      <w:r>
+        <w:rPr>
+          <w:rFonts w:ascii="Arial" w:hAnsi="Arial" w:cs="Arial"/>
+        </w:rPr>
+        <w:t>.</w:t>
+      </w:r>
+      <w:r>
+        <w:rPr>
+          <w:rFonts w:ascii="Arial" w:hAnsi="Arial" w:cs="Arial"/>
+        </w:rPr>
+        <w:t xml:space="preserve"> </w:t>
+      </w:r>
+      <w:r>
+        <w:rPr>
+          <w:rFonts w:ascii="Arial" w:hAnsi="Arial" w:cs="Arial"/>
+        </w:rPr>
+        <w:t>2017.</w:t>
+      </w:r>
+    </w:p>
+    <w:p>
+      <w:pPr>
+        <w:pStyle w:val="TextosemFormatao1"/>
+        <w:rPr>
+          <w:rFonts w:ascii="Arial" w:hAnsi="Arial" w:cs="Arial"/>
+        </w:rPr>
+      </w:pPr>
+    </w:p>
+    <w:p>
+      <w:pPr>
+        <w:pStyle w:val="TextosemFormatao1"/>
+        <w:rPr>
+          <w:rFonts w:ascii="Arial" w:hAnsi="Arial" w:cs="Arial"/>
+        </w:rPr>
+      </w:pPr>
       <w:r>
         <w:rPr>
           <w:rFonts w:ascii="Arial" w:hAnsi="Arial" w:cs="Arial"/>
           <w:szCs w:val="20"/>
         </w:rPr>
-        <w:t xml:space="preserve"> 2017</w:t>
+        <w:t>VOGELSTELLER, F.</w:t>
       </w:r>
       <w:r>
         <w:rPr>
           <w:rFonts w:ascii="Arial" w:hAnsi="Arial" w:cs="Arial"/>
           <w:szCs w:val="20"/>
         </w:rPr>
-        <w:t>.</w:t>
+        <w:t xml:space="preserve"> et al. Ethereum White Paper.</w:t>
       </w:r>
       <w:r>
         <w:rPr>
           <w:rFonts w:ascii="Arial" w:hAnsi="Arial" w:cs="Arial"/>
           <w:szCs w:val="20"/>
         </w:rPr>
-        <w:t xml:space="preserve"> Disponível em: </w:t>
+        <w:t xml:space="preserve"> 2017. Disponível em: </w:t>
       </w:r>
       <w:r>
         <w:rPr>
@@ -7770,7 +8198,70 @@
         </w:rPr>
         <w:t>&lt;</w:t>
       </w:r>
-      <w:hyperlink r:id="rId19" w:history="1">
+      <w:hyperlink r:id="rId21" w:history="1">
+        <w:r>
+          <w:rPr>
+            <w:rStyle w:val="Hyperlink"/>
+            <w:rFonts w:ascii="Arial" w:hAnsi="Arial" w:cs="Arial"/>
+            <w:color w:val="000000" w:themeColor="text1"/>
+            <w:szCs w:val="20"/>
+          </w:rPr>
+          <w:t>https://github.com/ethereum/wiki/wiki/White-Paper</w:t>
+        </w:r>
+      </w:hyperlink>
+      <w:r>
+        <w:rPr>
+          <w:rFonts w:ascii="Arial" w:hAnsi="Arial" w:cs="Arial"/>
+          <w:szCs w:val="20"/>
+        </w:rPr>
+        <w:t>&gt;. Acesso em: 9 jul. 2017.</w:t>
+      </w:r>
+    </w:p>
+    <w:p>
+      <w:pPr>
+        <w:pStyle w:val="TextosemFormatao1"/>
+        <w:rPr>
+          <w:rFonts w:ascii="Arial" w:hAnsi="Arial" w:cs="Arial"/>
+        </w:rPr>
+      </w:pPr>
+    </w:p>
+    <w:p>
+      <w:pPr>
+        <w:pStyle w:val="TextosemFormatao1"/>
+        <w:rPr>
+          <w:rFonts w:ascii="Arial" w:hAnsi="Arial" w:cs="Arial"/>
+        </w:rPr>
+      </w:pPr>
+      <w:r>
+        <w:rPr>
+          <w:rFonts w:ascii="Arial" w:hAnsi="Arial" w:cs="Arial"/>
+          <w:szCs w:val="20"/>
+        </w:rPr>
+        <w:t xml:space="preserve">VOGELSTELLER, F. et al. </w:t>
+      </w:r>
+      <w:r>
+        <w:rPr>
+          <w:rFonts w:ascii="Arial" w:hAnsi="Arial" w:cs="Arial"/>
+          <w:szCs w:val="20"/>
+        </w:rPr>
+        <w:t>What Is Ethereum</w:t>
+      </w:r>
+      <w:r>
+        <w:rPr>
+          <w:rFonts w:ascii="Arial" w:hAnsi="Arial" w:cs="Arial"/>
+          <w:szCs w:val="20"/>
+        </w:rPr>
+        <w:t xml:space="preserve">. 2017. Disponível em: </w:t>
+      </w:r>
+      <w:r>
+        <w:rPr>
+          <w:rFonts w:ascii="Arial" w:hAnsi="Arial" w:cs="Arial"/>
+          <w:color w:val="000000" w:themeColor="text1"/>
+          <w:szCs w:val="20"/>
+        </w:rPr>
+        <w:t>&lt;</w:t>
+      </w:r>
+      <w:hyperlink r:id="rId22" w:history="1">
         <w:r>
           <w:rPr>
             <w:rStyle w:val="Hyperlink"/>
@@ -7786,516 +8277,21 @@
           <w:rFonts w:ascii="Arial" w:hAnsi="Arial" w:cs="Arial"/>
           <w:szCs w:val="20"/>
         </w:rPr>
-        <w:t>&gt;. Acesso em</w:t>
+        <w:t xml:space="preserve">&gt;. Acesso em: </w:t>
       </w:r>
       <w:r>
         <w:rPr>
           <w:rFonts w:ascii="Arial" w:hAnsi="Arial" w:cs="Arial"/>
           <w:szCs w:val="20"/>
         </w:rPr>
-        <w:t>:</w:t>
+        <w:t>3 jun</w:t>
       </w:r>
       <w:r>
         <w:rPr>
           <w:rFonts w:ascii="Arial" w:hAnsi="Arial" w:cs="Arial"/>
           <w:szCs w:val="20"/>
         </w:rPr>
-        <w:t xml:space="preserve"> 9 jul.</w:t>
-      </w:r>
-      <w:r>
-        <w:rPr>
-          <w:rFonts w:ascii="Arial" w:hAnsi="Arial" w:cs="Arial"/>
-          <w:szCs w:val="20"/>
-        </w:rPr>
-        <w:t xml:space="preserve"> </w:t>
-      </w:r>
-      <w:r>
-        <w:rPr>
-          <w:rFonts w:ascii="Arial" w:hAnsi="Arial" w:cs="Arial"/>
-          <w:szCs w:val="20"/>
-        </w:rPr>
-        <w:t>2017.</w:t>
-      </w:r>
-    </w:p>
-    <w:p>
-      <w:pPr>
-        <w:pStyle w:val="TextosemFormatao1"/>
-        <w:rPr>
-          <w:rFonts w:ascii="Arial" w:hAnsi="Arial" w:cs="Arial"/>
-          <w:szCs w:val="20"/>
-        </w:rPr>
-      </w:pPr>
-    </w:p>
-    <w:p>
-      <w:pPr>
-        <w:pStyle w:val="TextosemFormatao1"/>
-        <w:rPr>
-          <w:rFonts w:ascii="Arial" w:hAnsi="Arial" w:cs="Arial"/>
-          <w:szCs w:val="20"/>
-        </w:rPr>
-      </w:pPr>
-      <w:r>
-        <w:rPr>
-          <w:rFonts w:ascii="Arial" w:hAnsi="Arial" w:cs="Arial"/>
-          <w:szCs w:val="20"/>
-        </w:rPr>
-        <w:t>VOGELSTELLER, F.</w:t>
-      </w:r>
-      <w:r>
-        <w:rPr>
-          <w:rFonts w:ascii="Arial" w:hAnsi="Arial" w:cs="Arial"/>
-          <w:szCs w:val="20"/>
-        </w:rPr>
-        <w:t xml:space="preserve"> et </w:t>
-      </w:r>
-      <w:bookmarkStart w:id="0" w:name="_GoBack"/>
-      <w:bookmarkEnd w:id="0"/>
-      <w:r>
-        <w:rPr>
-          <w:rFonts w:ascii="Arial" w:hAnsi="Arial" w:cs="Arial"/>
-          <w:szCs w:val="20"/>
-        </w:rPr>
-        <w:t>al</w:t>
-      </w:r>
-      <w:r>
-        <w:rPr>
-          <w:rFonts w:ascii="Arial" w:hAnsi="Arial" w:cs="Arial"/>
-          <w:szCs w:val="20"/>
-        </w:rPr>
-        <w:t xml:space="preserve">. </w:t>
-      </w:r>
-      <w:r>
-        <w:rPr>
-          <w:rFonts w:ascii="Arial" w:hAnsi="Arial" w:cs="Arial"/>
-          <w:szCs w:val="20"/>
-        </w:rPr>
-        <w:t xml:space="preserve">Ethereum </w:t>
-      </w:r>
-      <w:r>
-        <w:rPr>
-          <w:rFonts w:ascii="Arial" w:hAnsi="Arial" w:cs="Arial"/>
-          <w:szCs w:val="20"/>
-        </w:rPr>
-        <w:t>White Paper.</w:t>
-      </w:r>
-      <w:r>
-        <w:rPr>
-          <w:rFonts w:ascii="Arial" w:hAnsi="Arial" w:cs="Arial"/>
-          <w:szCs w:val="20"/>
-        </w:rPr>
-        <w:t xml:space="preserve"> 2017. Disponível em: </w:t>
-      </w:r>
-      <w:r>
-        <w:rPr>
-          <w:rFonts w:ascii="Arial" w:hAnsi="Arial" w:cs="Arial"/>
-          <w:color w:val="000000" w:themeColor="text1"/>
-          <w:szCs w:val="20"/>
-        </w:rPr>
-        <w:t>&lt;</w:t>
-      </w:r>
-      <w:hyperlink r:id="rId20" w:history="1">
-        <w:r>
-          <w:rPr>
-            <w:rStyle w:val="Hyperlink"/>
-            <w:rFonts w:ascii="Arial" w:hAnsi="Arial" w:cs="Arial"/>
-            <w:color w:val="000000" w:themeColor="text1"/>
-            <w:szCs w:val="20"/>
-          </w:rPr>
-          <w:t>https://github.com/ethereum/wiki/wiki/White-Paper</w:t>
-        </w:r>
-      </w:hyperlink>
-      <w:r>
-        <w:rPr>
-          <w:rFonts w:ascii="Arial" w:hAnsi="Arial" w:cs="Arial"/>
-          <w:szCs w:val="20"/>
-        </w:rPr>
-        <w:t>&gt;. Acesso em: 9 jul. 2017.</w:t>
-      </w:r>
-    </w:p>
-    <w:p>
-      <w:pPr>
-        <w:pStyle w:val="TextosemFormatao1"/>
-        <w:rPr>
-          <w:rFonts w:ascii="Arial" w:hAnsi="Arial" w:cs="Arial"/>
-          <w:szCs w:val="20"/>
-        </w:rPr>
-      </w:pPr>
-    </w:p>
-    <w:p>
-      <w:pPr>
-        <w:pStyle w:val="TextosemFormatao1"/>
-        <w:rPr>
-          <w:rFonts w:ascii="Arial" w:hAnsi="Arial" w:cs="Arial"/>
-          <w:szCs w:val="20"/>
-        </w:rPr>
-      </w:pPr>
-      <w:r>
-        <w:rPr>
-          <w:rFonts w:ascii="Arial" w:hAnsi="Arial" w:cs="Arial"/>
-          <w:szCs w:val="20"/>
-        </w:rPr>
-        <w:t>REITWIESSNER</w:t>
-      </w:r>
-      <w:r>
-        <w:rPr>
-          <w:rFonts w:ascii="Arial" w:hAnsi="Arial" w:cs="Arial"/>
-          <w:szCs w:val="20"/>
-        </w:rPr>
-        <w:t>,</w:t>
-      </w:r>
-      <w:r>
-        <w:rPr>
-          <w:rFonts w:ascii="Arial" w:hAnsi="Arial" w:cs="Arial"/>
-          <w:szCs w:val="20"/>
-        </w:rPr>
-        <w:t xml:space="preserve"> C. et al.</w:t>
-      </w:r>
-      <w:r>
-        <w:rPr>
-          <w:rFonts w:ascii="Arial" w:hAnsi="Arial" w:cs="Arial"/>
-          <w:szCs w:val="20"/>
-        </w:rPr>
-        <w:t xml:space="preserve"> Solidity Documentation.</w:t>
-      </w:r>
-      <w:r>
-        <w:rPr>
-          <w:rFonts w:ascii="Arial" w:hAnsi="Arial" w:cs="Arial"/>
-          <w:szCs w:val="20"/>
-        </w:rPr>
-        <w:t xml:space="preserve"> 2017.</w:t>
-      </w:r>
-      <w:r>
-        <w:rPr>
-          <w:rFonts w:ascii="Arial" w:hAnsi="Arial" w:cs="Arial"/>
-          <w:szCs w:val="20"/>
-        </w:rPr>
-        <w:t xml:space="preserve"> Disponível em: &lt;</w:t>
-      </w:r>
-      <w:r>
-        <w:rPr>
-          <w:rFonts w:ascii="Arial" w:hAnsi="Arial" w:cs="Arial"/>
-          <w:szCs w:val="20"/>
-          <w:u w:val="single"/>
-        </w:rPr>
-        <w:t>https://solidity.readthedocs.io/en/latest</w:t>
-      </w:r>
-      <w:r>
-        <w:rPr>
-          <w:rFonts w:ascii="Arial" w:hAnsi="Arial" w:cs="Arial"/>
-          <w:szCs w:val="20"/>
-        </w:rPr>
-        <w:t>/&gt;. Acesso em</w:t>
-      </w:r>
-      <w:r>
-        <w:rPr>
-          <w:rFonts w:ascii="Arial" w:hAnsi="Arial" w:cs="Arial"/>
-          <w:szCs w:val="20"/>
-        </w:rPr>
-        <w:t>:</w:t>
-      </w:r>
-      <w:r>
-        <w:rPr>
-          <w:rFonts w:ascii="Arial" w:hAnsi="Arial" w:cs="Arial"/>
-          <w:szCs w:val="20"/>
-        </w:rPr>
-        <w:t xml:space="preserve"> 6 jun.</w:t>
-      </w:r>
-      <w:r>
-        <w:rPr>
-          <w:rFonts w:ascii="Arial" w:hAnsi="Arial" w:cs="Arial"/>
-          <w:szCs w:val="20"/>
-        </w:rPr>
-        <w:t xml:space="preserve"> </w:t>
-      </w:r>
-      <w:r>
-        <w:rPr>
-          <w:rFonts w:ascii="Arial" w:hAnsi="Arial" w:cs="Arial"/>
-          <w:szCs w:val="20"/>
-        </w:rPr>
-        <w:t>2017</w:t>
-      </w:r>
-      <w:r>
-        <w:rPr>
-          <w:rFonts w:ascii="Arial" w:hAnsi="Arial" w:cs="Arial"/>
-          <w:szCs w:val="20"/>
-        </w:rPr>
-        <w:t>.</w:t>
-      </w:r>
-    </w:p>
-    <w:p>
-      <w:pPr>
-        <w:pStyle w:val="TextosemFormatao1"/>
-        <w:rPr>
-          <w:rFonts w:ascii="Arial" w:hAnsi="Arial" w:cs="Arial"/>
-        </w:rPr>
-      </w:pPr>
-    </w:p>
-    <w:p>
-      <w:pPr>
-        <w:pStyle w:val="TextosemFormatao1"/>
-        <w:rPr>
-          <w:rFonts w:ascii="Arial" w:hAnsi="Arial" w:cs="Arial"/>
-        </w:rPr>
-      </w:pPr>
-      <w:r>
-        <w:rPr>
-          <w:rFonts w:ascii="Arial" w:hAnsi="Arial" w:cs="Arial"/>
-        </w:rPr>
-        <w:t>RIVEST, R.</w:t>
-      </w:r>
-      <w:r>
-        <w:rPr>
-          <w:rFonts w:ascii="Arial" w:hAnsi="Arial" w:cs="Arial"/>
-        </w:rPr>
-        <w:t>L.; WACK. J</w:t>
-      </w:r>
-      <w:r>
-        <w:rPr>
-          <w:rFonts w:ascii="Arial" w:hAnsi="Arial" w:cs="Arial"/>
-        </w:rPr>
-        <w:t>.</w:t>
-      </w:r>
-      <w:r>
-        <w:rPr>
-          <w:rFonts w:ascii="Arial" w:hAnsi="Arial" w:cs="Arial"/>
-        </w:rPr>
-        <w:t>P.</w:t>
-      </w:r>
-      <w:r>
-        <w:rPr>
-          <w:rFonts w:ascii="Arial" w:hAnsi="Arial" w:cs="Arial"/>
-        </w:rPr>
-        <w:t xml:space="preserve"> On the notion of </w:t>
-      </w:r>
-      <w:r>
-        <w:rPr>
-          <w:rFonts w:ascii="Arial" w:hAnsi="Arial" w:cs="Arial"/>
-          <w:lang w:val="en-US"/>
-        </w:rPr>
-        <w:t>“</w:t>
-      </w:r>
-      <w:r>
-        <w:rPr>
-          <w:rFonts w:ascii="Arial" w:hAnsi="Arial" w:cs="Arial"/>
-        </w:rPr>
-        <w:t>software independence“ in voting systems</w:t>
-      </w:r>
-      <w:r>
-        <w:rPr>
-          <w:rFonts w:ascii="Arial" w:hAnsi="Arial" w:cs="Arial"/>
-        </w:rPr>
-        <w:t>.</w:t>
-      </w:r>
-      <w:r>
-        <w:rPr>
-          <w:rFonts w:ascii="Arial" w:hAnsi="Arial" w:cs="Arial"/>
-        </w:rPr>
-        <w:t xml:space="preserve"> Cambridge, MA.</w:t>
-      </w:r>
-      <w:r>
-        <w:rPr>
-          <w:rFonts w:ascii="Arial" w:hAnsi="Arial" w:cs="Arial"/>
-        </w:rPr>
-        <w:t xml:space="preserve"> </w:t>
-      </w:r>
-      <w:r>
-        <w:rPr>
-          <w:rFonts w:ascii="Arial" w:hAnsi="Arial" w:cs="Arial"/>
-        </w:rPr>
-        <w:t>MIT. 2006.</w:t>
-      </w:r>
-      <w:r>
-        <w:rPr>
-          <w:rFonts w:ascii="Arial" w:hAnsi="Arial" w:cs="Arial"/>
-        </w:rPr>
-        <w:t xml:space="preserve"> Disponível em: &lt;</w:t>
-      </w:r>
-      <w:hyperlink r:id="rId21" w:history="1">
-        <w:r>
-          <w:rPr>
-            <w:rStyle w:val="Hyperlink"/>
-            <w:rFonts w:ascii="Arial" w:hAnsi="Arial" w:cs="Arial"/>
-            <w:color w:val="000000" w:themeColor="text1"/>
-          </w:rPr>
-          <w:t>https://people.csail.mit.edu/rivest/pubs/RW06.pdf</w:t>
-        </w:r>
-      </w:hyperlink>
-      <w:r>
-        <w:rPr>
-          <w:rFonts w:ascii="Arial" w:hAnsi="Arial" w:cs="Arial"/>
-        </w:rPr>
-        <w:t>&gt;</w:t>
-      </w:r>
-      <w:r>
-        <w:rPr>
-          <w:rFonts w:ascii="Arial" w:hAnsi="Arial" w:cs="Arial"/>
-        </w:rPr>
-        <w:t>. Acesso em</w:t>
-      </w:r>
-      <w:r>
-        <w:rPr>
-          <w:rFonts w:ascii="Arial" w:hAnsi="Arial" w:cs="Arial"/>
-        </w:rPr>
-        <w:t>:</w:t>
-      </w:r>
-      <w:r>
-        <w:rPr>
-          <w:rFonts w:ascii="Arial" w:hAnsi="Arial" w:cs="Arial"/>
-        </w:rPr>
-        <w:t xml:space="preserve"> 22 jul.</w:t>
-      </w:r>
-      <w:r>
-        <w:rPr>
-          <w:rFonts w:ascii="Arial" w:hAnsi="Arial" w:cs="Arial"/>
-        </w:rPr>
-        <w:t xml:space="preserve"> </w:t>
-      </w:r>
-      <w:r>
-        <w:rPr>
-          <w:rFonts w:ascii="Arial" w:hAnsi="Arial" w:cs="Arial"/>
-        </w:rPr>
-        <w:t>2017.</w:t>
-      </w:r>
-    </w:p>
-    <w:p>
-      <w:pPr>
-        <w:pStyle w:val="TextosemFormatao1"/>
-        <w:rPr>
-          <w:rFonts w:ascii="Arial" w:hAnsi="Arial" w:cs="Arial"/>
-          <w:lang w:val="pt-BR"/>
-        </w:rPr>
-      </w:pPr>
-    </w:p>
-    <w:p>
-      <w:pPr>
-        <w:pStyle w:val="TextosemFormatao1"/>
-        <w:rPr>
-          <w:rFonts w:ascii="Arial" w:hAnsi="Arial" w:cs="Arial"/>
-        </w:rPr>
-      </w:pPr>
-      <w:r>
-        <w:rPr>
-          <w:rFonts w:ascii="Arial" w:hAnsi="Arial" w:cs="Arial"/>
-        </w:rPr>
-        <w:t>SÉRVULO, S</w:t>
-      </w:r>
-      <w:r>
-        <w:rPr>
-          <w:rFonts w:ascii="Arial" w:hAnsi="Arial" w:cs="Arial"/>
-        </w:rPr>
-        <w:t>.</w:t>
-      </w:r>
-      <w:r>
-        <w:rPr>
-          <w:rFonts w:ascii="Arial" w:hAnsi="Arial" w:cs="Arial"/>
-        </w:rPr>
-        <w:t xml:space="preserve">S. </w:t>
-      </w:r>
-      <w:r>
-        <w:rPr>
-          <w:rFonts w:ascii="Arial" w:hAnsi="Arial" w:cs="Arial"/>
-        </w:rPr>
-        <w:t>e</w:t>
-      </w:r>
-      <w:r>
-        <w:rPr>
-          <w:rFonts w:ascii="Arial" w:hAnsi="Arial" w:cs="Arial"/>
-        </w:rPr>
-        <w:t>t al. 1º Relatório do Comitê Multidisciplinar Independente</w:t>
-      </w:r>
-      <w:r>
-        <w:rPr>
-          <w:rFonts w:ascii="Arial" w:hAnsi="Arial" w:cs="Arial"/>
-        </w:rPr>
-        <w:t>.</w:t>
-      </w:r>
-      <w:r>
-        <w:rPr>
-          <w:rFonts w:ascii="Arial" w:hAnsi="Arial" w:cs="Arial"/>
-        </w:rPr>
-        <w:t xml:space="preserve"> 2010</w:t>
-      </w:r>
-      <w:r>
-        <w:rPr>
-          <w:rFonts w:ascii="Arial" w:hAnsi="Arial" w:cs="Arial"/>
-        </w:rPr>
-        <w:t>.</w:t>
-      </w:r>
-      <w:r>
-        <w:rPr>
-          <w:rFonts w:ascii="Arial" w:hAnsi="Arial" w:cs="Arial"/>
-        </w:rPr>
-        <w:t xml:space="preserve"> Disponível em</w:t>
-      </w:r>
-      <w:r>
-        <w:rPr>
-          <w:rFonts w:ascii="Arial" w:hAnsi="Arial" w:cs="Arial"/>
-        </w:rPr>
-        <w:t>:</w:t>
-      </w:r>
-      <w:r>
-        <w:rPr>
-          <w:rFonts w:ascii="Arial" w:hAnsi="Arial" w:cs="Arial"/>
-        </w:rPr>
-        <w:t xml:space="preserve"> &lt;</w:t>
-      </w:r>
-      <w:hyperlink r:id="rId22" w:history="1">
-        <w:r>
-          <w:rPr>
-            <w:rStyle w:val="Hyperlink"/>
-            <w:rFonts w:ascii="Arial" w:hAnsi="Arial" w:cs="Arial"/>
-            <w:color w:val="000000" w:themeColor="text1"/>
-          </w:rPr>
-          <w:t>http://www.votoseguro.org/textos/CMind-1-Brasil-2010.pdf</w:t>
-        </w:r>
-      </w:hyperlink>
-      <w:r>
-        <w:rPr>
-          <w:rFonts w:ascii="Arial" w:hAnsi="Arial" w:cs="Arial"/>
-        </w:rPr>
-        <w:t xml:space="preserve">&gt;. </w:t>
-      </w:r>
-      <w:r>
-        <w:rPr>
-          <w:rFonts w:ascii="Arial" w:hAnsi="Arial" w:cs="Arial"/>
-        </w:rPr>
-        <w:t>Acesso em</w:t>
-      </w:r>
-      <w:r>
-        <w:rPr>
-          <w:rFonts w:ascii="Arial" w:hAnsi="Arial" w:cs="Arial"/>
-        </w:rPr>
-        <w:t>:</w:t>
-      </w:r>
-      <w:r>
-        <w:rPr>
-          <w:rFonts w:ascii="Arial" w:hAnsi="Arial" w:cs="Arial"/>
-        </w:rPr>
-        <w:t xml:space="preserve"> </w:t>
-      </w:r>
-      <w:r>
-        <w:rPr>
-          <w:rFonts w:ascii="Arial" w:hAnsi="Arial" w:cs="Arial"/>
-        </w:rPr>
-        <w:t>15 jul</w:t>
-      </w:r>
-      <w:r>
-        <w:rPr>
-          <w:rFonts w:ascii="Arial" w:hAnsi="Arial" w:cs="Arial"/>
-        </w:rPr>
-        <w:t>.</w:t>
-      </w:r>
-      <w:r>
-        <w:rPr>
-          <w:rFonts w:ascii="Arial" w:hAnsi="Arial" w:cs="Arial"/>
-        </w:rPr>
-        <w:t xml:space="preserve"> </w:t>
-      </w:r>
-      <w:r>
-        <w:rPr>
-          <w:rFonts w:ascii="Arial" w:hAnsi="Arial" w:cs="Arial"/>
-        </w:rPr>
-        <w:t>2017.</w:t>
+        <w:t>. 2017.</w:t>
       </w:r>
     </w:p>
     <w:sectPr>
@@ -8636,7 +8632,7 @@
                               <w:sz w:val="18"/>
                               <w:szCs w:val="18"/>
                             </w:rPr>
-                            <w:t>6</w:t>
+                            <w:t>1</w:t>
                           </w:r>
                           <w:r>
                             <w:rPr>
@@ -8719,7 +8715,7 @@
                         <w:sz w:val="18"/>
                         <w:szCs w:val="18"/>
                       </w:rPr>
-                      <w:t>6</w:t>
+                      <w:t>1</w:t>
                     </w:r>
                     <w:r>
                       <w:rPr>
@@ -11436,7 +11432,7 @@
 </file>
 
 <file path=customXml/itemProps1.xml><?xml version="1.0" encoding="utf-8"?>
-<ds:datastoreItem xmlns:ds="http://schemas.openxmlformats.org/officeDocument/2006/customXml" ds:itemID="{ECDDFE94-D2C9-4673-B2DB-0AA0105C3C64}">
+<ds:datastoreItem xmlns:ds="http://schemas.openxmlformats.org/officeDocument/2006/customXml" ds:itemID="{ADD33B4C-F095-455E-A318-F0CEF10649FD}">
   <ds:schemaRefs>
     <ds:schemaRef ds:uri="http://schemas.openxmlformats.org/officeDocument/2006/bibliography"/>
   </ds:schemaRefs>

</xml_diff>

<commit_message>
docs: Fix typos and formatting
</commit_message>
<xml_diff>
--- a/inicepg/ethervoltz-paper-inicepg.docx
+++ b/inicepg/ethervoltz-paper-inicepg.docx
@@ -354,7 +354,14 @@
           <w:rFonts w:ascii="Arial" w:hAnsi="Arial" w:cs="Arial"/>
           <w:sz w:val="20"/>
         </w:rPr>
-        <w:t xml:space="preserve"> ao transformar o voto do eleitor em uma criptomoeda para descentralizar parte das provas geradas.</w:t>
+        <w:t xml:space="preserve"> ao transformar o voto do eleitor em uma criptomoeda para descentr</w:t>
+      </w:r>
+      <w:r>
+        <w:rPr>
+          <w:rFonts w:ascii="Arial" w:hAnsi="Arial" w:cs="Arial"/>
+          <w:sz w:val="20"/>
+        </w:rPr>
+        <w:t>alizar parte das provas geradas e facilitar auditorias.</w:t>
       </w:r>
     </w:p>
     <w:p>
@@ -652,7 +659,21 @@
           <w:rFonts w:ascii="Arial" w:hAnsi="Arial"/>
           <w:lang w:val="pt-BR"/>
         </w:rPr>
-        <w:t xml:space="preserve"> ele precisa interagir com o administrador do processo eleitoral para ter acesso os registros digitais, aos equipamentos e aos registros independentes de </w:t>
+        <w:t xml:space="preserve"> ele precisa interagir com o administrador do processo eleitoral para ter acesso </w:t>
+      </w:r>
+      <w:r>
+        <w:rPr>
+          <w:rFonts w:ascii="Arial" w:hAnsi="Arial"/>
+          <w:lang w:val="pt-BR"/>
+        </w:rPr>
+        <w:t>a</w:t>
+      </w:r>
+      <w:r>
+        <w:rPr>
+          <w:rFonts w:ascii="Arial" w:hAnsi="Arial"/>
+          <w:lang w:val="pt-BR"/>
+        </w:rPr>
+        <w:t xml:space="preserve">os registros digitais, aos equipamentos e aos registros independentes de </w:t>
       </w:r>
       <w:r>
         <w:rPr>
@@ -742,7 +763,21 @@
           <w:rFonts w:ascii="Arial" w:hAnsi="Arial"/>
           <w:lang w:val="pt-BR"/>
         </w:rPr>
-        <w:t>esses probemas,</w:t>
+        <w:t>esses prob</w:t>
+      </w:r>
+      <w:r>
+        <w:rPr>
+          <w:rFonts w:ascii="Arial" w:hAnsi="Arial"/>
+          <w:lang w:val="pt-BR"/>
+        </w:rPr>
+        <w:t>l</w:t>
+      </w:r>
+      <w:r>
+        <w:rPr>
+          <w:rFonts w:ascii="Arial" w:hAnsi="Arial"/>
+          <w:lang w:val="pt-BR"/>
+        </w:rPr>
+        <w:t>emas,</w:t>
       </w:r>
       <w:r>
         <w:rPr>
@@ -1148,14 +1183,21 @@
           <w:rFonts w:ascii="Arial" w:hAnsi="Arial"/>
           <w:lang w:val="pt-BR"/>
         </w:rPr>
-        <w:t xml:space="preserve"> é preservado, entretanto, todas as provas geradas no momento do voto são controladas pe</w:t>
-      </w:r>
-      <w:r>
-        <w:rPr>
-          <w:rFonts w:ascii="Arial" w:hAnsi="Arial"/>
-          <w:lang w:val="pt-BR"/>
-        </w:rPr>
-        <w:t>lo administrador. Auditorias ocorrem apenas com a autorização e sob condições impostas pelo mesmo</w:t>
+        <w:t xml:space="preserve"> é preservado, entretanto, todas as provas</w:t>
+      </w:r>
+      <w:r>
+        <w:rPr>
+          <w:rFonts w:ascii="Arial" w:hAnsi="Arial"/>
+          <w:lang w:val="pt-BR"/>
+        </w:rPr>
+        <w:t xml:space="preserve"> geradas no momento do voto seguem sob controle d</w:t>
+      </w:r>
+      <w:r>
+        <w:rPr>
+          <w:rFonts w:ascii="Arial" w:hAnsi="Arial"/>
+          <w:lang w:val="pt-BR"/>
+        </w:rPr>
+        <w:t>o administrador. Auditorias ocorrem apenas com a autorização e sob condições impostas pelo mesmo</w:t>
       </w:r>
       <w:r>
         <w:rPr>
@@ -1264,7 +1306,14 @@
           <w:rFonts w:ascii="Arial" w:hAnsi="Arial"/>
           <w:lang w:val="pt-BR"/>
         </w:rPr>
-        <w:t xml:space="preserve"> que respeite o Princípio da</w:t>
+        <w:t xml:space="preserve"> que respeita</w:t>
+      </w:r>
+      <w:r>
+        <w:rPr>
+          <w:rFonts w:ascii="Arial" w:hAnsi="Arial"/>
+          <w:lang w:val="pt-BR"/>
+        </w:rPr>
+        <w:t xml:space="preserve"> o Princípio da</w:t>
       </w:r>
       <w:r>
         <w:rPr>
@@ -1320,7 +1369,21 @@
           <w:rFonts w:ascii="Arial" w:hAnsi="Arial"/>
           <w:lang w:val="pt-BR"/>
         </w:rPr>
-        <w:t xml:space="preserve"> que decentralize o destino das provas geradas em cada voto, de forma que os registros físicos ficam sob </w:t>
+        <w:t xml:space="preserve"> que de</w:t>
+      </w:r>
+      <w:r>
+        <w:rPr>
+          <w:rFonts w:ascii="Arial" w:hAnsi="Arial"/>
+          <w:lang w:val="pt-BR"/>
+        </w:rPr>
+        <w:t>s</w:t>
+      </w:r>
+      <w:r>
+        <w:rPr>
+          <w:rFonts w:ascii="Arial" w:hAnsi="Arial"/>
+          <w:lang w:val="pt-BR"/>
+        </w:rPr>
+        <w:t xml:space="preserve">centralize o destino das provas geradas em cada voto, de forma que os registros físicos ficam sob </w:t>
       </w:r>
       <w:r>
         <w:rPr>
@@ -2027,14 +2090,14 @@
           <w:rFonts w:ascii="Arial" w:hAnsi="Arial" w:cs="Arial"/>
           <w:lang w:val="pt-BR"/>
         </w:rPr>
-        <w:t>lobal formado por milhares d</w:t>
-      </w:r>
-      <w:r>
-        <w:rPr>
-          <w:rFonts w:ascii="Arial" w:hAnsi="Arial" w:cs="Arial"/>
-          <w:lang w:val="pt-BR"/>
-        </w:rPr>
-        <w:t>e computadores interconectados</w:t>
+        <w:t xml:space="preserve">lobal formado por </w:t>
+      </w:r>
+      <w:r>
+        <w:rPr>
+          <w:rFonts w:ascii="Arial" w:hAnsi="Arial" w:cs="Arial"/>
+          <w:lang w:val="pt-BR"/>
+        </w:rPr>
+        <w:t>computadores conectados e</w:t>
       </w:r>
       <w:r>
         <w:rPr>
@@ -2048,7 +2111,29 @@
           <w:rFonts w:ascii="Arial" w:hAnsi="Arial" w:cs="Arial"/>
           <w:lang w:val="pt-BR"/>
         </w:rPr>
-        <w:t>que possuem uma cópia do blockchain.</w:t>
+        <w:t>que possuem uma cópia do blockchain</w:t>
+      </w:r>
+      <w:r>
+        <w:rPr>
+          <w:rFonts w:ascii="Arial" w:hAnsi="Arial" w:cs="Arial"/>
+          <w:lang w:val="pt-BR"/>
+        </w:rPr>
+        <w:t xml:space="preserve"> </w:t>
+      </w:r>
+      <w:r>
+        <w:rPr>
+          <w:rFonts w:ascii="Arial" w:hAnsi="Arial" w:cs="Arial"/>
+          <w:i/>
+          <w:lang w:val="pt-BR"/>
+        </w:rPr>
+        <w:t>Ethereum</w:t>
+      </w:r>
+      <w:r>
+        <w:rPr>
+          <w:rFonts w:ascii="Arial" w:hAnsi="Arial" w:cs="Arial"/>
+          <w:lang w:val="pt-BR"/>
+        </w:rPr>
+        <w:t>.</w:t>
       </w:r>
       <w:r>
         <w:rPr>
@@ -2144,16 +2229,7 @@
           <w:rFonts w:ascii="Arial" w:hAnsi="Arial"/>
           <w:lang w:val="pt-BR"/>
         </w:rPr>
-        <w:t>minerador</w:t>
-      </w:r>
-      <w:bookmarkStart w:id="0" w:name="_GoBack"/>
-      <w:bookmarkEnd w:id="0"/>
-      <w:r>
-        <w:rPr>
-          <w:rFonts w:ascii="Arial" w:hAnsi="Arial"/>
-          <w:lang w:val="pt-BR"/>
-        </w:rPr>
-        <w:t>es</w:t>
+        <w:t>mineradores</w:t>
       </w:r>
       <w:r>
         <w:rPr>
@@ -2387,8 +2463,8 @@
         </w:rPr>
         <w:drawing>
           <wp:inline distT="0" distB="0" distL="0" distR="0" wp14:anchorId="1C4C56FD" wp14:editId="37B1F037">
-            <wp:extent cx="1822450" cy="1490646"/>
-            <wp:effectExtent l="0" t="0" r="6350" b="0"/>
+            <wp:extent cx="1738349" cy="1421857"/>
+            <wp:effectExtent l="0" t="0" r="0" b="6985"/>
             <wp:docPr id="7" name="Picture 7" descr="C:\Users\rigel\Documents\Faculdade\TCC3\ethervoltz-paper\images\architecture.png"/>
             <wp:cNvGraphicFramePr>
               <a:graphicFrameLocks xmlns:a="http://schemas.openxmlformats.org/drawingml/2006/main" noChangeAspect="1"/>
@@ -2418,7 +2494,7 @@
                   <pic:spPr bwMode="auto">
                     <a:xfrm>
                       <a:off x="0" y="0"/>
-                      <a:ext cx="1839645" cy="1504711"/>
+                      <a:ext cx="1759179" cy="1438895"/>
                     </a:xfrm>
                     <a:prstGeom prst="rect">
                       <a:avLst/>
@@ -2441,7 +2517,7 @@
         <w:jc w:val="center"/>
         <w:rPr>
           <w:rFonts w:ascii="Arial" w:hAnsi="Arial"/>
-          <w:sz w:val="18"/>
+          <w:sz w:val="16"/>
           <w:lang w:val="pt-BR"/>
         </w:rPr>
       </w:pPr>
@@ -2976,14 +3052,14 @@
           <w:rFonts w:ascii="Arial" w:hAnsi="Arial"/>
           <w:lang w:val="pt-BR"/>
         </w:rPr>
-        <w:t>, portanto</w:t>
-      </w:r>
-      <w:r>
-        <w:rPr>
-          <w:rFonts w:ascii="Arial" w:hAnsi="Arial"/>
-          <w:lang w:val="pt-BR"/>
-        </w:rPr>
-        <w:t xml:space="preserve"> estão sujeitas a ataques internos e externos que podem causar o vazamento das mesmas. De maneira similar, o </w:t>
+        <w:t xml:space="preserve">, </w:t>
+      </w:r>
+      <w:r>
+        <w:rPr>
+          <w:rFonts w:ascii="Arial" w:hAnsi="Arial"/>
+          <w:lang w:val="pt-BR"/>
+        </w:rPr>
+        <w:t xml:space="preserve">estão sujeitas a ataques internos e externos que podem causar o vazamento das mesmas. De maneira similar, o </w:t>
       </w:r>
       <w:r>
         <w:rPr>
@@ -3653,21 +3729,7 @@
           <w:rFonts w:ascii="Arial" w:hAnsi="Arial"/>
           <w:lang w:val="pt-BR"/>
         </w:rPr>
-        <w:t>Como o código do contrato é aberto e as transações são asseguradas por criptografia de chaves assimétricas</w:t>
-      </w:r>
-      <w:r>
-        <w:rPr>
-          <w:rFonts w:ascii="Arial" w:hAnsi="Arial"/>
-          <w:lang w:val="pt-BR"/>
-        </w:rPr>
-        <w:t xml:space="preserve"> </w:t>
-      </w:r>
-      <w:r>
-        <w:rPr>
-          <w:rFonts w:ascii="Arial" w:hAnsi="Arial"/>
-          <w:lang w:val="pt-BR"/>
-        </w:rPr>
-        <w:t>(ETHEREUM, 2017), um auditor pode verificar as regras de negócio do sistema e verificar a origem de todas as transações realizadas.</w:t>
+        <w:t>Como o código do contrato é aberto e as transações são asseguradas por criptografia de chaves assimétricas (ETHEREUM, 2017), um auditor pode verificar as regras de negócio do sistema e verificar a origem de todas as transações realizadas.</w:t>
       </w:r>
     </w:p>
     <w:p>
@@ -3987,21 +4049,7 @@
           <w:rFonts w:ascii="Arial" w:hAnsi="Arial" w:cs="Arial"/>
           <w:lang w:val="pt-BR"/>
         </w:rPr>
-        <w:t xml:space="preserve">er durante o período eleitoral, portanto, fraudes também só podem ocorrer neste </w:t>
-      </w:r>
-      <w:r>
-        <w:rPr>
-          <w:rFonts w:ascii="Arial" w:hAnsi="Arial" w:cs="Arial"/>
-          <w:lang w:val="pt-BR"/>
-        </w:rPr>
-        <w:t>intervalo</w:t>
-      </w:r>
-      <w:r>
-        <w:rPr>
-          <w:rFonts w:ascii="Arial" w:hAnsi="Arial" w:cs="Arial"/>
-          <w:lang w:val="pt-BR"/>
-        </w:rPr>
-        <w:t>;</w:t>
+        <w:t>er durante o período eleitoral;</w:t>
       </w:r>
     </w:p>
     <w:p>
@@ -4029,21 +4077,7 @@
           <w:rFonts w:ascii="Arial" w:hAnsi="Arial" w:cs="Arial"/>
           <w:lang w:val="pt-BR"/>
         </w:rPr>
-        <w:t>VoltTokens</w:t>
-      </w:r>
-      <w:r>
-        <w:rPr>
-          <w:rFonts w:ascii="Arial" w:hAnsi="Arial" w:cs="Arial"/>
-          <w:lang w:val="pt-BR"/>
-        </w:rPr>
-        <w:t xml:space="preserve"> no período eleitoral</w:t>
-      </w:r>
-      <w:r>
-        <w:rPr>
-          <w:rFonts w:ascii="Arial" w:hAnsi="Arial" w:cs="Arial"/>
-          <w:lang w:val="pt-BR"/>
-        </w:rPr>
-        <w:t>;</w:t>
+        <w:t>VoltTokens;</w:t>
       </w:r>
     </w:p>
     <w:p>
@@ -4247,7 +4281,21 @@
           <w:rFonts w:ascii="Arial" w:hAnsi="Arial" w:cs="Arial"/>
           <w:lang w:val="pt-BR"/>
         </w:rPr>
-        <w:t>As regras anteriores são auditáveis por qualquer um através do código fonte do contrato disponibilizado pelo administrador.</w:t>
+        <w:t xml:space="preserve">As regras anteriores são auditáveis por qualquer </w:t>
+      </w:r>
+      <w:r>
+        <w:rPr>
+          <w:rFonts w:ascii="Arial" w:hAnsi="Arial" w:cs="Arial"/>
+          <w:lang w:val="pt-BR"/>
+        </w:rPr>
+        <w:t>pessoa</w:t>
+      </w:r>
+      <w:r>
+        <w:rPr>
+          <w:rFonts w:ascii="Arial" w:hAnsi="Arial" w:cs="Arial"/>
+          <w:lang w:val="pt-BR"/>
+        </w:rPr>
+        <w:t xml:space="preserve"> através do código fonte do contrato disponibilizado pelo administrador.</w:t>
       </w:r>
       <w:r>
         <w:rPr>
@@ -4268,7 +4316,21 @@
           <w:rFonts w:ascii="Arial" w:hAnsi="Arial" w:cs="Arial"/>
           <w:lang w:val="pt-BR"/>
         </w:rPr>
-        <w:t xml:space="preserve"> são rastreáveis desde o momento de sua emissão, portanto, roubos de votos ficam registrados permanentemente no blockchain assim como </w:t>
+        <w:t xml:space="preserve"> são rastreáveis desde o momento de sua emissão</w:t>
+      </w:r>
+      <w:r>
+        <w:rPr>
+          <w:rFonts w:ascii="Arial" w:hAnsi="Arial" w:cs="Arial"/>
+          <w:lang w:val="pt-BR"/>
+        </w:rPr>
+        <w:t xml:space="preserve"> através de um explorador de blocos</w:t>
+      </w:r>
+      <w:r>
+        <w:rPr>
+          <w:rFonts w:ascii="Arial" w:hAnsi="Arial" w:cs="Arial"/>
+          <w:lang w:val="pt-BR"/>
+        </w:rPr>
+        <w:t xml:space="preserve">, portanto, roubos de votos ficam registrados permanentemente no blockchain assim como </w:t>
       </w:r>
       <w:r>
         <w:rPr>
@@ -4371,14 +4433,14 @@
           <w:rFonts w:ascii="Arial" w:hAnsi="Arial" w:cs="Arial"/>
           <w:lang w:val="pt-BR"/>
         </w:rPr>
-        <w:t>testar</w:t>
-      </w:r>
-      <w:r>
-        <w:rPr>
-          <w:rFonts w:ascii="Arial" w:hAnsi="Arial" w:cs="Arial"/>
-          <w:lang w:val="pt-BR"/>
-        </w:rPr>
-        <w:t xml:space="preserve"> o </w:t>
+        <w:t>simular uma eleição e</w:t>
+      </w:r>
+      <w:r>
+        <w:rPr>
+          <w:rFonts w:ascii="Arial" w:hAnsi="Arial" w:cs="Arial"/>
+          <w:lang w:val="pt-BR"/>
+        </w:rPr>
+        <w:t xml:space="preserve"> </w:t>
       </w:r>
       <w:r>
         <w:rPr>
@@ -5131,7 +5193,14 @@
           <w:rFonts w:ascii="Arial" w:hAnsi="Arial" w:cs="Arial"/>
           <w:lang w:val="pt-BR"/>
         </w:rPr>
-        <w:t xml:space="preserve">A e </w:t>
+        <w:t>A e 5000 para a Urna B para que</w:t>
+      </w:r>
+      <w:r>
+        <w:rPr>
+          <w:rFonts w:ascii="Arial" w:hAnsi="Arial" w:cs="Arial"/>
+          <w:lang w:val="pt-BR"/>
+        </w:rPr>
+        <w:t xml:space="preserve"> as urnas possam assinar transferências de suas próprias carteiras para </w:t>
       </w:r>
       <w:r>
         <w:rPr>
@@ -5139,14 +5208,7 @@
           <w:lang w:val="pt-BR"/>
         </w:rPr>
         <w:lastRenderedPageBreak/>
-        <w:t>5000 para a Urna B para que</w:t>
-      </w:r>
-      <w:r>
-        <w:rPr>
-          <w:rFonts w:ascii="Arial" w:hAnsi="Arial" w:cs="Arial"/>
-          <w:lang w:val="pt-BR"/>
-        </w:rPr>
-        <w:t xml:space="preserve"> as urnas possam assinar transferências de suas próprias carteiras para as carteiras dos candidatos. Dentro do período eleitoral, as duas carteiras assi</w:t>
+        <w:t>as carteiras dos candidatos. Dentro do período eleitoral, as duas carteiras assi</w:t>
       </w:r>
       <w:r>
         <w:rPr>
@@ -7214,8 +7276,21 @@
           <w:rFonts w:ascii="Arial" w:hAnsi="Arial" w:cs="Arial"/>
           <w:lang w:val="pt-BR"/>
         </w:rPr>
-        <w:lastRenderedPageBreak/>
-        <w:t xml:space="preserve">O endereço da carteira do candidato que recebeu o voto for o mesmo que o impresso no </w:t>
+        <w:t xml:space="preserve">O endereço da carteira do candidato </w:t>
+      </w:r>
+      <w:r>
+        <w:rPr>
+          <w:rFonts w:ascii="Arial" w:hAnsi="Arial" w:cs="Arial"/>
+          <w:lang w:val="pt-BR"/>
+        </w:rPr>
+        <w:t>f</w:t>
+      </w:r>
+      <w:r>
+        <w:rPr>
+          <w:rFonts w:ascii="Arial" w:hAnsi="Arial" w:cs="Arial"/>
+          <w:lang w:val="pt-BR"/>
+        </w:rPr>
+        <w:t xml:space="preserve">or o mesmo que o impresso no </w:t>
       </w:r>
       <w:r>
         <w:rPr>
@@ -7281,16 +7356,6 @@
         <w:jc w:val="both"/>
         <w:rPr>
           <w:rFonts w:ascii="Arial" w:hAnsi="Arial" w:cs="Arial"/>
-          <w:lang w:val="pt-BR"/>
-        </w:rPr>
-      </w:pPr>
-    </w:p>
-    <w:p>
-      <w:pPr>
-        <w:pStyle w:val="TextosemFormatao1"/>
-        <w:jc w:val="both"/>
-        <w:rPr>
-          <w:rFonts w:ascii="Arial" w:hAnsi="Arial" w:cs="Arial"/>
           <w:b/>
           <w:lang w:val="pt-BR"/>
         </w:rPr>
@@ -7301,6 +7366,7 @@
           <w:b/>
           <w:lang w:val="pt-BR"/>
         </w:rPr>
+        <w:lastRenderedPageBreak/>
         <w:t>Conclusão</w:t>
       </w:r>
     </w:p>
@@ -7336,7 +7402,21 @@
           <w:rFonts w:ascii="Arial" w:hAnsi="Arial" w:cs="Arial"/>
           <w:lang w:val="pt-BR"/>
         </w:rPr>
-        <w:t xml:space="preserve"> é uma proposta que visa decentralizar o processo eleitoral e de auditorias ao transferir a responsabilidade de gerenciar dos registros digitais de votos a um programa que executa em uma máquina virtual que não possui autoridade central, é imutável e resistente a censura. Ao transformar o voto do eleitor em uma criptomoeda, o sistema imediatamente ganha todas as propriedades de segurança do protocolo de consenso e de disponibilidade da rede </w:t>
+        <w:t xml:space="preserve"> é uma proposta que visa de</w:t>
+      </w:r>
+      <w:r>
+        <w:rPr>
+          <w:rFonts w:ascii="Arial" w:hAnsi="Arial" w:cs="Arial"/>
+          <w:lang w:val="pt-BR"/>
+        </w:rPr>
+        <w:t>s</w:t>
+      </w:r>
+      <w:r>
+        <w:rPr>
+          <w:rFonts w:ascii="Arial" w:hAnsi="Arial" w:cs="Arial"/>
+          <w:lang w:val="pt-BR"/>
+        </w:rPr>
+        <w:t xml:space="preserve">centralizar o processo eleitoral e de auditorias ao transferir a responsabilidade de gerenciar dos registros digitais de votos a um programa que executa em uma máquina virtual que não possui autoridade central, é imutável e resistente a censura. Ao transformar o voto do eleitor em uma criptomoeda, o sistema imediatamente ganha todas as propriedades de segurança do protocolo de consenso e de disponibilidade da rede </w:t>
       </w:r>
       <w:r>
         <w:rPr>
@@ -7393,7 +7473,30 @@
           <w:rFonts w:ascii="Arial" w:hAnsi="Arial" w:cs="Arial"/>
           <w:lang w:val="pt-BR"/>
         </w:rPr>
-        <w:t>Votos são finitos e cada voto é rastreável do candidato até a urna de onde partiu, garantindo o anonimato ao eleitor.</w:t>
+        <w:t>Votos são finitos e cada vot</w:t>
+      </w:r>
+      <w:bookmarkStart w:id="0" w:name="_GoBack"/>
+      <w:bookmarkEnd w:id="0"/>
+      <w:r>
+        <w:rPr>
+          <w:rFonts w:ascii="Arial" w:hAnsi="Arial" w:cs="Arial"/>
+          <w:lang w:val="pt-BR"/>
+        </w:rPr>
+        <w:t xml:space="preserve">o é </w:t>
+      </w:r>
+      <w:r>
+        <w:rPr>
+          <w:rFonts w:ascii="Arial" w:hAnsi="Arial" w:cs="Arial"/>
+          <w:lang w:val="pt-BR"/>
+        </w:rPr>
+        <w:t>rastreável desde a sua emissão e distribuição para as carteiras das urnas até a carteira que representa o candidato</w:t>
+      </w:r>
+      <w:r>
+        <w:rPr>
+          <w:rFonts w:ascii="Arial" w:hAnsi="Arial" w:cs="Arial"/>
+          <w:lang w:val="pt-BR"/>
+        </w:rPr>
+        <w:t>.</w:t>
       </w:r>
     </w:p>
     <w:p>
@@ -7903,7 +8006,13 @@
         <w:rPr>
           <w:rFonts w:ascii="Arial" w:hAnsi="Arial" w:cs="Arial"/>
         </w:rPr>
-        <w:t>L.; WACK. J</w:t>
+        <w:t>L.; WACK,</w:t>
+      </w:r>
+      <w:r>
+        <w:rPr>
+          <w:rFonts w:ascii="Arial" w:hAnsi="Arial" w:cs="Arial"/>
+        </w:rPr>
+        <w:t xml:space="preserve"> J</w:t>
       </w:r>
       <w:r>
         <w:rPr>
@@ -8632,7 +8741,7 @@
                               <w:sz w:val="18"/>
                               <w:szCs w:val="18"/>
                             </w:rPr>
-                            <w:t>1</w:t>
+                            <w:t>2</w:t>
                           </w:r>
                           <w:r>
                             <w:rPr>
@@ -8715,7 +8824,7 @@
                         <w:sz w:val="18"/>
                         <w:szCs w:val="18"/>
                       </w:rPr>
-                      <w:t>1</w:t>
+                      <w:t>2</w:t>
                     </w:r>
                     <w:r>
                       <w:rPr>
@@ -11421,7 +11530,7 @@
   <a:extraClrSchemeLst/>
   <a:extLst>
     <a:ext uri="{05A4C25C-085E-4340-85A3-A5531E510DB2}">
-      <thm15:themeFamily xmlns:thm15="http://schemas.microsoft.com/office/thememl/2012/main" xmlns="" name="Office Theme" id="{62F939B6-93AF-4DB8-9C6B-D6C7DFDC589F}" vid="{4A3C46E8-61CC-4603-A589-7422A47A8E4A}"/>
+      <thm15:themeFamily xmlns="" xmlns:thm15="http://schemas.microsoft.com/office/thememl/2012/main" name="Office Theme" id="{62F939B6-93AF-4DB8-9C6B-D6C7DFDC589F}" vid="{4A3C46E8-61CC-4603-A589-7422A47A8E4A}"/>
     </a:ext>
   </a:extLst>
 </a:theme>
@@ -11432,7 +11541,7 @@
 </file>
 
 <file path=customXml/itemProps1.xml><?xml version="1.0" encoding="utf-8"?>
-<ds:datastoreItem xmlns:ds="http://schemas.openxmlformats.org/officeDocument/2006/customXml" ds:itemID="{ADD33B4C-F095-455E-A318-F0CEF10649FD}">
+<ds:datastoreItem xmlns:ds="http://schemas.openxmlformats.org/officeDocument/2006/customXml" ds:itemID="{BCCF88C7-3289-43F0-8C9B-2D726712F214}">
   <ds:schemaRefs>
     <ds:schemaRef ds:uri="http://schemas.openxmlformats.org/officeDocument/2006/bibliography"/>
   </ds:schemaRefs>

</xml_diff>